<commit_message>
Descrito el resumen de la memoria
</commit_message>
<xml_diff>
--- a/Memoria FutbolFichajes.docx
+++ b/Memoria FutbolFichajes.docx
@@ -118,34 +118,82 @@
           <w:sz w:val="32"/>
           <w:szCs w:val="32"/>
         </w:rPr>
-        <w:t xml:space="preserve">Sistemas de información de gestión y </w:t>
-      </w:r>
-      <w:proofErr w:type="spellStart"/>
+        <w:t xml:space="preserve">Sistemas de </w:t>
+      </w:r>
       <w:r>
         <w:rPr>
           <w:rFonts w:ascii="Trebuchet MS" w:eastAsia="Trebuchet MS" w:hAnsi="Trebuchet MS" w:cs="Trebuchet MS"/>
           <w:sz w:val="32"/>
           <w:szCs w:val="32"/>
         </w:rPr>
-        <w:t>bussiness</w:t>
-      </w:r>
-      <w:proofErr w:type="spellEnd"/>
+        <w:t>I</w:t>
+      </w:r>
       <w:r>
         <w:rPr>
           <w:rFonts w:ascii="Trebuchet MS" w:eastAsia="Trebuchet MS" w:hAnsi="Trebuchet MS" w:cs="Trebuchet MS"/>
           <w:sz w:val="32"/>
           <w:szCs w:val="32"/>
         </w:rPr>
-        <w:t xml:space="preserve"> </w:t>
-      </w:r>
-      <w:proofErr w:type="spellStart"/>
+        <w:t xml:space="preserve">nformación de </w:t>
+      </w:r>
       <w:r>
         <w:rPr>
           <w:rFonts w:ascii="Trebuchet MS" w:eastAsia="Trebuchet MS" w:hAnsi="Trebuchet MS" w:cs="Trebuchet MS"/>
           <w:sz w:val="32"/>
           <w:szCs w:val="32"/>
         </w:rPr>
-        <w:t>intelligence</w:t>
+        <w:t>G</w:t>
+      </w:r>
+      <w:r>
+        <w:rPr>
+          <w:rFonts w:ascii="Trebuchet MS" w:eastAsia="Trebuchet MS" w:hAnsi="Trebuchet MS" w:cs="Trebuchet MS"/>
+          <w:sz w:val="32"/>
+          <w:szCs w:val="32"/>
+        </w:rPr>
+        <w:t xml:space="preserve">estión y </w:t>
+      </w:r>
+      <w:proofErr w:type="spellStart"/>
+      <w:r>
+        <w:rPr>
+          <w:rFonts w:ascii="Trebuchet MS" w:eastAsia="Trebuchet MS" w:hAnsi="Trebuchet MS" w:cs="Trebuchet MS"/>
+          <w:sz w:val="32"/>
+          <w:szCs w:val="32"/>
+        </w:rPr>
+        <w:t>B</w:t>
+      </w:r>
+      <w:r>
+        <w:rPr>
+          <w:rFonts w:ascii="Trebuchet MS" w:eastAsia="Trebuchet MS" w:hAnsi="Trebuchet MS" w:cs="Trebuchet MS"/>
+          <w:sz w:val="32"/>
+          <w:szCs w:val="32"/>
+        </w:rPr>
+        <w:t>ussiness</w:t>
+      </w:r>
+      <w:proofErr w:type="spellEnd"/>
+      <w:r>
+        <w:rPr>
+          <w:rFonts w:ascii="Trebuchet MS" w:eastAsia="Trebuchet MS" w:hAnsi="Trebuchet MS" w:cs="Trebuchet MS"/>
+          <w:sz w:val="32"/>
+          <w:szCs w:val="32"/>
+        </w:rPr>
+        <w:t xml:space="preserve"> </w:t>
+      </w:r>
+      <w:proofErr w:type="spellStart"/>
+      <w:r>
+        <w:rPr>
+          <w:rFonts w:ascii="Trebuchet MS" w:eastAsia="Trebuchet MS" w:hAnsi="Trebuchet MS" w:cs="Trebuchet MS"/>
+          <w:sz w:val="32"/>
+          <w:szCs w:val="32"/>
+        </w:rPr>
+        <w:t>I</w:t>
+      </w:r>
+      <w:r>
+        <w:rPr>
+          <w:rFonts w:ascii="Trebuchet MS" w:eastAsia="Trebuchet MS" w:hAnsi="Trebuchet MS" w:cs="Trebuchet MS"/>
+          <w:sz w:val="32"/>
+          <w:szCs w:val="32"/>
+        </w:rPr>
+        <w:t>ntelligence</w:t>
       </w:r>
       <w:proofErr w:type="spellEnd"/>
       <w:r>
@@ -276,15 +324,7 @@
           <w:sz w:val="28"/>
           <w:szCs w:val="28"/>
         </w:rPr>
-        <w:t>A</w:t>
-      </w:r>
-      <w:r>
-        <w:rPr>
-          <w:rFonts w:ascii="Trebuchet MS" w:eastAsia="Trebuchet MS" w:hAnsi="Trebuchet MS" w:cs="Trebuchet MS"/>
-          <w:sz w:val="28"/>
-          <w:szCs w:val="28"/>
-        </w:rPr>
-        <w:t>itor Del Río Ferreras</w:t>
+        <w:t>Aitor Del Río Ferreras</w:t>
       </w:r>
     </w:p>
     <w:p>
@@ -341,11 +381,19 @@
     <w:p>
       <w:pPr>
         <w:rPr>
-          <w:rFonts w:ascii="Trebuchet MS" w:eastAsia="Trebuchet MS" w:hAnsi="Trebuchet MS" w:cs="Trebuchet MS"/>
-          <w:sz w:val="48"/>
-          <w:szCs w:val="48"/>
-        </w:rPr>
-      </w:pPr>
+          <w:rFonts w:eastAsia="Trebuchet MS"/>
+          <w:sz w:val="24"/>
+          <w:szCs w:val="24"/>
+        </w:rPr>
+      </w:pPr>
+      <w:r>
+        <w:rPr>
+          <w:rFonts w:eastAsia="Trebuchet MS"/>
+          <w:sz w:val="24"/>
+          <w:szCs w:val="24"/>
+        </w:rPr>
+        <w:t>Debido a la situación actual vivida por la pandemia, el mundo del futbol, al igual que en otros campos, sufre los estragos del virus en el tema económico. Muchos equipos se ven en la situación de tener que mirar mucho su situación económica para realizar nuevas incorporaciones en sus plantillas y para mantener la plantilla que tiene por lo que ofrecemos un sistema que ayudará a poder buscar jugadores de varias formas para poder utilizar mejor sus presupuestos.</w:t>
+      </w:r>
     </w:p>
     <w:p>
       <w:pPr>
@@ -830,6 +878,8 @@
         <w:t>Introducción</w:t>
       </w:r>
       <w:bookmarkEnd w:id="3"/>
+    </w:p>
+    <w:p>
       <w:r>
         <w:br w:type="page"/>
       </w:r>
@@ -888,8 +938,8 @@
       <w:bookmarkEnd w:id="6"/>
     </w:p>
     <w:sectPr>
-      <w:footerReference w:type="default" r:id="rId6"/>
-      <w:headerReference w:type="first" r:id="rId7"/>
+      <w:footerReference w:type="default" r:id="rId7"/>
+      <w:headerReference w:type="first" r:id="rId8"/>
       <w:pgSz w:w="11909" w:h="16834"/>
       <w:pgMar w:top="1440" w:right="1440" w:bottom="1440" w:left="1440" w:header="720" w:footer="720" w:gutter="0"/>
       <w:pgNumType w:start="1"/>
@@ -2066,4 +2116,16 @@
   </a:objectDefaults>
   <a:extraClrSchemeLst/>
 </a:theme>
+</file>
+
+<file path=customXml/item1.xml><?xml version="1.0" encoding="utf-8"?>
+<b:Sources xmlns:b="http://schemas.openxmlformats.org/officeDocument/2006/bibliography" xmlns="http://schemas.openxmlformats.org/officeDocument/2006/bibliography" SelectedStyle="/APASixthEditionOfficeOnline.xsl" StyleName="APA" Version="6"/>
+</file>
+
+<file path=customXml/itemProps1.xml><?xml version="1.0" encoding="utf-8"?>
+<ds:datastoreItem xmlns:ds="http://schemas.openxmlformats.org/officeDocument/2006/customXml" ds:itemID="{1561B291-5113-A647-BB69-9F4062FB1A3D}">
+  <ds:schemaRefs>
+    <ds:schemaRef ds:uri="http://schemas.openxmlformats.org/officeDocument/2006/bibliography"/>
+  </ds:schemaRefs>
+</ds:datastoreItem>
 </file>
</xml_diff>

<commit_message>
añadido el problema explicado y los tipos de algoritmos en el osf
</commit_message>
<xml_diff>
--- a/Memoria FutbolFichajes.docx
+++ b/Memoria FutbolFichajes.docx
@@ -484,7 +484,7 @@
           <w:r>
             <w:fldChar w:fldCharType="separate"/>
           </w:r>
-          <w:hyperlink w:anchor="_Toc55835416" w:history="1">
+          <w:hyperlink w:anchor="_Toc56882111" w:history="1">
             <w:r>
               <w:rPr>
                 <w:rStyle w:val="Hipervnculo"/>
@@ -511,7 +511,7 @@
                 <w:noProof/>
                 <w:webHidden/>
               </w:rPr>
-              <w:instrText xml:space="preserve"> PAGEREF _Toc55835416 \h </w:instrText>
+              <w:instrText xml:space="preserve"> PAGEREF _Toc56882111 \h </w:instrText>
             </w:r>
             <w:r>
               <w:rPr>
@@ -556,7 +556,7 @@
               <w:lang w:val="es-ES"/>
             </w:rPr>
           </w:pPr>
-          <w:hyperlink w:anchor="_Toc55835417" w:history="1">
+          <w:hyperlink w:anchor="_Toc56882112" w:history="1">
             <w:r>
               <w:rPr>
                 <w:rStyle w:val="Hipervnculo"/>
@@ -583,7 +583,7 @@
                 <w:noProof/>
                 <w:webHidden/>
               </w:rPr>
-              <w:instrText xml:space="preserve"> PAGEREF _Toc55835417 \h </w:instrText>
+              <w:instrText xml:space="preserve"> PAGEREF _Toc56882112 \h </w:instrText>
             </w:r>
             <w:r>
               <w:rPr>
@@ -628,7 +628,7 @@
               <w:lang w:val="es-ES"/>
             </w:rPr>
           </w:pPr>
-          <w:hyperlink w:anchor="_Toc55835418" w:history="1">
+          <w:hyperlink w:anchor="_Toc56882113" w:history="1">
             <w:r>
               <w:rPr>
                 <w:rStyle w:val="Hipervnculo"/>
@@ -655,7 +655,391 @@
                 <w:noProof/>
                 <w:webHidden/>
               </w:rPr>
-              <w:instrText xml:space="preserve"> PAGEREF _Toc55835418 \h </w:instrText>
+              <w:instrText xml:space="preserve"> PAGEREF _Toc56882113 \h </w:instrText>
+            </w:r>
+            <w:r>
+              <w:rPr>
+                <w:noProof/>
+                <w:webHidden/>
+              </w:rPr>
+            </w:r>
+            <w:r>
+              <w:rPr>
+                <w:noProof/>
+                <w:webHidden/>
+              </w:rPr>
+              <w:fldChar w:fldCharType="separate"/>
+            </w:r>
+            <w:r>
+              <w:rPr>
+                <w:noProof/>
+                <w:webHidden/>
+              </w:rPr>
+              <w:t>6</w:t>
+            </w:r>
+            <w:r>
+              <w:rPr>
+                <w:noProof/>
+                <w:webHidden/>
+              </w:rPr>
+              <w:fldChar w:fldCharType="end"/>
+            </w:r>
+          </w:hyperlink>
+        </w:p>
+        <w:p>
+          <w:pPr>
+            <w:pStyle w:val="TDC2"/>
+            <w:tabs>
+              <w:tab w:val="left" w:pos="720"/>
+              <w:tab w:val="right" w:pos="9019"/>
+            </w:tabs>
+            <w:rPr>
+              <w:rFonts w:asciiTheme="minorHAnsi" w:eastAsiaTheme="minorEastAsia" w:hAnsiTheme="minorHAnsi" w:cstheme="minorBidi"/>
+              <w:noProof/>
+              <w:sz w:val="24"/>
+              <w:szCs w:val="24"/>
+              <w:lang w:val="es-ES"/>
+            </w:rPr>
+          </w:pPr>
+          <w:hyperlink w:anchor="_Toc56882114" w:history="1">
+            <w:r>
+              <w:rPr>
+                <w:rStyle w:val="Hipervnculo"/>
+                <w:rFonts w:ascii="Trebuchet MS" w:hAnsi="Trebuchet MS"/>
+                <w:i/>
+                <w:iCs/>
+                <w:noProof/>
+              </w:rPr>
+              <w:t>1.</w:t>
+            </w:r>
+            <w:r>
+              <w:rPr>
+                <w:rFonts w:asciiTheme="minorHAnsi" w:eastAsiaTheme="minorEastAsia" w:hAnsiTheme="minorHAnsi" w:cstheme="minorBidi"/>
+                <w:noProof/>
+                <w:sz w:val="24"/>
+                <w:szCs w:val="24"/>
+                <w:lang w:val="es-ES"/>
+              </w:rPr>
+              <w:tab/>
+            </w:r>
+            <w:r>
+              <w:rPr>
+                <w:rStyle w:val="Hipervnculo"/>
+                <w:rFonts w:ascii="Trebuchet MS" w:hAnsi="Trebuchet MS"/>
+                <w:i/>
+                <w:iCs/>
+                <w:noProof/>
+              </w:rPr>
+              <w:t>PROBLEMA</w:t>
+            </w:r>
+            <w:r>
+              <w:rPr>
+                <w:noProof/>
+                <w:webHidden/>
+              </w:rPr>
+              <w:tab/>
+            </w:r>
+            <w:r>
+              <w:rPr>
+                <w:noProof/>
+                <w:webHidden/>
+              </w:rPr>
+              <w:fldChar w:fldCharType="begin"/>
+            </w:r>
+            <w:r>
+              <w:rPr>
+                <w:noProof/>
+                <w:webHidden/>
+              </w:rPr>
+              <w:instrText xml:space="preserve"> PAGEREF _Toc56882114 \h </w:instrText>
+            </w:r>
+            <w:r>
+              <w:rPr>
+                <w:noProof/>
+                <w:webHidden/>
+              </w:rPr>
+            </w:r>
+            <w:r>
+              <w:rPr>
+                <w:noProof/>
+                <w:webHidden/>
+              </w:rPr>
+              <w:fldChar w:fldCharType="separate"/>
+            </w:r>
+            <w:r>
+              <w:rPr>
+                <w:noProof/>
+                <w:webHidden/>
+              </w:rPr>
+              <w:t>6</w:t>
+            </w:r>
+            <w:r>
+              <w:rPr>
+                <w:noProof/>
+                <w:webHidden/>
+              </w:rPr>
+              <w:fldChar w:fldCharType="end"/>
+            </w:r>
+          </w:hyperlink>
+        </w:p>
+        <w:p>
+          <w:pPr>
+            <w:pStyle w:val="TDC2"/>
+            <w:tabs>
+              <w:tab w:val="left" w:pos="720"/>
+              <w:tab w:val="right" w:pos="9019"/>
+            </w:tabs>
+            <w:rPr>
+              <w:rFonts w:asciiTheme="minorHAnsi" w:eastAsiaTheme="minorEastAsia" w:hAnsiTheme="minorHAnsi" w:cstheme="minorBidi"/>
+              <w:noProof/>
+              <w:sz w:val="24"/>
+              <w:szCs w:val="24"/>
+              <w:lang w:val="es-ES"/>
+            </w:rPr>
+          </w:pPr>
+          <w:hyperlink w:anchor="_Toc56882115" w:history="1">
+            <w:r>
+              <w:rPr>
+                <w:rStyle w:val="Hipervnculo"/>
+                <w:rFonts w:ascii="Trebuchet MS" w:hAnsi="Trebuchet MS"/>
+                <w:i/>
+                <w:iCs/>
+                <w:noProof/>
+              </w:rPr>
+              <w:t>2.</w:t>
+            </w:r>
+            <w:r>
+              <w:rPr>
+                <w:rFonts w:asciiTheme="minorHAnsi" w:eastAsiaTheme="minorEastAsia" w:hAnsiTheme="minorHAnsi" w:cstheme="minorBidi"/>
+                <w:noProof/>
+                <w:sz w:val="24"/>
+                <w:szCs w:val="24"/>
+                <w:lang w:val="es-ES"/>
+              </w:rPr>
+              <w:tab/>
+            </w:r>
+            <w:r>
+              <w:rPr>
+                <w:rStyle w:val="Hipervnculo"/>
+                <w:rFonts w:ascii="Trebuchet MS" w:hAnsi="Trebuchet MS"/>
+                <w:i/>
+                <w:iCs/>
+                <w:noProof/>
+              </w:rPr>
+              <w:t>CAPA DE PERSISTENCIA.</w:t>
+            </w:r>
+            <w:r>
+              <w:rPr>
+                <w:noProof/>
+                <w:webHidden/>
+              </w:rPr>
+              <w:tab/>
+            </w:r>
+            <w:r>
+              <w:rPr>
+                <w:noProof/>
+                <w:webHidden/>
+              </w:rPr>
+              <w:fldChar w:fldCharType="begin"/>
+            </w:r>
+            <w:r>
+              <w:rPr>
+                <w:noProof/>
+                <w:webHidden/>
+              </w:rPr>
+              <w:instrText xml:space="preserve"> PAGEREF _Toc56882115 \h </w:instrText>
+            </w:r>
+            <w:r>
+              <w:rPr>
+                <w:noProof/>
+                <w:webHidden/>
+              </w:rPr>
+            </w:r>
+            <w:r>
+              <w:rPr>
+                <w:noProof/>
+                <w:webHidden/>
+              </w:rPr>
+              <w:fldChar w:fldCharType="separate"/>
+            </w:r>
+            <w:r>
+              <w:rPr>
+                <w:noProof/>
+                <w:webHidden/>
+              </w:rPr>
+              <w:t>6</w:t>
+            </w:r>
+            <w:r>
+              <w:rPr>
+                <w:noProof/>
+                <w:webHidden/>
+              </w:rPr>
+              <w:fldChar w:fldCharType="end"/>
+            </w:r>
+          </w:hyperlink>
+        </w:p>
+        <w:p>
+          <w:pPr>
+            <w:pStyle w:val="TDC2"/>
+            <w:tabs>
+              <w:tab w:val="left" w:pos="720"/>
+              <w:tab w:val="right" w:pos="9019"/>
+            </w:tabs>
+            <w:rPr>
+              <w:rFonts w:asciiTheme="minorHAnsi" w:eastAsiaTheme="minorEastAsia" w:hAnsiTheme="minorHAnsi" w:cstheme="minorBidi"/>
+              <w:noProof/>
+              <w:sz w:val="24"/>
+              <w:szCs w:val="24"/>
+              <w:lang w:val="es-ES"/>
+            </w:rPr>
+          </w:pPr>
+          <w:hyperlink w:anchor="_Toc56882116" w:history="1">
+            <w:r>
+              <w:rPr>
+                <w:rStyle w:val="Hipervnculo"/>
+                <w:rFonts w:ascii="Trebuchet MS" w:hAnsi="Trebuchet MS"/>
+                <w:i/>
+                <w:iCs/>
+                <w:noProof/>
+              </w:rPr>
+              <w:t>3.</w:t>
+            </w:r>
+            <w:r>
+              <w:rPr>
+                <w:rFonts w:asciiTheme="minorHAnsi" w:eastAsiaTheme="minorEastAsia" w:hAnsiTheme="minorHAnsi" w:cstheme="minorBidi"/>
+                <w:noProof/>
+                <w:sz w:val="24"/>
+                <w:szCs w:val="24"/>
+                <w:lang w:val="es-ES"/>
+              </w:rPr>
+              <w:tab/>
+            </w:r>
+            <w:r>
+              <w:rPr>
+                <w:rStyle w:val="Hipervnculo"/>
+                <w:rFonts w:ascii="Trebuchet MS" w:hAnsi="Trebuchet MS"/>
+                <w:i/>
+                <w:iCs/>
+                <w:noProof/>
+              </w:rPr>
+              <w:t>BACKEND</w:t>
+            </w:r>
+            <w:r>
+              <w:rPr>
+                <w:noProof/>
+                <w:webHidden/>
+              </w:rPr>
+              <w:tab/>
+            </w:r>
+            <w:r>
+              <w:rPr>
+                <w:noProof/>
+                <w:webHidden/>
+              </w:rPr>
+              <w:fldChar w:fldCharType="begin"/>
+            </w:r>
+            <w:r>
+              <w:rPr>
+                <w:noProof/>
+                <w:webHidden/>
+              </w:rPr>
+              <w:instrText xml:space="preserve"> PAGEREF _Toc56882116 \h </w:instrText>
+            </w:r>
+            <w:r>
+              <w:rPr>
+                <w:noProof/>
+                <w:webHidden/>
+              </w:rPr>
+            </w:r>
+            <w:r>
+              <w:rPr>
+                <w:noProof/>
+                <w:webHidden/>
+              </w:rPr>
+              <w:fldChar w:fldCharType="separate"/>
+            </w:r>
+            <w:r>
+              <w:rPr>
+                <w:noProof/>
+                <w:webHidden/>
+              </w:rPr>
+              <w:t>6</w:t>
+            </w:r>
+            <w:r>
+              <w:rPr>
+                <w:noProof/>
+                <w:webHidden/>
+              </w:rPr>
+              <w:fldChar w:fldCharType="end"/>
+            </w:r>
+          </w:hyperlink>
+        </w:p>
+        <w:p>
+          <w:pPr>
+            <w:pStyle w:val="TDC2"/>
+            <w:tabs>
+              <w:tab w:val="left" w:pos="720"/>
+              <w:tab w:val="right" w:pos="9019"/>
+            </w:tabs>
+            <w:rPr>
+              <w:rFonts w:asciiTheme="minorHAnsi" w:eastAsiaTheme="minorEastAsia" w:hAnsiTheme="minorHAnsi" w:cstheme="minorBidi"/>
+              <w:noProof/>
+              <w:sz w:val="24"/>
+              <w:szCs w:val="24"/>
+              <w:lang w:val="es-ES"/>
+            </w:rPr>
+          </w:pPr>
+          <w:hyperlink w:anchor="_Toc56882117" w:history="1">
+            <w:r>
+              <w:rPr>
+                <w:rStyle w:val="Hipervnculo"/>
+                <w:rFonts w:ascii="Trebuchet MS" w:hAnsi="Trebuchet MS"/>
+                <w:i/>
+                <w:iCs/>
+                <w:noProof/>
+              </w:rPr>
+              <w:t>4.</w:t>
+            </w:r>
+            <w:r>
+              <w:rPr>
+                <w:rFonts w:asciiTheme="minorHAnsi" w:eastAsiaTheme="minorEastAsia" w:hAnsiTheme="minorHAnsi" w:cstheme="minorBidi"/>
+                <w:noProof/>
+                <w:sz w:val="24"/>
+                <w:szCs w:val="24"/>
+                <w:lang w:val="es-ES"/>
+              </w:rPr>
+              <w:tab/>
+            </w:r>
+            <w:r>
+              <w:rPr>
+                <w:rStyle w:val="Hipervnculo"/>
+                <w:rFonts w:ascii="Trebuchet MS" w:hAnsi="Trebuchet MS"/>
+                <w:i/>
+                <w:iCs/>
+                <w:noProof/>
+              </w:rPr>
+              <w:t>FRONTEND</w:t>
+            </w:r>
+            <w:r>
+              <w:rPr>
+                <w:noProof/>
+                <w:webHidden/>
+              </w:rPr>
+              <w:tab/>
+            </w:r>
+            <w:r>
+              <w:rPr>
+                <w:noProof/>
+                <w:webHidden/>
+              </w:rPr>
+              <w:fldChar w:fldCharType="begin"/>
+            </w:r>
+            <w:r>
+              <w:rPr>
+                <w:noProof/>
+                <w:webHidden/>
+              </w:rPr>
+              <w:instrText xml:space="preserve"> PAGEREF _Toc56882117 \h </w:instrText>
             </w:r>
             <w:r>
               <w:rPr>
@@ -700,13 +1084,13 @@
               <w:lang w:val="es-ES"/>
             </w:rPr>
           </w:pPr>
-          <w:hyperlink w:anchor="_Toc55835419" w:history="1">
+          <w:hyperlink w:anchor="_Toc56882118" w:history="1">
             <w:r>
               <w:rPr>
                 <w:rStyle w:val="Hipervnculo"/>
                 <w:noProof/>
               </w:rPr>
-              <w:t>Conclusion</w:t>
+              <w:t>Conclusión</w:t>
             </w:r>
             <w:r>
               <w:rPr>
@@ -727,7 +1111,7 @@
                 <w:noProof/>
                 <w:webHidden/>
               </w:rPr>
-              <w:instrText xml:space="preserve"> PAGEREF _Toc55835419 \h </w:instrText>
+              <w:instrText xml:space="preserve"> PAGEREF _Toc56882118 \h </w:instrText>
             </w:r>
             <w:r>
               <w:rPr>
@@ -772,7 +1156,7 @@
               <w:lang w:val="es-ES"/>
             </w:rPr>
           </w:pPr>
-          <w:hyperlink w:anchor="_Toc55835420" w:history="1">
+          <w:hyperlink w:anchor="_Toc56882119" w:history="1">
             <w:r>
               <w:rPr>
                 <w:rStyle w:val="Hipervnculo"/>
@@ -799,7 +1183,7 @@
                 <w:noProof/>
                 <w:webHidden/>
               </w:rPr>
-              <w:instrText xml:space="preserve"> PAGEREF _Toc55835420 \h </w:instrText>
+              <w:instrText xml:space="preserve"> PAGEREF _Toc56882119 \h </w:instrText>
             </w:r>
             <w:r>
               <w:rPr>
@@ -858,7 +1242,7 @@
       <w:r>
         <w:br w:type="page"/>
       </w:r>
-      <w:bookmarkStart w:id="2" w:name="_Toc55835416"/>
+      <w:bookmarkStart w:id="2" w:name="_Toc56882111"/>
       <w:r>
         <w:lastRenderedPageBreak/>
         <w:t>Glosario de símbolos o Terminología</w:t>
@@ -872,7 +1256,7 @@
       <w:pPr>
         <w:pStyle w:val="Ttulo1"/>
       </w:pPr>
-      <w:bookmarkStart w:id="3" w:name="_Toc55835417"/>
+      <w:bookmarkStart w:id="3" w:name="_Toc56882112"/>
       <w:r>
         <w:lastRenderedPageBreak/>
         <w:t>Introducción</w:t>
@@ -881,65 +1265,492 @@
     </w:p>
     <w:p>
       <w:r>
+        <w:t xml:space="preserve">En este documento se expondrá el trabajo realizado para lograr terminar la aplicación web de recomendación de fichajes. </w:t>
+      </w:r>
+    </w:p>
+    <w:p/>
+    <w:p>
+      <w:r>
+        <w:t>Primero se realizará una exposición detallada del problema que intentaremos resolver con nuestra aplicación y posteriormente daremos una explicación de su composición y funcionamiento.</w:t>
+      </w:r>
+    </w:p>
+    <w:p/>
+    <w:p>
+      <w:r>
+        <w:t>La explicación se realizará desde abajo a arriba, es decir, empezaremos explicando la parte de persistencia de datos, donde analizaremos como hemos utilizado la tecnología neo4j.</w:t>
+      </w:r>
+    </w:p>
+    <w:p>
+      <w:r>
+        <w:t xml:space="preserve">Seguidamente explicaremos como hemos utilizado la tecnología </w:t>
+      </w:r>
+      <w:proofErr w:type="spellStart"/>
+      <w:r>
+        <w:t>node</w:t>
+      </w:r>
+      <w:proofErr w:type="spellEnd"/>
+      <w:r>
+        <w:t xml:space="preserve"> </w:t>
+      </w:r>
+      <w:proofErr w:type="spellStart"/>
+      <w:r>
+        <w:t>js</w:t>
+      </w:r>
+      <w:proofErr w:type="spellEnd"/>
+      <w:r>
+        <w:t xml:space="preserve"> para realizar el </w:t>
+      </w:r>
+      <w:proofErr w:type="spellStart"/>
+      <w:r>
+        <w:t>backend</w:t>
+      </w:r>
+      <w:proofErr w:type="spellEnd"/>
+      <w:r>
+        <w:t xml:space="preserve">, que será la capa que hará de intermediario recibiendo peticiones del </w:t>
+      </w:r>
+      <w:proofErr w:type="spellStart"/>
+      <w:r>
+        <w:t>frontend</w:t>
+      </w:r>
+      <w:proofErr w:type="spellEnd"/>
+      <w:r>
+        <w:t xml:space="preserve"> y trasladándolas a la base de datos y después, cuando reciba los datos. Se los devolverá al </w:t>
+      </w:r>
+      <w:proofErr w:type="spellStart"/>
+      <w:r>
+        <w:t>frontend</w:t>
+      </w:r>
+      <w:proofErr w:type="spellEnd"/>
+      <w:r>
+        <w:t xml:space="preserve">. </w:t>
+      </w:r>
+    </w:p>
+    <w:p/>
+    <w:p>
+      <w:r>
+        <w:t xml:space="preserve">Acto seguido explicaremos como hemos utilizado la tecnología </w:t>
+      </w:r>
+      <w:proofErr w:type="spellStart"/>
+      <w:r>
+        <w:t>Vue</w:t>
+      </w:r>
+      <w:proofErr w:type="spellEnd"/>
+      <w:r>
+        <w:t xml:space="preserve"> </w:t>
+      </w:r>
+      <w:proofErr w:type="spellStart"/>
+      <w:r>
+        <w:t>js</w:t>
+      </w:r>
+      <w:proofErr w:type="spellEnd"/>
+      <w:r>
+        <w:t xml:space="preserve"> y en particular </w:t>
+      </w:r>
+      <w:proofErr w:type="spellStart"/>
+      <w:r>
+        <w:t>Vuetify</w:t>
+      </w:r>
+      <w:proofErr w:type="spellEnd"/>
+      <w:r>
+        <w:t xml:space="preserve"> para implementar una interfaz de usuario. </w:t>
+      </w:r>
+    </w:p>
+    <w:p>
+      <w:r>
+        <w:t xml:space="preserve">Para finalizar, explicaremos el funcionamiento de varios casos de uso de la aplicación web, explicando el recorrido tanto fuera de la </w:t>
+      </w:r>
+      <w:r>
+        <w:t>aplicación</w:t>
+      </w:r>
+      <w:r>
+        <w:t xml:space="preserve"> (</w:t>
+      </w:r>
+      <w:r>
+        <w:t xml:space="preserve">es decir, las acciones que hacemos y los datos que se nos muestra) y también por </w:t>
+      </w:r>
+      <w:r>
+        <w:t>dentro (</w:t>
+      </w:r>
+      <w:r>
+        <w:t>haremos un breve recorrido desde por ejemplo la pulsación de un botón hasta la obtención de los datos).</w:t>
+      </w:r>
+      <w:r>
         <w:br w:type="page"/>
       </w:r>
     </w:p>
     <w:p>
       <w:pPr>
         <w:pStyle w:val="Ttulo1"/>
-        <w:rPr>
+      </w:pPr>
+      <w:bookmarkStart w:id="4" w:name="_Toc56882113"/>
+      <w:r>
+        <w:lastRenderedPageBreak/>
+        <w:t>Desarrollo</w:t>
+      </w:r>
+      <w:bookmarkEnd w:id="4"/>
+    </w:p>
+    <w:p>
+      <w:pPr>
+        <w:pStyle w:val="Prrafodelista"/>
+        <w:numPr>
+          <w:ilvl w:val="0"/>
+          <w:numId w:val="1"/>
+        </w:numPr>
+        <w:outlineLvl w:val="1"/>
+        <w:rPr>
+          <w:rFonts w:ascii="Trebuchet MS" w:hAnsi="Trebuchet MS"/>
+          <w:i/>
+          <w:iCs/>
+          <w:sz w:val="40"/>
+          <w:szCs w:val="40"/>
+          <w:u w:val="single"/>
+        </w:rPr>
+      </w:pPr>
+      <w:bookmarkStart w:id="5" w:name="_Toc56882114"/>
+      <w:r>
+        <w:rPr>
+          <w:rFonts w:ascii="Trebuchet MS" w:hAnsi="Trebuchet MS"/>
+          <w:i/>
+          <w:iCs/>
+          <w:sz w:val="40"/>
+          <w:szCs w:val="40"/>
+          <w:u w:val="single"/>
+        </w:rPr>
+        <w:t>PROBLEMA</w:t>
+      </w:r>
+      <w:bookmarkEnd w:id="5"/>
+    </w:p>
+    <w:p>
+      <w:pPr>
+        <w:ind w:left="360"/>
+        <w:outlineLvl w:val="1"/>
+      </w:pPr>
+    </w:p>
+    <w:p>
+      <w:pPr>
+        <w:ind w:left="360"/>
+        <w:outlineLvl w:val="1"/>
+      </w:pPr>
+      <w:r>
+        <w:t xml:space="preserve">Debido a la pandemia que esta asolando a cualquier </w:t>
+      </w:r>
+      <w:r>
+        <w:t>rincón</w:t>
+      </w:r>
+      <w:r>
+        <w:t xml:space="preserve"> del planeta, tanto en el tema sanitario, por la perdida de tantas vidas humanas, como en lo </w:t>
+      </w:r>
+      <w:r>
+        <w:t>económico</w:t>
+      </w:r>
+      <w:r>
+        <w:t>, con las terribles consecuencias que esta trayendo como puede ser perdidas de trabajo</w:t>
+      </w:r>
+      <w:r>
+        <w:t>, salarios mas bajos o economías mas bajas a nivel global. En nuestro caso nos vamos a centrar en los estragos que esta sufriendo el mundo del deporte, mas concretamente el mundo del futbol.</w:t>
+      </w:r>
+    </w:p>
+    <w:p>
+      <w:pPr>
+        <w:ind w:left="360"/>
+        <w:outlineLvl w:val="1"/>
+      </w:pPr>
+    </w:p>
+    <w:p>
+      <w:pPr>
+        <w:spacing w:line="240" w:lineRule="auto"/>
+        <w:rPr>
+          <w:rFonts w:ascii="Times New Roman" w:eastAsia="Times New Roman" w:hAnsi="Times New Roman" w:cs="Times New Roman"/>
           <w:sz w:val="24"/>
           <w:szCs w:val="24"/>
-        </w:rPr>
-      </w:pPr>
-      <w:bookmarkStart w:id="4" w:name="_Toc55835418"/>
-      <w:r>
-        <w:lastRenderedPageBreak/>
-        <w:t>Desarrollo</w:t>
-      </w:r>
-      <w:bookmarkEnd w:id="4"/>
-      <w:r>
-        <w:br w:type="page"/>
-      </w:r>
-    </w:p>
-    <w:p>
-      <w:pPr>
-        <w:pStyle w:val="Ttulo1"/>
-        <w:rPr>
+          <w:lang w:val="es-ES"/>
+        </w:rPr>
+      </w:pPr>
+      <w:r>
+        <w:rPr>
+          <w:rFonts w:ascii="Times New Roman" w:eastAsia="Times New Roman" w:hAnsi="Times New Roman" w:cs="Times New Roman"/>
           <w:sz w:val="24"/>
           <w:szCs w:val="24"/>
-        </w:rPr>
-      </w:pPr>
-      <w:bookmarkStart w:id="5" w:name="_Toc55835419"/>
-      <w:proofErr w:type="spellStart"/>
-      <w:r>
-        <w:lastRenderedPageBreak/>
-        <w:t>Conclusion</w:t>
-      </w:r>
-      <w:bookmarkEnd w:id="5"/>
-      <w:proofErr w:type="spellEnd"/>
-      <w:r>
-        <w:br w:type="page"/>
-      </w:r>
-    </w:p>
-    <w:p>
-      <w:pPr>
-        <w:pStyle w:val="Ttulo1"/>
-        <w:rPr>
+          <w:lang w:val="es-ES"/>
+        </w:rPr>
+        <w:fldChar w:fldCharType="begin"/>
+      </w:r>
+      <w:r>
+        <w:rPr>
+          <w:rFonts w:ascii="Times New Roman" w:eastAsia="Times New Roman" w:hAnsi="Times New Roman" w:cs="Times New Roman"/>
           <w:sz w:val="24"/>
           <w:szCs w:val="24"/>
-        </w:rPr>
-      </w:pPr>
-      <w:bookmarkStart w:id="6" w:name="_Toc55835420"/>
+          <w:lang w:val="es-ES"/>
+        </w:rPr>
+        <w:instrText xml:space="preserve"> INCLUDEPICTURE "https://www.un.org/sites/un2.un.org/files/styles/large-article-image-style-16-9/public/map.jpg?itok=Bm6FXYa6" \* MERGEFORMATINET </w:instrText>
+      </w:r>
+      <w:r>
+        <w:rPr>
+          <w:rFonts w:ascii="Times New Roman" w:eastAsia="Times New Roman" w:hAnsi="Times New Roman" w:cs="Times New Roman"/>
+          <w:sz w:val="24"/>
+          <w:szCs w:val="24"/>
+          <w:lang w:val="es-ES"/>
+        </w:rPr>
+        <w:fldChar w:fldCharType="separate"/>
+      </w:r>
+      <w:r>
+        <w:rPr>
+          <w:rFonts w:ascii="Times New Roman" w:eastAsia="Times New Roman" w:hAnsi="Times New Roman" w:cs="Times New Roman"/>
+          <w:noProof/>
+          <w:sz w:val="24"/>
+          <w:szCs w:val="24"/>
+          <w:lang w:val="es-ES"/>
+        </w:rPr>
+        <w:drawing>
+          <wp:inline distT="0" distB="0" distL="0" distR="0">
+            <wp:extent cx="5733415" cy="3223895"/>
+            <wp:effectExtent l="0" t="0" r="0" b="1905"/>
+            <wp:docPr id="5" name="Imagen 5" descr="Enfermedad del coronavirus (COVID-19) | Naciones Unidas"/>
+            <wp:cNvGraphicFramePr>
+              <a:graphicFrameLocks xmlns:a="http://schemas.openxmlformats.org/drawingml/2006/main" noChangeAspect="1"/>
+            </wp:cNvGraphicFramePr>
+            <a:graphic xmlns:a="http://schemas.openxmlformats.org/drawingml/2006/main">
+              <a:graphicData uri="http://schemas.openxmlformats.org/drawingml/2006/picture">
+                <pic:pic xmlns:pic="http://schemas.openxmlformats.org/drawingml/2006/picture">
+                  <pic:nvPicPr>
+                    <pic:cNvPr id="0" name="Picture 11" descr="Enfermedad del coronavirus (COVID-19) | Naciones Unidas"/>
+                    <pic:cNvPicPr>
+                      <a:picLocks noChangeAspect="1" noChangeArrowheads="1"/>
+                    </pic:cNvPicPr>
+                  </pic:nvPicPr>
+                  <pic:blipFill>
+                    <a:blip r:embed="rId8">
+                      <a:extLst>
+                        <a:ext uri="{28A0092B-C50C-407E-A947-70E740481C1C}">
+                          <a14:useLocalDpi xmlns:a14="http://schemas.microsoft.com/office/drawing/2010/main" val="0"/>
+                        </a:ext>
+                      </a:extLst>
+                    </a:blip>
+                    <a:srcRect/>
+                    <a:stretch>
+                      <a:fillRect/>
+                    </a:stretch>
+                  </pic:blipFill>
+                  <pic:spPr bwMode="auto">
+                    <a:xfrm>
+                      <a:off x="0" y="0"/>
+                      <a:ext cx="5733415" cy="3223895"/>
+                    </a:xfrm>
+                    <a:prstGeom prst="rect">
+                      <a:avLst/>
+                    </a:prstGeom>
+                    <a:noFill/>
+                    <a:ln>
+                      <a:noFill/>
+                    </a:ln>
+                  </pic:spPr>
+                </pic:pic>
+              </a:graphicData>
+            </a:graphic>
+          </wp:inline>
+        </w:drawing>
+      </w:r>
+      <w:r>
+        <w:rPr>
+          <w:rFonts w:ascii="Times New Roman" w:eastAsia="Times New Roman" w:hAnsi="Times New Roman" w:cs="Times New Roman"/>
+          <w:sz w:val="24"/>
+          <w:szCs w:val="24"/>
+          <w:lang w:val="es-ES"/>
+        </w:rPr>
+        <w:fldChar w:fldCharType="end"/>
+      </w:r>
+    </w:p>
+    <w:p>
+      <w:pPr>
+        <w:ind w:left="360"/>
+        <w:outlineLvl w:val="1"/>
+      </w:pPr>
+    </w:p>
+    <w:p>
+      <w:pPr>
+        <w:ind w:left="360"/>
+        <w:outlineLvl w:val="1"/>
+      </w:pPr>
+    </w:p>
+    <w:p>
+      <w:pPr>
+        <w:ind w:left="360"/>
+        <w:outlineLvl w:val="1"/>
+      </w:pPr>
+      <w:r>
+        <w:t xml:space="preserve">En el mundo del futbol, solo la ausencia de publico en las gradas de los estadios ha producido que los equipos vean que su nivel económico ha caído drásticamente hasta el punto de que numerosos equipos han acabado sus años con balances económicos en negativo con números negativamente altos. Debido a esto, los equipos necesitan rentabilizar mas el dinero que tienen, ya que es poco </w:t>
+      </w:r>
+      <w:r>
+        <w:t>y,</w:t>
+      </w:r>
+      <w:r>
+        <w:t xml:space="preserve"> por otra parte, necesitan cada año hacer proyectos nuevos para poder reinar tanto en su país, como en su continente y a nivel mundial y para ello, una parte muy importante de estos proyectos son la salida y entrada de nuevos jugadores.</w:t>
+      </w:r>
+    </w:p>
+    <w:p>
+      <w:pPr>
+        <w:ind w:left="360"/>
+        <w:outlineLvl w:val="1"/>
+      </w:pPr>
+    </w:p>
+    <w:p>
+      <w:pPr>
+        <w:ind w:left="360"/>
+        <w:outlineLvl w:val="1"/>
+      </w:pPr>
+      <w:r>
+        <w:t>Gracias a nuestra aplicación, permitiremos a los clubes poder consultar datos sobre jugadores los cuales ellos mismos podrán introducir las características que quien que ellos tengan para que puedan ficharlo pudiendo observar tanto sus características personales como las económicas.</w:t>
+      </w:r>
+    </w:p>
+    <w:p>
+      <w:pPr>
+        <w:pStyle w:val="Prrafodelista"/>
+        <w:numPr>
+          <w:ilvl w:val="0"/>
+          <w:numId w:val="1"/>
+        </w:numPr>
+        <w:outlineLvl w:val="1"/>
+        <w:rPr>
+          <w:rFonts w:ascii="Trebuchet MS" w:hAnsi="Trebuchet MS"/>
+          <w:i/>
+          <w:iCs/>
+          <w:sz w:val="40"/>
+          <w:szCs w:val="40"/>
+          <w:u w:val="single"/>
+        </w:rPr>
+      </w:pPr>
+      <w:bookmarkStart w:id="6" w:name="_Toc56882115"/>
+      <w:r>
+        <w:rPr>
+          <w:rFonts w:ascii="Trebuchet MS" w:hAnsi="Trebuchet MS"/>
+          <w:i/>
+          <w:iCs/>
+          <w:sz w:val="40"/>
+          <w:szCs w:val="40"/>
+          <w:u w:val="single"/>
+        </w:rPr>
+        <w:t>CAPA DE PERSISTENCIA.</w:t>
+      </w:r>
+      <w:bookmarkEnd w:id="6"/>
+    </w:p>
+    <w:p>
+      <w:pPr>
+        <w:pStyle w:val="Prrafodelista"/>
+        <w:numPr>
+          <w:ilvl w:val="0"/>
+          <w:numId w:val="1"/>
+        </w:numPr>
+        <w:outlineLvl w:val="1"/>
+        <w:rPr>
+          <w:rFonts w:ascii="Trebuchet MS" w:hAnsi="Trebuchet MS"/>
+          <w:i/>
+          <w:iCs/>
+          <w:sz w:val="40"/>
+          <w:szCs w:val="40"/>
+          <w:u w:val="single"/>
+        </w:rPr>
+      </w:pPr>
+      <w:bookmarkStart w:id="7" w:name="_Toc56882116"/>
+      <w:r>
+        <w:rPr>
+          <w:rFonts w:ascii="Trebuchet MS" w:hAnsi="Trebuchet MS"/>
+          <w:i/>
+          <w:iCs/>
+          <w:sz w:val="40"/>
+          <w:szCs w:val="40"/>
+          <w:u w:val="single"/>
+        </w:rPr>
+        <w:lastRenderedPageBreak/>
+        <w:t>BACKEND</w:t>
+      </w:r>
+      <w:bookmarkEnd w:id="7"/>
+    </w:p>
+    <w:p>
+      <w:pPr>
+        <w:pStyle w:val="Prrafodelista"/>
+        <w:numPr>
+          <w:ilvl w:val="0"/>
+          <w:numId w:val="1"/>
+        </w:numPr>
+        <w:outlineLvl w:val="1"/>
+        <w:rPr>
+          <w:rFonts w:ascii="Trebuchet MS" w:hAnsi="Trebuchet MS"/>
+          <w:i/>
+          <w:iCs/>
+          <w:sz w:val="40"/>
+          <w:szCs w:val="40"/>
+          <w:u w:val="single"/>
+        </w:rPr>
+      </w:pPr>
+      <w:bookmarkStart w:id="8" w:name="_Toc56882117"/>
+      <w:r>
+        <w:rPr>
+          <w:rFonts w:ascii="Trebuchet MS" w:hAnsi="Trebuchet MS"/>
+          <w:i/>
+          <w:iCs/>
+          <w:sz w:val="40"/>
+          <w:szCs w:val="40"/>
+          <w:u w:val="single"/>
+        </w:rPr>
+        <w:t>FRONTEND</w:t>
+      </w:r>
+      <w:bookmarkEnd w:id="8"/>
+    </w:p>
+    <w:p>
+      <w:pPr>
+        <w:rPr>
+          <w:i/>
+          <w:iCs/>
+          <w:sz w:val="24"/>
+          <w:szCs w:val="24"/>
+          <w:u w:val="single"/>
+        </w:rPr>
+      </w:pPr>
+      <w:r>
+        <w:rPr>
+          <w:i/>
+          <w:iCs/>
+          <w:u w:val="single"/>
+        </w:rPr>
+        <w:br w:type="page"/>
+      </w:r>
+    </w:p>
+    <w:p>
+      <w:pPr>
+        <w:pStyle w:val="Ttulo1"/>
+        <w:rPr>
+          <w:sz w:val="24"/>
+          <w:szCs w:val="24"/>
+        </w:rPr>
+      </w:pPr>
+      <w:bookmarkStart w:id="9" w:name="_Toc56882118"/>
+      <w:r>
+        <w:lastRenderedPageBreak/>
+        <w:t>Conclusión</w:t>
+      </w:r>
+      <w:bookmarkEnd w:id="9"/>
+      <w:r>
+        <w:br w:type="page"/>
+      </w:r>
+    </w:p>
+    <w:p>
+      <w:pPr>
+        <w:pStyle w:val="Ttulo1"/>
+        <w:rPr>
+          <w:sz w:val="24"/>
+          <w:szCs w:val="24"/>
+        </w:rPr>
+      </w:pPr>
+      <w:bookmarkStart w:id="10" w:name="_Toc56882119"/>
       <w:r>
         <w:lastRenderedPageBreak/>
         <w:t>Bibliografía y referencias</w:t>
       </w:r>
-      <w:bookmarkEnd w:id="6"/>
+      <w:bookmarkEnd w:id="10"/>
     </w:p>
     <w:sectPr>
-      <w:footerReference w:type="default" r:id="rId7"/>
-      <w:headerReference w:type="first" r:id="rId8"/>
+      <w:footerReference w:type="default" r:id="rId9"/>
+      <w:headerReference w:type="first" r:id="rId10"/>
       <w:pgSz w:w="11909" w:h="16834"/>
       <w:pgMar w:top="1440" w:right="1440" w:bottom="1440" w:left="1440" w:header="720" w:footer="720" w:gutter="0"/>
       <w:pgNumType w:start="1"/>
@@ -1184,6 +1995,100 @@
     </w:r>
   </w:p>
 </w:hdr>
+</file>
+
+<file path=word/numbering.xml><?xml version="1.0" encoding="utf-8"?>
+<w:numbering xmlns:wpc="http://schemas.microsoft.com/office/word/2010/wordprocessingCanvas" xmlns:cx="http://schemas.microsoft.com/office/drawing/2014/chartex" xmlns:cx1="http://schemas.microsoft.com/office/drawing/2015/9/8/chartex" xmlns:cx2="http://schemas.microsoft.com/office/drawing/2015/10/21/chartex" xmlns:cx3="http://schemas.microsoft.com/office/drawing/2016/5/9/chartex" xmlns:cx4="http://schemas.microsoft.com/office/drawing/2016/5/10/chartex" xmlns:cx5="http://schemas.microsoft.com/office/drawing/2016/5/11/chartex" xmlns:cx6="http://schemas.microsoft.com/office/drawing/2016/5/12/chartex" xmlns:cx7="http://schemas.microsoft.com/office/drawing/2016/5/13/chartex" xmlns:cx8="http://schemas.microsoft.com/office/drawing/2016/5/14/chartex" xmlns:mc="http://schemas.openxmlformats.org/markup-compatibility/2006" xmlns:aink="http://schemas.microsoft.com/office/drawing/2016/ink" xmlns:am3d="http://schemas.microsoft.com/office/drawing/2017/model3d" xmlns:o="urn:schemas-microsoft-com:office:office" xmlns:r="http://schemas.openxmlformats.org/officeDocument/2006/relationships" xmlns:m="http://schemas.openxmlformats.org/officeDocument/2006/math" xmlns:v="urn:schemas-microsoft-com:vml" xmlns:wp14="http://schemas.microsoft.com/office/word/2010/wordprocessingDrawing" xmlns:wp="http://schemas.openxmlformats.org/drawingml/2006/wordprocessingDrawing" xmlns:w10="urn:schemas-microsoft-com:office:word" xmlns:w="http://schemas.openxmlformats.org/wordprocessingml/2006/main" xmlns:w14="http://schemas.microsoft.com/office/word/2010/wordml" xmlns:w15="http://schemas.microsoft.com/office/word/2012/wordml" xmlns:w16cex="http://schemas.microsoft.com/office/word/2018/wordml/cex" xmlns:w16cid="http://schemas.microsoft.com/office/word/2016/wordml/cid" xmlns:w16="http://schemas.microsoft.com/office/word/2018/wordml" xmlns:w16se="http://schemas.microsoft.com/office/word/2015/wordml/symex" xmlns:wpg="http://schemas.microsoft.com/office/word/2010/wordprocessingGroup" xmlns:wpi="http://schemas.microsoft.com/office/word/2010/wordprocessingInk" xmlns:wne="http://schemas.microsoft.com/office/word/2006/wordml" xmlns:wps="http://schemas.microsoft.com/office/word/2010/wordprocessingShape" mc:Ignorable="w14 w15 w16se w16cid w16 w16cex wp14">
+  <w:abstractNum w:abstractNumId="0" w15:restartNumberingAfterBreak="0">
+    <w:nsid w:val="78731A6C"/>
+    <w:multiLevelType w:val="multilevel"/>
+    <w:tmpl w:val="040A001F"/>
+    <w:lvl w:ilvl="0">
+      <w:start w:val="1"/>
+      <w:numFmt w:val="decimal"/>
+      <w:lvlText w:val="%1."/>
+      <w:lvlJc w:val="left"/>
+      <w:pPr>
+        <w:ind w:left="360" w:hanging="360"/>
+      </w:pPr>
+    </w:lvl>
+    <w:lvl w:ilvl="1">
+      <w:start w:val="1"/>
+      <w:numFmt w:val="decimal"/>
+      <w:lvlText w:val="%1.%2."/>
+      <w:lvlJc w:val="left"/>
+      <w:pPr>
+        <w:ind w:left="792" w:hanging="432"/>
+      </w:pPr>
+    </w:lvl>
+    <w:lvl w:ilvl="2">
+      <w:start w:val="1"/>
+      <w:numFmt w:val="decimal"/>
+      <w:lvlText w:val="%1.%2.%3."/>
+      <w:lvlJc w:val="left"/>
+      <w:pPr>
+        <w:ind w:left="1224" w:hanging="504"/>
+      </w:pPr>
+    </w:lvl>
+    <w:lvl w:ilvl="3">
+      <w:start w:val="1"/>
+      <w:numFmt w:val="decimal"/>
+      <w:lvlText w:val="%1.%2.%3.%4."/>
+      <w:lvlJc w:val="left"/>
+      <w:pPr>
+        <w:ind w:left="1728" w:hanging="648"/>
+      </w:pPr>
+    </w:lvl>
+    <w:lvl w:ilvl="4">
+      <w:start w:val="1"/>
+      <w:numFmt w:val="decimal"/>
+      <w:lvlText w:val="%1.%2.%3.%4.%5."/>
+      <w:lvlJc w:val="left"/>
+      <w:pPr>
+        <w:ind w:left="2232" w:hanging="792"/>
+      </w:pPr>
+    </w:lvl>
+    <w:lvl w:ilvl="5">
+      <w:start w:val="1"/>
+      <w:numFmt w:val="decimal"/>
+      <w:lvlText w:val="%1.%2.%3.%4.%5.%6."/>
+      <w:lvlJc w:val="left"/>
+      <w:pPr>
+        <w:ind w:left="2736" w:hanging="936"/>
+      </w:pPr>
+    </w:lvl>
+    <w:lvl w:ilvl="6">
+      <w:start w:val="1"/>
+      <w:numFmt w:val="decimal"/>
+      <w:lvlText w:val="%1.%2.%3.%4.%5.%6.%7."/>
+      <w:lvlJc w:val="left"/>
+      <w:pPr>
+        <w:ind w:left="3240" w:hanging="1080"/>
+      </w:pPr>
+    </w:lvl>
+    <w:lvl w:ilvl="7">
+      <w:start w:val="1"/>
+      <w:numFmt w:val="decimal"/>
+      <w:lvlText w:val="%1.%2.%3.%4.%5.%6.%7.%8."/>
+      <w:lvlJc w:val="left"/>
+      <w:pPr>
+        <w:ind w:left="3744" w:hanging="1224"/>
+      </w:pPr>
+    </w:lvl>
+    <w:lvl w:ilvl="8">
+      <w:start w:val="1"/>
+      <w:numFmt w:val="decimal"/>
+      <w:lvlText w:val="%1.%2.%3.%4.%5.%6.%7.%8.%9."/>
+      <w:lvlJc w:val="left"/>
+      <w:pPr>
+        <w:ind w:left="4320" w:hanging="1440"/>
+      </w:pPr>
+    </w:lvl>
+  </w:abstractNum>
+  <w:num w:numId="1">
+    <w:abstractNumId w:val="0"/>
+  </w:num>
+</w:numbering>
 </file>
 
 <file path=word/styles.xml><?xml version="1.0" encoding="utf-8"?>
@@ -1608,7 +2513,6 @@
     <w:basedOn w:val="Normal"/>
     <w:next w:val="Normal"/>
     <w:uiPriority w:val="9"/>
-    <w:semiHidden/>
     <w:unhideWhenUsed/>
     <w:qFormat/>
     <w:pPr>
@@ -1794,6 +2698,30 @@
       <w:color w:val="0000FF" w:themeColor="hyperlink"/>
       <w:u w:val="single"/>
     </w:rPr>
+  </w:style>
+  <w:style w:type="paragraph" w:styleId="Prrafodelista">
+    <w:name w:val="List Paragraph"/>
+    <w:basedOn w:val="Normal"/>
+    <w:uiPriority w:val="34"/>
+    <w:qFormat/>
+    <w:rsid w:val="00147D2C"/>
+    <w:pPr>
+      <w:ind w:left="720"/>
+      <w:contextualSpacing/>
+    </w:pPr>
+  </w:style>
+  <w:style w:type="paragraph" w:styleId="TDC2">
+    <w:name w:val="toc 2"/>
+    <w:basedOn w:val="Normal"/>
+    <w:next w:val="Normal"/>
+    <w:autoRedefine/>
+    <w:uiPriority w:val="39"/>
+    <w:unhideWhenUsed/>
+    <w:rsid w:val="00147D2C"/>
+    <w:pPr>
+      <w:spacing w:after="100"/>
+      <w:ind w:left="220"/>
+    </w:pPr>
   </w:style>
 </w:styles>
 </file>

</xml_diff>

<commit_message>
arreglado filtrar correctamente por edad, presntacion y memoria con problema y herramientas utilizadas completado, queda el resto
</commit_message>
<xml_diff>
--- a/Memoria FutbolFichajes.docx
+++ b/Memoria FutbolFichajes.docx
@@ -382,15 +382,15 @@
       <w:pPr>
         <w:rPr>
           <w:rFonts w:eastAsia="Trebuchet MS"/>
-          <w:sz w:val="24"/>
-          <w:szCs w:val="24"/>
+          <w:sz w:val="28"/>
+          <w:szCs w:val="28"/>
         </w:rPr>
       </w:pPr>
       <w:r>
         <w:rPr>
           <w:rFonts w:eastAsia="Trebuchet MS"/>
-          <w:sz w:val="24"/>
-          <w:szCs w:val="24"/>
+          <w:sz w:val="28"/>
+          <w:szCs w:val="28"/>
         </w:rPr>
         <w:t>Debido a la situación actual vivida por la pandemia, el mundo del futbol, al igual que en otros campos, sufre los estragos del virus en el tema económico. Muchos equipos se ven en la situación de tener que mirar mucho su situación económica para realizar nuevas incorporaciones en sus plantillas y para mantener la plantilla que tiene por lo que ofrecemos un sistema que ayudará a poder buscar jugadores de varias formas para poder utilizar mejor sus presupuestos.</w:t>
       </w:r>
@@ -484,7 +484,7 @@
           <w:r>
             <w:fldChar w:fldCharType="separate"/>
           </w:r>
-          <w:hyperlink w:anchor="_Toc56882111" w:history="1">
+          <w:hyperlink w:anchor="_Toc57453681" w:history="1">
             <w:r>
               <w:rPr>
                 <w:rStyle w:val="Hipervnculo"/>
@@ -511,7 +511,7 @@
                 <w:noProof/>
                 <w:webHidden/>
               </w:rPr>
-              <w:instrText xml:space="preserve"> PAGEREF _Toc56882111 \h </w:instrText>
+              <w:instrText xml:space="preserve"> PAGEREF _Toc57453681 \h </w:instrText>
             </w:r>
             <w:r>
               <w:rPr>
@@ -556,7 +556,7 @@
               <w:lang w:val="es-ES"/>
             </w:rPr>
           </w:pPr>
-          <w:hyperlink w:anchor="_Toc56882112" w:history="1">
+          <w:hyperlink w:anchor="_Toc57453682" w:history="1">
             <w:r>
               <w:rPr>
                 <w:rStyle w:val="Hipervnculo"/>
@@ -583,7 +583,7 @@
                 <w:noProof/>
                 <w:webHidden/>
               </w:rPr>
-              <w:instrText xml:space="preserve"> PAGEREF _Toc56882112 \h </w:instrText>
+              <w:instrText xml:space="preserve"> PAGEREF _Toc57453682 \h </w:instrText>
             </w:r>
             <w:r>
               <w:rPr>
@@ -628,7 +628,7 @@
               <w:lang w:val="es-ES"/>
             </w:rPr>
           </w:pPr>
-          <w:hyperlink w:anchor="_Toc56882113" w:history="1">
+          <w:hyperlink w:anchor="_Toc57453683" w:history="1">
             <w:r>
               <w:rPr>
                 <w:rStyle w:val="Hipervnculo"/>
@@ -655,7 +655,7 @@
                 <w:noProof/>
                 <w:webHidden/>
               </w:rPr>
-              <w:instrText xml:space="preserve"> PAGEREF _Toc56882113 \h </w:instrText>
+              <w:instrText xml:space="preserve"> PAGEREF _Toc57453683 \h </w:instrText>
             </w:r>
             <w:r>
               <w:rPr>
@@ -701,7 +701,7 @@
               <w:lang w:val="es-ES"/>
             </w:rPr>
           </w:pPr>
-          <w:hyperlink w:anchor="_Toc56882114" w:history="1">
+          <w:hyperlink w:anchor="_Toc57453684" w:history="1">
             <w:r>
               <w:rPr>
                 <w:rStyle w:val="Hipervnculo"/>
@@ -730,7 +730,7 @@
                 <w:iCs/>
                 <w:noProof/>
               </w:rPr>
-              <w:t>PROBLEMA</w:t>
+              <w:t>DESCRIPCIÓN DEL PROBLEMA</w:t>
             </w:r>
             <w:r>
               <w:rPr>
@@ -751,7 +751,7 @@
                 <w:noProof/>
                 <w:webHidden/>
               </w:rPr>
-              <w:instrText xml:space="preserve"> PAGEREF _Toc56882114 \h </w:instrText>
+              <w:instrText xml:space="preserve"> PAGEREF _Toc57453684 \h </w:instrText>
             </w:r>
             <w:r>
               <w:rPr>
@@ -797,7 +797,7 @@
               <w:lang w:val="es-ES"/>
             </w:rPr>
           </w:pPr>
-          <w:hyperlink w:anchor="_Toc56882115" w:history="1">
+          <w:hyperlink w:anchor="_Toc57453685" w:history="1">
             <w:r>
               <w:rPr>
                 <w:rStyle w:val="Hipervnculo"/>
@@ -826,7 +826,7 @@
                 <w:iCs/>
                 <w:noProof/>
               </w:rPr>
-              <w:t>CAPA DE PERSISTENCIA.</w:t>
+              <w:t>HERRAMIENTAS UTILIZADAS</w:t>
             </w:r>
             <w:r>
               <w:rPr>
@@ -847,7 +847,7 @@
                 <w:noProof/>
                 <w:webHidden/>
               </w:rPr>
-              <w:instrText xml:space="preserve"> PAGEREF _Toc56882115 \h </w:instrText>
+              <w:instrText xml:space="preserve"> PAGEREF _Toc57453685 \h </w:instrText>
             </w:r>
             <w:r>
               <w:rPr>
@@ -867,7 +867,7 @@
                 <w:noProof/>
                 <w:webHidden/>
               </w:rPr>
-              <w:t>6</w:t>
+              <w:t>7</w:t>
             </w:r>
             <w:r>
               <w:rPr>
@@ -893,7 +893,7 @@
               <w:lang w:val="es-ES"/>
             </w:rPr>
           </w:pPr>
-          <w:hyperlink w:anchor="_Toc56882116" w:history="1">
+          <w:hyperlink w:anchor="_Toc57453686" w:history="1">
             <w:r>
               <w:rPr>
                 <w:rStyle w:val="Hipervnculo"/>
@@ -922,7 +922,7 @@
                 <w:iCs/>
                 <w:noProof/>
               </w:rPr>
-              <w:t>BACKEND</w:t>
+              <w:t>COMPOSICIÓN DE LA APLICACIÓN</w:t>
             </w:r>
             <w:r>
               <w:rPr>
@@ -943,7 +943,7 @@
                 <w:noProof/>
                 <w:webHidden/>
               </w:rPr>
-              <w:instrText xml:space="preserve"> PAGEREF _Toc56882116 \h </w:instrText>
+              <w:instrText xml:space="preserve"> PAGEREF _Toc57453686 \h </w:instrText>
             </w:r>
             <w:r>
               <w:rPr>
@@ -963,7 +963,7 @@
                 <w:noProof/>
                 <w:webHidden/>
               </w:rPr>
-              <w:t>6</w:t>
+              <w:t>9</w:t>
             </w:r>
             <w:r>
               <w:rPr>
@@ -989,7 +989,7 @@
               <w:lang w:val="es-ES"/>
             </w:rPr>
           </w:pPr>
-          <w:hyperlink w:anchor="_Toc56882117" w:history="1">
+          <w:hyperlink w:anchor="_Toc57453687" w:history="1">
             <w:r>
               <w:rPr>
                 <w:rStyle w:val="Hipervnculo"/>
@@ -1018,7 +1018,7 @@
                 <w:iCs/>
                 <w:noProof/>
               </w:rPr>
-              <w:t>FRONTEND</w:t>
+              <w:t>ANÁLISIS DE RESULTADOS</w:t>
             </w:r>
             <w:r>
               <w:rPr>
@@ -1039,7 +1039,7 @@
                 <w:noProof/>
                 <w:webHidden/>
               </w:rPr>
-              <w:instrText xml:space="preserve"> PAGEREF _Toc56882117 \h </w:instrText>
+              <w:instrText xml:space="preserve"> PAGEREF _Toc57453687 \h </w:instrText>
             </w:r>
             <w:r>
               <w:rPr>
@@ -1059,7 +1059,391 @@
                 <w:noProof/>
                 <w:webHidden/>
               </w:rPr>
-              <w:t>6</w:t>
+              <w:t>9</w:t>
+            </w:r>
+            <w:r>
+              <w:rPr>
+                <w:noProof/>
+                <w:webHidden/>
+              </w:rPr>
+              <w:fldChar w:fldCharType="end"/>
+            </w:r>
+          </w:hyperlink>
+        </w:p>
+        <w:p>
+          <w:pPr>
+            <w:pStyle w:val="TDC2"/>
+            <w:tabs>
+              <w:tab w:val="left" w:pos="720"/>
+              <w:tab w:val="right" w:pos="9019"/>
+            </w:tabs>
+            <w:rPr>
+              <w:rFonts w:asciiTheme="minorHAnsi" w:eastAsiaTheme="minorEastAsia" w:hAnsiTheme="minorHAnsi" w:cstheme="minorBidi"/>
+              <w:noProof/>
+              <w:sz w:val="24"/>
+              <w:szCs w:val="24"/>
+              <w:lang w:val="es-ES"/>
+            </w:rPr>
+          </w:pPr>
+          <w:hyperlink w:anchor="_Toc57453688" w:history="1">
+            <w:r>
+              <w:rPr>
+                <w:rStyle w:val="Hipervnculo"/>
+                <w:rFonts w:ascii="Trebuchet MS" w:hAnsi="Trebuchet MS"/>
+                <w:i/>
+                <w:iCs/>
+                <w:noProof/>
+              </w:rPr>
+              <w:t>5.</w:t>
+            </w:r>
+            <w:r>
+              <w:rPr>
+                <w:rFonts w:asciiTheme="minorHAnsi" w:eastAsiaTheme="minorEastAsia" w:hAnsiTheme="minorHAnsi" w:cstheme="minorBidi"/>
+                <w:noProof/>
+                <w:sz w:val="24"/>
+                <w:szCs w:val="24"/>
+                <w:lang w:val="es-ES"/>
+              </w:rPr>
+              <w:tab/>
+            </w:r>
+            <w:r>
+              <w:rPr>
+                <w:rStyle w:val="Hipervnculo"/>
+                <w:rFonts w:ascii="Trebuchet MS" w:hAnsi="Trebuchet MS"/>
+                <w:i/>
+                <w:iCs/>
+                <w:noProof/>
+              </w:rPr>
+              <w:t>DAFO</w:t>
+            </w:r>
+            <w:r>
+              <w:rPr>
+                <w:noProof/>
+                <w:webHidden/>
+              </w:rPr>
+              <w:tab/>
+            </w:r>
+            <w:r>
+              <w:rPr>
+                <w:noProof/>
+                <w:webHidden/>
+              </w:rPr>
+              <w:fldChar w:fldCharType="begin"/>
+            </w:r>
+            <w:r>
+              <w:rPr>
+                <w:noProof/>
+                <w:webHidden/>
+              </w:rPr>
+              <w:instrText xml:space="preserve"> PAGEREF _Toc57453688 \h </w:instrText>
+            </w:r>
+            <w:r>
+              <w:rPr>
+                <w:noProof/>
+                <w:webHidden/>
+              </w:rPr>
+            </w:r>
+            <w:r>
+              <w:rPr>
+                <w:noProof/>
+                <w:webHidden/>
+              </w:rPr>
+              <w:fldChar w:fldCharType="separate"/>
+            </w:r>
+            <w:r>
+              <w:rPr>
+                <w:noProof/>
+                <w:webHidden/>
+              </w:rPr>
+              <w:t>9</w:t>
+            </w:r>
+            <w:r>
+              <w:rPr>
+                <w:noProof/>
+                <w:webHidden/>
+              </w:rPr>
+              <w:fldChar w:fldCharType="end"/>
+            </w:r>
+          </w:hyperlink>
+        </w:p>
+        <w:p>
+          <w:pPr>
+            <w:pStyle w:val="TDC2"/>
+            <w:tabs>
+              <w:tab w:val="left" w:pos="720"/>
+              <w:tab w:val="right" w:pos="9019"/>
+            </w:tabs>
+            <w:rPr>
+              <w:rFonts w:asciiTheme="minorHAnsi" w:eastAsiaTheme="minorEastAsia" w:hAnsiTheme="minorHAnsi" w:cstheme="minorBidi"/>
+              <w:noProof/>
+              <w:sz w:val="24"/>
+              <w:szCs w:val="24"/>
+              <w:lang w:val="es-ES"/>
+            </w:rPr>
+          </w:pPr>
+          <w:hyperlink w:anchor="_Toc57453689" w:history="1">
+            <w:r>
+              <w:rPr>
+                <w:rStyle w:val="Hipervnculo"/>
+                <w:rFonts w:ascii="Trebuchet MS" w:hAnsi="Trebuchet MS"/>
+                <w:i/>
+                <w:iCs/>
+                <w:noProof/>
+              </w:rPr>
+              <w:t>6.</w:t>
+            </w:r>
+            <w:r>
+              <w:rPr>
+                <w:rFonts w:asciiTheme="minorHAnsi" w:eastAsiaTheme="minorEastAsia" w:hAnsiTheme="minorHAnsi" w:cstheme="minorBidi"/>
+                <w:noProof/>
+                <w:sz w:val="24"/>
+                <w:szCs w:val="24"/>
+                <w:lang w:val="es-ES"/>
+              </w:rPr>
+              <w:tab/>
+            </w:r>
+            <w:r>
+              <w:rPr>
+                <w:rStyle w:val="Hipervnculo"/>
+                <w:rFonts w:ascii="Trebuchet MS" w:hAnsi="Trebuchet MS"/>
+                <w:i/>
+                <w:iCs/>
+                <w:noProof/>
+              </w:rPr>
+              <w:t>LÍNEAS DE FUTURO</w:t>
+            </w:r>
+            <w:r>
+              <w:rPr>
+                <w:noProof/>
+                <w:webHidden/>
+              </w:rPr>
+              <w:tab/>
+            </w:r>
+            <w:r>
+              <w:rPr>
+                <w:noProof/>
+                <w:webHidden/>
+              </w:rPr>
+              <w:fldChar w:fldCharType="begin"/>
+            </w:r>
+            <w:r>
+              <w:rPr>
+                <w:noProof/>
+                <w:webHidden/>
+              </w:rPr>
+              <w:instrText xml:space="preserve"> PAGEREF _Toc57453689 \h </w:instrText>
+            </w:r>
+            <w:r>
+              <w:rPr>
+                <w:noProof/>
+                <w:webHidden/>
+              </w:rPr>
+            </w:r>
+            <w:r>
+              <w:rPr>
+                <w:noProof/>
+                <w:webHidden/>
+              </w:rPr>
+              <w:fldChar w:fldCharType="separate"/>
+            </w:r>
+            <w:r>
+              <w:rPr>
+                <w:noProof/>
+                <w:webHidden/>
+              </w:rPr>
+              <w:t>10</w:t>
+            </w:r>
+            <w:r>
+              <w:rPr>
+                <w:noProof/>
+                <w:webHidden/>
+              </w:rPr>
+              <w:fldChar w:fldCharType="end"/>
+            </w:r>
+          </w:hyperlink>
+        </w:p>
+        <w:p>
+          <w:pPr>
+            <w:pStyle w:val="TDC2"/>
+            <w:tabs>
+              <w:tab w:val="left" w:pos="720"/>
+              <w:tab w:val="right" w:pos="9019"/>
+            </w:tabs>
+            <w:rPr>
+              <w:rFonts w:asciiTheme="minorHAnsi" w:eastAsiaTheme="minorEastAsia" w:hAnsiTheme="minorHAnsi" w:cstheme="minorBidi"/>
+              <w:noProof/>
+              <w:sz w:val="24"/>
+              <w:szCs w:val="24"/>
+              <w:lang w:val="es-ES"/>
+            </w:rPr>
+          </w:pPr>
+          <w:hyperlink w:anchor="_Toc57453690" w:history="1">
+            <w:r>
+              <w:rPr>
+                <w:rStyle w:val="Hipervnculo"/>
+                <w:rFonts w:ascii="Trebuchet MS" w:hAnsi="Trebuchet MS"/>
+                <w:i/>
+                <w:iCs/>
+                <w:noProof/>
+              </w:rPr>
+              <w:t>7.</w:t>
+            </w:r>
+            <w:r>
+              <w:rPr>
+                <w:rFonts w:asciiTheme="minorHAnsi" w:eastAsiaTheme="minorEastAsia" w:hAnsiTheme="minorHAnsi" w:cstheme="minorBidi"/>
+                <w:noProof/>
+                <w:sz w:val="24"/>
+                <w:szCs w:val="24"/>
+                <w:lang w:val="es-ES"/>
+              </w:rPr>
+              <w:tab/>
+            </w:r>
+            <w:r>
+              <w:rPr>
+                <w:rStyle w:val="Hipervnculo"/>
+                <w:rFonts w:ascii="Trebuchet MS" w:hAnsi="Trebuchet MS"/>
+                <w:i/>
+                <w:iCs/>
+                <w:noProof/>
+              </w:rPr>
+              <w:t>LECCIONES APRENDIDAS</w:t>
+            </w:r>
+            <w:r>
+              <w:rPr>
+                <w:noProof/>
+                <w:webHidden/>
+              </w:rPr>
+              <w:tab/>
+            </w:r>
+            <w:r>
+              <w:rPr>
+                <w:noProof/>
+                <w:webHidden/>
+              </w:rPr>
+              <w:fldChar w:fldCharType="begin"/>
+            </w:r>
+            <w:r>
+              <w:rPr>
+                <w:noProof/>
+                <w:webHidden/>
+              </w:rPr>
+              <w:instrText xml:space="preserve"> PAGEREF _Toc57453690 \h </w:instrText>
+            </w:r>
+            <w:r>
+              <w:rPr>
+                <w:noProof/>
+                <w:webHidden/>
+              </w:rPr>
+            </w:r>
+            <w:r>
+              <w:rPr>
+                <w:noProof/>
+                <w:webHidden/>
+              </w:rPr>
+              <w:fldChar w:fldCharType="separate"/>
+            </w:r>
+            <w:r>
+              <w:rPr>
+                <w:noProof/>
+                <w:webHidden/>
+              </w:rPr>
+              <w:t>10</w:t>
+            </w:r>
+            <w:r>
+              <w:rPr>
+                <w:noProof/>
+                <w:webHidden/>
+              </w:rPr>
+              <w:fldChar w:fldCharType="end"/>
+            </w:r>
+          </w:hyperlink>
+        </w:p>
+        <w:p>
+          <w:pPr>
+            <w:pStyle w:val="TDC2"/>
+            <w:tabs>
+              <w:tab w:val="left" w:pos="720"/>
+              <w:tab w:val="right" w:pos="9019"/>
+            </w:tabs>
+            <w:rPr>
+              <w:rFonts w:asciiTheme="minorHAnsi" w:eastAsiaTheme="minorEastAsia" w:hAnsiTheme="minorHAnsi" w:cstheme="minorBidi"/>
+              <w:noProof/>
+              <w:sz w:val="24"/>
+              <w:szCs w:val="24"/>
+              <w:lang w:val="es-ES"/>
+            </w:rPr>
+          </w:pPr>
+          <w:hyperlink w:anchor="_Toc57453691" w:history="1">
+            <w:r>
+              <w:rPr>
+                <w:rStyle w:val="Hipervnculo"/>
+                <w:rFonts w:ascii="Trebuchet MS" w:hAnsi="Trebuchet MS"/>
+                <w:i/>
+                <w:iCs/>
+                <w:noProof/>
+              </w:rPr>
+              <w:t>8.</w:t>
+            </w:r>
+            <w:r>
+              <w:rPr>
+                <w:rFonts w:asciiTheme="minorHAnsi" w:eastAsiaTheme="minorEastAsia" w:hAnsiTheme="minorHAnsi" w:cstheme="minorBidi"/>
+                <w:noProof/>
+                <w:sz w:val="24"/>
+                <w:szCs w:val="24"/>
+                <w:lang w:val="es-ES"/>
+              </w:rPr>
+              <w:tab/>
+            </w:r>
+            <w:r>
+              <w:rPr>
+                <w:rStyle w:val="Hipervnculo"/>
+                <w:rFonts w:ascii="Trebuchet MS" w:hAnsi="Trebuchet MS"/>
+                <w:i/>
+                <w:iCs/>
+                <w:noProof/>
+              </w:rPr>
+              <w:t>COMPOSICION APLICACIÓN</w:t>
+            </w:r>
+            <w:r>
+              <w:rPr>
+                <w:noProof/>
+                <w:webHidden/>
+              </w:rPr>
+              <w:tab/>
+            </w:r>
+            <w:r>
+              <w:rPr>
+                <w:noProof/>
+                <w:webHidden/>
+              </w:rPr>
+              <w:fldChar w:fldCharType="begin"/>
+            </w:r>
+            <w:r>
+              <w:rPr>
+                <w:noProof/>
+                <w:webHidden/>
+              </w:rPr>
+              <w:instrText xml:space="preserve"> PAGEREF _Toc57453691 \h </w:instrText>
+            </w:r>
+            <w:r>
+              <w:rPr>
+                <w:noProof/>
+                <w:webHidden/>
+              </w:rPr>
+            </w:r>
+            <w:r>
+              <w:rPr>
+                <w:noProof/>
+                <w:webHidden/>
+              </w:rPr>
+              <w:fldChar w:fldCharType="separate"/>
+            </w:r>
+            <w:r>
+              <w:rPr>
+                <w:noProof/>
+                <w:webHidden/>
+              </w:rPr>
+              <w:t>10</w:t>
             </w:r>
             <w:r>
               <w:rPr>
@@ -1084,7 +1468,7 @@
               <w:lang w:val="es-ES"/>
             </w:rPr>
           </w:pPr>
-          <w:hyperlink w:anchor="_Toc56882118" w:history="1">
+          <w:hyperlink w:anchor="_Toc57453692" w:history="1">
             <w:r>
               <w:rPr>
                 <w:rStyle w:val="Hipervnculo"/>
@@ -1111,7 +1495,7 @@
                 <w:noProof/>
                 <w:webHidden/>
               </w:rPr>
-              <w:instrText xml:space="preserve"> PAGEREF _Toc56882118 \h </w:instrText>
+              <w:instrText xml:space="preserve"> PAGEREF _Toc57453692 \h </w:instrText>
             </w:r>
             <w:r>
               <w:rPr>
@@ -1131,7 +1515,7 @@
                 <w:noProof/>
                 <w:webHidden/>
               </w:rPr>
-              <w:t>7</w:t>
+              <w:t>11</w:t>
             </w:r>
             <w:r>
               <w:rPr>
@@ -1156,7 +1540,7 @@
               <w:lang w:val="es-ES"/>
             </w:rPr>
           </w:pPr>
-          <w:hyperlink w:anchor="_Toc56882119" w:history="1">
+          <w:hyperlink w:anchor="_Toc57453693" w:history="1">
             <w:r>
               <w:rPr>
                 <w:rStyle w:val="Hipervnculo"/>
@@ -1183,7 +1567,7 @@
                 <w:noProof/>
                 <w:webHidden/>
               </w:rPr>
-              <w:instrText xml:space="preserve"> PAGEREF _Toc56882119 \h </w:instrText>
+              <w:instrText xml:space="preserve"> PAGEREF _Toc57453693 \h </w:instrText>
             </w:r>
             <w:r>
               <w:rPr>
@@ -1203,7 +1587,7 @@
                 <w:noProof/>
                 <w:webHidden/>
               </w:rPr>
-              <w:t>8</w:t>
+              <w:t>12</w:t>
             </w:r>
             <w:r>
               <w:rPr>
@@ -1242,7 +1626,7 @@
       <w:r>
         <w:br w:type="page"/>
       </w:r>
-      <w:bookmarkStart w:id="2" w:name="_Toc56882111"/>
+      <w:bookmarkStart w:id="2" w:name="_Toc57453681"/>
       <w:r>
         <w:lastRenderedPageBreak/>
         <w:t>Glosario de símbolos o Terminología</w:t>
@@ -1256,7 +1640,7 @@
       <w:pPr>
         <w:pStyle w:val="Ttulo1"/>
       </w:pPr>
-      <w:bookmarkStart w:id="3" w:name="_Toc56882112"/>
+      <w:bookmarkStart w:id="3" w:name="_Toc57453682"/>
       <w:r>
         <w:lastRenderedPageBreak/>
         <w:t>Introducción</w:t>
@@ -1264,114 +1648,273 @@
       <w:bookmarkEnd w:id="3"/>
     </w:p>
     <w:p>
-      <w:r>
+      <w:pPr>
+        <w:rPr>
+          <w:sz w:val="28"/>
+          <w:szCs w:val="28"/>
+        </w:rPr>
+      </w:pPr>
+      <w:r>
+        <w:rPr>
+          <w:sz w:val="28"/>
+          <w:szCs w:val="28"/>
+        </w:rPr>
         <w:t xml:space="preserve">En este documento se expondrá el trabajo realizado para lograr terminar la aplicación web de recomendación de fichajes. </w:t>
       </w:r>
     </w:p>
-    <w:p/>
-    <w:p>
-      <w:r>
+    <w:p>
+      <w:pPr>
+        <w:rPr>
+          <w:sz w:val="28"/>
+          <w:szCs w:val="28"/>
+        </w:rPr>
+      </w:pPr>
+    </w:p>
+    <w:p>
+      <w:pPr>
+        <w:rPr>
+          <w:sz w:val="28"/>
+          <w:szCs w:val="28"/>
+        </w:rPr>
+      </w:pPr>
+      <w:r>
+        <w:rPr>
+          <w:sz w:val="28"/>
+          <w:szCs w:val="28"/>
+        </w:rPr>
         <w:t>Primero se realizará una exposición detallada del problema que intentaremos resolver con nuestra aplicación y posteriormente daremos una explicación de su composición y funcionamiento.</w:t>
       </w:r>
     </w:p>
-    <w:p/>
-    <w:p>
-      <w:r>
+    <w:p>
+      <w:pPr>
+        <w:rPr>
+          <w:sz w:val="28"/>
+          <w:szCs w:val="28"/>
+        </w:rPr>
+      </w:pPr>
+    </w:p>
+    <w:p>
+      <w:pPr>
+        <w:rPr>
+          <w:sz w:val="28"/>
+          <w:szCs w:val="28"/>
+        </w:rPr>
+      </w:pPr>
+      <w:r>
+        <w:rPr>
+          <w:sz w:val="28"/>
+          <w:szCs w:val="28"/>
+        </w:rPr>
         <w:t>La explicación se realizará desde abajo a arriba, es decir, empezaremos explicando la parte de persistencia de datos, donde analizaremos como hemos utilizado la tecnología neo4j.</w:t>
       </w:r>
     </w:p>
     <w:p>
-      <w:r>
+      <w:pPr>
+        <w:rPr>
+          <w:sz w:val="28"/>
+          <w:szCs w:val="28"/>
+        </w:rPr>
+      </w:pPr>
+      <w:r>
+        <w:rPr>
+          <w:sz w:val="28"/>
+          <w:szCs w:val="28"/>
+        </w:rPr>
         <w:t xml:space="preserve">Seguidamente explicaremos como hemos utilizado la tecnología </w:t>
       </w:r>
       <w:proofErr w:type="spellStart"/>
       <w:r>
+        <w:rPr>
+          <w:sz w:val="28"/>
+          <w:szCs w:val="28"/>
+        </w:rPr>
         <w:t>node</w:t>
       </w:r>
       <w:proofErr w:type="spellEnd"/>
       <w:r>
+        <w:rPr>
+          <w:sz w:val="28"/>
+          <w:szCs w:val="28"/>
+        </w:rPr>
         <w:t xml:space="preserve"> </w:t>
       </w:r>
       <w:proofErr w:type="spellStart"/>
       <w:r>
+        <w:rPr>
+          <w:sz w:val="28"/>
+          <w:szCs w:val="28"/>
+        </w:rPr>
         <w:t>js</w:t>
       </w:r>
       <w:proofErr w:type="spellEnd"/>
       <w:r>
+        <w:rPr>
+          <w:sz w:val="28"/>
+          <w:szCs w:val="28"/>
+        </w:rPr>
         <w:t xml:space="preserve"> para realizar el </w:t>
       </w:r>
       <w:proofErr w:type="spellStart"/>
       <w:r>
+        <w:rPr>
+          <w:sz w:val="28"/>
+          <w:szCs w:val="28"/>
+        </w:rPr>
         <w:t>backend</w:t>
       </w:r>
       <w:proofErr w:type="spellEnd"/>
       <w:r>
+        <w:rPr>
+          <w:sz w:val="28"/>
+          <w:szCs w:val="28"/>
+        </w:rPr>
         <w:t xml:space="preserve">, que será la capa que hará de intermediario recibiendo peticiones del </w:t>
       </w:r>
       <w:proofErr w:type="spellStart"/>
       <w:r>
+        <w:rPr>
+          <w:sz w:val="28"/>
+          <w:szCs w:val="28"/>
+        </w:rPr>
         <w:t>frontend</w:t>
       </w:r>
       <w:proofErr w:type="spellEnd"/>
       <w:r>
+        <w:rPr>
+          <w:sz w:val="28"/>
+          <w:szCs w:val="28"/>
+        </w:rPr>
         <w:t xml:space="preserve"> y trasladándolas a la base de datos y después, cuando reciba los datos. Se los devolverá al </w:t>
       </w:r>
       <w:proofErr w:type="spellStart"/>
       <w:r>
+        <w:rPr>
+          <w:sz w:val="28"/>
+          <w:szCs w:val="28"/>
+        </w:rPr>
         <w:t>frontend</w:t>
       </w:r>
       <w:proofErr w:type="spellEnd"/>
       <w:r>
+        <w:rPr>
+          <w:sz w:val="28"/>
+          <w:szCs w:val="28"/>
+        </w:rPr>
         <w:t xml:space="preserve">. </w:t>
       </w:r>
     </w:p>
-    <w:p/>
-    <w:p>
-      <w:r>
+    <w:p>
+      <w:pPr>
+        <w:rPr>
+          <w:sz w:val="28"/>
+          <w:szCs w:val="28"/>
+        </w:rPr>
+      </w:pPr>
+    </w:p>
+    <w:p>
+      <w:pPr>
+        <w:rPr>
+          <w:sz w:val="28"/>
+          <w:szCs w:val="28"/>
+        </w:rPr>
+      </w:pPr>
+      <w:r>
+        <w:rPr>
+          <w:sz w:val="28"/>
+          <w:szCs w:val="28"/>
+        </w:rPr>
         <w:t xml:space="preserve">Acto seguido explicaremos como hemos utilizado la tecnología </w:t>
       </w:r>
       <w:proofErr w:type="spellStart"/>
       <w:r>
+        <w:rPr>
+          <w:sz w:val="28"/>
+          <w:szCs w:val="28"/>
+        </w:rPr>
         <w:t>Vue</w:t>
       </w:r>
       <w:proofErr w:type="spellEnd"/>
       <w:r>
+        <w:rPr>
+          <w:sz w:val="28"/>
+          <w:szCs w:val="28"/>
+        </w:rPr>
         <w:t xml:space="preserve"> </w:t>
       </w:r>
       <w:proofErr w:type="spellStart"/>
       <w:r>
+        <w:rPr>
+          <w:sz w:val="28"/>
+          <w:szCs w:val="28"/>
+        </w:rPr>
         <w:t>js</w:t>
       </w:r>
       <w:proofErr w:type="spellEnd"/>
       <w:r>
+        <w:rPr>
+          <w:sz w:val="28"/>
+          <w:szCs w:val="28"/>
+        </w:rPr>
         <w:t xml:space="preserve"> y en particular </w:t>
       </w:r>
       <w:proofErr w:type="spellStart"/>
       <w:r>
+        <w:rPr>
+          <w:sz w:val="28"/>
+          <w:szCs w:val="28"/>
+        </w:rPr>
         <w:t>Vuetify</w:t>
       </w:r>
       <w:proofErr w:type="spellEnd"/>
       <w:r>
+        <w:rPr>
+          <w:sz w:val="28"/>
+          <w:szCs w:val="28"/>
+        </w:rPr>
         <w:t xml:space="preserve"> para implementar una interfaz de usuario. </w:t>
       </w:r>
     </w:p>
     <w:p>
       <w:r>
+        <w:rPr>
+          <w:sz w:val="28"/>
+          <w:szCs w:val="28"/>
+        </w:rPr>
         <w:t xml:space="preserve">Para finalizar, explicaremos el funcionamiento de varios casos de uso de la aplicación web, explicando el recorrido tanto fuera de la </w:t>
       </w:r>
       <w:r>
+        <w:rPr>
+          <w:sz w:val="28"/>
+          <w:szCs w:val="28"/>
+        </w:rPr>
         <w:t>aplicación</w:t>
       </w:r>
       <w:r>
+        <w:rPr>
+          <w:sz w:val="28"/>
+          <w:szCs w:val="28"/>
+        </w:rPr>
         <w:t xml:space="preserve"> (</w:t>
       </w:r>
       <w:r>
+        <w:rPr>
+          <w:sz w:val="28"/>
+          <w:szCs w:val="28"/>
+        </w:rPr>
         <w:t xml:space="preserve">es decir, las acciones que hacemos y los datos que se nos muestra) y también por </w:t>
       </w:r>
       <w:r>
+        <w:rPr>
+          <w:sz w:val="28"/>
+          <w:szCs w:val="28"/>
+        </w:rPr>
         <w:t>dentro (</w:t>
       </w:r>
       <w:r>
+        <w:rPr>
+          <w:sz w:val="28"/>
+          <w:szCs w:val="28"/>
+        </w:rPr>
         <w:t>haremos un breve recorrido desde por ejemplo la pulsación de un botón hasta la obtención de los datos).</w:t>
       </w:r>
       <w:r>
@@ -1382,7 +1925,7 @@
       <w:pPr>
         <w:pStyle w:val="Ttulo1"/>
       </w:pPr>
-      <w:bookmarkStart w:id="4" w:name="_Toc56882113"/>
+      <w:bookmarkStart w:id="4" w:name="_Toc57453683"/>
       <w:r>
         <w:lastRenderedPageBreak/>
         <w:t>Desarrollo</w:t>
@@ -1406,7 +1949,7 @@
           <w:u w:val="single"/>
         </w:rPr>
       </w:pPr>
-      <w:bookmarkStart w:id="5" w:name="_Toc56882114"/>
+      <w:bookmarkStart w:id="5" w:name="_Toc57453684"/>
       <w:r>
         <w:rPr>
           <w:rFonts w:ascii="Trebuchet MS" w:hAnsi="Trebuchet MS"/>
@@ -1416,49 +1959,52 @@
           <w:szCs w:val="40"/>
           <w:u w:val="single"/>
         </w:rPr>
+        <w:t xml:space="preserve">DESCRIPCIÓN DEL </w:t>
+      </w:r>
+      <w:r>
+        <w:rPr>
+          <w:rFonts w:ascii="Trebuchet MS" w:hAnsi="Trebuchet MS"/>
+          <w:i/>
+          <w:iCs/>
+          <w:sz w:val="40"/>
+          <w:szCs w:val="40"/>
+          <w:u w:val="single"/>
+        </w:rPr>
         <w:t>PROBLEMA</w:t>
       </w:r>
       <w:bookmarkEnd w:id="5"/>
     </w:p>
     <w:p>
       <w:pPr>
+        <w:pStyle w:val="Prrafodelista"/>
         <w:ind w:left="360"/>
-        <w:outlineLvl w:val="1"/>
-      </w:pPr>
-    </w:p>
-    <w:p>
-      <w:pPr>
+        <w:rPr>
+          <w:sz w:val="28"/>
+          <w:szCs w:val="28"/>
+        </w:rPr>
+      </w:pPr>
+      <w:r>
+        <w:rPr>
+          <w:sz w:val="28"/>
+          <w:szCs w:val="28"/>
+        </w:rPr>
+        <w:t>Debido a la pandemia que esta asolando a cualquier rincón del planeta, tanto en el tema sanitario, por la perdida de tantas vidas humanas, como en lo económico, con las terribles consecuencias que esta trayendo como puede ser perdidas de trabajo, salarios mas bajos o economías mas bajas a nivel global. En nuestro caso nos vamos a centrar en los estragos que esta sufriendo el mundo del deporte, mas concretamente el mundo del futbol.</w:t>
+      </w:r>
+    </w:p>
+    <w:p>
+      <w:pPr>
+        <w:pStyle w:val="Prrafodelista"/>
         <w:ind w:left="360"/>
-        <w:outlineLvl w:val="1"/>
-      </w:pPr>
-      <w:r>
-        <w:t xml:space="preserve">Debido a la pandemia que esta asolando a cualquier </w:t>
-      </w:r>
-      <w:r>
-        <w:t>rincón</w:t>
-      </w:r>
-      <w:r>
-        <w:t xml:space="preserve"> del planeta, tanto en el tema sanitario, por la perdida de tantas vidas humanas, como en lo </w:t>
-      </w:r>
-      <w:r>
-        <w:t>económico</w:t>
-      </w:r>
-      <w:r>
-        <w:t>, con las terribles consecuencias que esta trayendo como puede ser perdidas de trabajo</w:t>
-      </w:r>
-      <w:r>
-        <w:t>, salarios mas bajos o economías mas bajas a nivel global. En nuestro caso nos vamos a centrar en los estragos que esta sufriendo el mundo del deporte, mas concretamente el mundo del futbol.</w:t>
-      </w:r>
-    </w:p>
-    <w:p>
-      <w:pPr>
+        <w:rPr>
+          <w:sz w:val="24"/>
+          <w:szCs w:val="24"/>
+        </w:rPr>
+      </w:pPr>
+    </w:p>
+    <w:p>
+      <w:pPr>
+        <w:pStyle w:val="Prrafodelista"/>
         <w:ind w:left="360"/>
-        <w:outlineLvl w:val="1"/>
-      </w:pPr>
-    </w:p>
-    <w:p>
-      <w:pPr>
-        <w:spacing w:line="240" w:lineRule="auto"/>
         <w:rPr>
           <w:rFonts w:ascii="Times New Roman" w:eastAsia="Times New Roman" w:hAnsi="Times New Roman" w:cs="Times New Roman"/>
           <w:sz w:val="24"/>
@@ -1495,14 +2041,11 @@
       </w:r>
       <w:r>
         <w:rPr>
-          <w:rFonts w:ascii="Times New Roman" w:eastAsia="Times New Roman" w:hAnsi="Times New Roman" w:cs="Times New Roman"/>
           <w:noProof/>
-          <w:sz w:val="24"/>
-          <w:szCs w:val="24"/>
           <w:lang w:val="es-ES"/>
         </w:rPr>
         <w:drawing>
-          <wp:inline distT="0" distB="0" distL="0" distR="0">
+          <wp:inline distT="0" distB="0" distL="0" distR="0" wp14:anchorId="756D5460" wp14:editId="7E4ADC22">
             <wp:extent cx="5733415" cy="3223895"/>
             <wp:effectExtent l="0" t="0" r="0" b="1905"/>
             <wp:docPr id="5" name="Imagen 5" descr="Enfermedad del coronavirus (COVID-19) | Naciones Unidas"/>
@@ -1562,45 +2105,69 @@
     </w:p>
     <w:p>
       <w:pPr>
+        <w:pStyle w:val="Prrafodelista"/>
         <w:ind w:left="360"/>
+        <w:rPr>
+          <w:sz w:val="24"/>
+          <w:szCs w:val="24"/>
+        </w:rPr>
+      </w:pPr>
+    </w:p>
+    <w:p>
+      <w:pPr>
+        <w:pStyle w:val="Prrafodelista"/>
+        <w:ind w:left="360"/>
+        <w:rPr>
+          <w:sz w:val="24"/>
+          <w:szCs w:val="24"/>
+        </w:rPr>
+      </w:pPr>
+    </w:p>
+    <w:p>
+      <w:pPr>
+        <w:pStyle w:val="Prrafodelista"/>
+        <w:ind w:left="360"/>
+        <w:rPr>
+          <w:sz w:val="28"/>
+          <w:szCs w:val="28"/>
+        </w:rPr>
+      </w:pPr>
+      <w:r>
+        <w:rPr>
+          <w:sz w:val="28"/>
+          <w:szCs w:val="28"/>
+        </w:rPr>
+        <w:t>En el mundo del futbol, solo la ausencia de publico en las gradas de los estadios ha producido que los equipos vean que su nivel económico ha caído drásticamente hasta el punto de que numerosos equipos han acabado sus años con balances económicos en negativo con números negativamente altos. Debido a esto, los equipos necesitan rentabilizar mas el dinero que tienen, ya que es poco y, por otra parte, necesitan cada año hacer proyectos nuevos para poder reinar tanto en su país, como en su continente y a nivel mundial y para ello, una parte muy importante de estos proyectos son la salida y entrada de nuevos jugadores.</w:t>
+      </w:r>
+    </w:p>
+    <w:p>
+      <w:pPr>
+        <w:rPr>
+          <w:sz w:val="28"/>
+          <w:szCs w:val="28"/>
+        </w:rPr>
+      </w:pPr>
+      <w:r>
+        <w:rPr>
+          <w:sz w:val="28"/>
+          <w:szCs w:val="28"/>
+        </w:rPr>
+        <w:lastRenderedPageBreak/>
+        <w:t>Gracias a nuestra aplicación, permitiremos a los clubes poder consultar datos sobre jugadores los cuales ellos mismos podrán introducir las características que quien que ellos tengan para que puedan ficharlo pudiendo observar tanto sus características personales como las económicas.</w:t>
+      </w:r>
+    </w:p>
+    <w:p>
+      <w:pPr>
         <w:outlineLvl w:val="1"/>
-      </w:pPr>
-    </w:p>
-    <w:p>
-      <w:pPr>
-        <w:ind w:left="360"/>
-        <w:outlineLvl w:val="1"/>
-      </w:pPr>
-    </w:p>
-    <w:p>
-      <w:pPr>
-        <w:ind w:left="360"/>
-        <w:outlineLvl w:val="1"/>
-      </w:pPr>
-      <w:r>
-        <w:t xml:space="preserve">En el mundo del futbol, solo la ausencia de publico en las gradas de los estadios ha producido que los equipos vean que su nivel económico ha caído drásticamente hasta el punto de que numerosos equipos han acabado sus años con balances económicos en negativo con números negativamente altos. Debido a esto, los equipos necesitan rentabilizar mas el dinero que tienen, ya que es poco </w:t>
-      </w:r>
-      <w:r>
-        <w:t>y,</w:t>
-      </w:r>
-      <w:r>
-        <w:t xml:space="preserve"> por otra parte, necesitan cada año hacer proyectos nuevos para poder reinar tanto en su país, como en su continente y a nivel mundial y para ello, una parte muy importante de estos proyectos son la salida y entrada de nuevos jugadores.</w:t>
-      </w:r>
-    </w:p>
-    <w:p>
-      <w:pPr>
-        <w:ind w:left="360"/>
-        <w:outlineLvl w:val="1"/>
-      </w:pPr>
-    </w:p>
-    <w:p>
-      <w:pPr>
-        <w:ind w:left="360"/>
-        <w:outlineLvl w:val="1"/>
-      </w:pPr>
-      <w:r>
-        <w:t>Gracias a nuestra aplicación, permitiremos a los clubes poder consultar datos sobre jugadores los cuales ellos mismos podrán introducir las características que quien que ellos tengan para que puedan ficharlo pudiendo observar tanto sus características personales como las económicas.</w:t>
-      </w:r>
+        <w:rPr>
+          <w:rFonts w:ascii="Trebuchet MS" w:hAnsi="Trebuchet MS"/>
+          <w:i/>
+          <w:iCs/>
+          <w:sz w:val="40"/>
+          <w:szCs w:val="40"/>
+          <w:u w:val="single"/>
+        </w:rPr>
+      </w:pPr>
     </w:p>
     <w:p>
       <w:pPr>
@@ -1619,7 +2186,7 @@
           <w:u w:val="single"/>
         </w:rPr>
       </w:pPr>
-      <w:bookmarkStart w:id="6" w:name="_Toc56882115"/>
+      <w:bookmarkStart w:id="6" w:name="_Toc57453685"/>
       <w:r>
         <w:rPr>
           <w:rFonts w:ascii="Trebuchet MS" w:hAnsi="Trebuchet MS"/>
@@ -1629,9 +2196,1512 @@
           <w:szCs w:val="40"/>
           <w:u w:val="single"/>
         </w:rPr>
-        <w:t>CAPA DE PERSISTENCIA.</w:t>
+        <w:t>HERRAMIENTAS UTILIZADAS</w:t>
       </w:r>
       <w:bookmarkEnd w:id="6"/>
+    </w:p>
+    <w:p>
+      <w:pPr>
+        <w:pStyle w:val="Prrafodelista"/>
+        <w:ind w:left="360"/>
+        <w:outlineLvl w:val="1"/>
+        <w:rPr>
+          <w:sz w:val="28"/>
+          <w:szCs w:val="28"/>
+        </w:rPr>
+      </w:pPr>
+    </w:p>
+    <w:p>
+      <w:pPr>
+        <w:pStyle w:val="Prrafodelista"/>
+        <w:ind w:left="360"/>
+        <w:rPr>
+          <w:sz w:val="28"/>
+          <w:szCs w:val="28"/>
+        </w:rPr>
+      </w:pPr>
+      <w:r>
+        <w:rPr>
+          <w:sz w:val="28"/>
+          <w:szCs w:val="28"/>
+        </w:rPr>
+        <w:t xml:space="preserve">Para realizar la aplicación, se nos otorgaba una gran libertad a la hora de elegir lenguaje y tipo de </w:t>
+      </w:r>
+      <w:r>
+        <w:rPr>
+          <w:sz w:val="28"/>
+          <w:szCs w:val="28"/>
+        </w:rPr>
+        <w:t>programación (</w:t>
+      </w:r>
+      <w:r>
+        <w:rPr>
+          <w:sz w:val="28"/>
+          <w:szCs w:val="28"/>
+        </w:rPr>
+        <w:t>ya sea una aplicación de escritorio o una aplicación web)</w:t>
+      </w:r>
+      <w:r>
+        <w:rPr>
+          <w:sz w:val="28"/>
+          <w:szCs w:val="28"/>
+        </w:rPr>
+        <w:t xml:space="preserve"> pero había una sola condición, se debía utilizar el sistema de gestión de bases de datos de grafos NEO4J.</w:t>
+      </w:r>
+    </w:p>
+    <w:p>
+      <w:pPr>
+        <w:pStyle w:val="Prrafodelista"/>
+        <w:ind w:left="360"/>
+        <w:rPr>
+          <w:sz w:val="28"/>
+          <w:szCs w:val="28"/>
+        </w:rPr>
+      </w:pPr>
+    </w:p>
+    <w:p>
+      <w:pPr>
+        <w:pStyle w:val="Prrafodelista"/>
+        <w:ind w:left="360"/>
+        <w:rPr>
+          <w:sz w:val="28"/>
+          <w:szCs w:val="28"/>
+        </w:rPr>
+      </w:pPr>
+      <w:r>
+        <w:rPr>
+          <w:sz w:val="28"/>
+          <w:szCs w:val="28"/>
+        </w:rPr>
+        <w:t>NEO4J permite crear y gestionar bases de datos en forma de grafos, unas bases de datos muy utilizadas en el ámbito empresarial y cada vez mas utilizadas a nivel global.</w:t>
+      </w:r>
+    </w:p>
+    <w:p>
+      <w:pPr>
+        <w:pStyle w:val="Prrafodelista"/>
+        <w:ind w:left="360"/>
+        <w:rPr>
+          <w:sz w:val="28"/>
+          <w:szCs w:val="28"/>
+        </w:rPr>
+      </w:pPr>
+      <w:r>
+        <w:rPr>
+          <w:sz w:val="28"/>
+          <w:szCs w:val="28"/>
+        </w:rPr>
+        <w:t>Estas bases de datos nos permiten crear nodos de un tipo de datos, en mi caso nodos de tipo jugador y equipo, y relacionar los nodos por medio de relaciones, aristas que unen dos nodos dándole un significado a la relación. Los nodos pueden tener propiedades, datos que otorgan datos a los nodos con los que luego poder diferenciarlos o para trabajar con los nodos.</w:t>
+      </w:r>
+    </w:p>
+    <w:p>
+      <w:pPr>
+        <w:pStyle w:val="Prrafodelista"/>
+        <w:ind w:left="360"/>
+        <w:rPr>
+          <w:sz w:val="28"/>
+          <w:szCs w:val="28"/>
+        </w:rPr>
+      </w:pPr>
+      <w:r>
+        <w:rPr>
+          <w:sz w:val="28"/>
+          <w:szCs w:val="28"/>
+        </w:rPr>
+        <w:t>Las bases de datos por grafos, a diferencia de las que son relacionales que utilizan tablas para relacionarse con otras tablas, los nodos no tienen que estar relacionados con otros estrictamente solo por el tipo de nodo que sea, algo que ocurre con las bases de datos relacionales.</w:t>
+      </w:r>
+    </w:p>
+    <w:p>
+      <w:pPr>
+        <w:ind w:firstLine="720"/>
+        <w:rPr>
+          <w:rFonts w:ascii="Times New Roman" w:eastAsia="Times New Roman" w:hAnsi="Times New Roman" w:cs="Times New Roman"/>
+          <w:sz w:val="24"/>
+          <w:szCs w:val="24"/>
+          <w:lang w:val="es-ES"/>
+        </w:rPr>
+      </w:pPr>
+      <w:r>
+        <w:rPr>
+          <w:rFonts w:ascii="Times New Roman" w:eastAsia="Times New Roman" w:hAnsi="Times New Roman" w:cs="Times New Roman"/>
+          <w:sz w:val="24"/>
+          <w:szCs w:val="24"/>
+          <w:lang w:val="es-ES"/>
+        </w:rPr>
+        <w:fldChar w:fldCharType="begin"/>
+      </w:r>
+      <w:r>
+        <w:rPr>
+          <w:rFonts w:ascii="Times New Roman" w:eastAsia="Times New Roman" w:hAnsi="Times New Roman" w:cs="Times New Roman"/>
+          <w:sz w:val="24"/>
+          <w:szCs w:val="24"/>
+          <w:lang w:val="es-ES"/>
+        </w:rPr>
+        <w:instrText xml:space="preserve"> INCLUDEPICTURE "/var/folders/j2/3syd43310pn83zlxqj6fjv4c0000gn/T/com.microsoft.Word/WebArchiveCopyPasteTempFiles/vlMoriwAAAABJRU5ErkJggg==" \* MERGEFORMATINET </w:instrText>
+      </w:r>
+      <w:r>
+        <w:rPr>
+          <w:rFonts w:ascii="Times New Roman" w:eastAsia="Times New Roman" w:hAnsi="Times New Roman" w:cs="Times New Roman"/>
+          <w:sz w:val="24"/>
+          <w:szCs w:val="24"/>
+          <w:lang w:val="es-ES"/>
+        </w:rPr>
+        <w:fldChar w:fldCharType="separate"/>
+      </w:r>
+      <w:r>
+        <w:rPr>
+          <w:rFonts w:ascii="Times New Roman" w:eastAsia="Times New Roman" w:hAnsi="Times New Roman" w:cs="Times New Roman"/>
+          <w:noProof/>
+          <w:sz w:val="24"/>
+          <w:szCs w:val="24"/>
+          <w:lang w:val="es-ES"/>
+        </w:rPr>
+        <w:drawing>
+          <wp:inline distT="0" distB="0" distL="0" distR="0" wp14:anchorId="7F84614D" wp14:editId="1495B8B7">
+            <wp:extent cx="1397000" cy="1536700"/>
+            <wp:effectExtent l="0" t="0" r="0" b="0"/>
+            <wp:docPr id="13" name="Imagen 13" descr="Primeros pasos con Neo4j"/>
+            <wp:cNvGraphicFramePr>
+              <a:graphicFrameLocks xmlns:a="http://schemas.openxmlformats.org/drawingml/2006/main" noChangeAspect="1"/>
+            </wp:cNvGraphicFramePr>
+            <a:graphic xmlns:a="http://schemas.openxmlformats.org/drawingml/2006/main">
+              <a:graphicData uri="http://schemas.openxmlformats.org/drawingml/2006/picture">
+                <pic:pic xmlns:pic="http://schemas.openxmlformats.org/drawingml/2006/picture">
+                  <pic:nvPicPr>
+                    <pic:cNvPr id="0" name="Picture 1" descr="Primeros pasos con Neo4j"/>
+                    <pic:cNvPicPr>
+                      <a:picLocks noChangeAspect="1" noChangeArrowheads="1"/>
+                    </pic:cNvPicPr>
+                  </pic:nvPicPr>
+                  <pic:blipFill>
+                    <a:blip r:embed="rId9">
+                      <a:extLst>
+                        <a:ext uri="{28A0092B-C50C-407E-A947-70E740481C1C}">
+                          <a14:useLocalDpi xmlns:a14="http://schemas.microsoft.com/office/drawing/2010/main" val="0"/>
+                        </a:ext>
+                      </a:extLst>
+                    </a:blip>
+                    <a:srcRect/>
+                    <a:stretch>
+                      <a:fillRect/>
+                    </a:stretch>
+                  </pic:blipFill>
+                  <pic:spPr bwMode="auto">
+                    <a:xfrm>
+                      <a:off x="0" y="0"/>
+                      <a:ext cx="1397000" cy="1536700"/>
+                    </a:xfrm>
+                    <a:prstGeom prst="rect">
+                      <a:avLst/>
+                    </a:prstGeom>
+                    <a:noFill/>
+                    <a:ln>
+                      <a:noFill/>
+                    </a:ln>
+                  </pic:spPr>
+                </pic:pic>
+              </a:graphicData>
+            </a:graphic>
+          </wp:inline>
+        </w:drawing>
+      </w:r>
+      <w:r>
+        <w:rPr>
+          <w:rFonts w:ascii="Times New Roman" w:eastAsia="Times New Roman" w:hAnsi="Times New Roman" w:cs="Times New Roman"/>
+          <w:sz w:val="24"/>
+          <w:szCs w:val="24"/>
+          <w:lang w:val="es-ES"/>
+        </w:rPr>
+        <w:fldChar w:fldCharType="end"/>
+      </w:r>
+      <w:r>
+        <w:rPr>
+          <w:rFonts w:ascii="Times New Roman" w:eastAsia="Times New Roman" w:hAnsi="Times New Roman" w:cs="Times New Roman"/>
+          <w:sz w:val="24"/>
+          <w:szCs w:val="24"/>
+          <w:lang w:val="es-ES"/>
+        </w:rPr>
+        <w:t xml:space="preserve">  </w:t>
+      </w:r>
+      <w:r>
+        <w:rPr>
+          <w:rFonts w:ascii="Times New Roman" w:eastAsia="Times New Roman" w:hAnsi="Times New Roman" w:cs="Times New Roman"/>
+          <w:sz w:val="24"/>
+          <w:szCs w:val="24"/>
+          <w:lang w:val="es-ES"/>
+        </w:rPr>
+        <w:tab/>
+      </w:r>
+      <w:r>
+        <w:rPr>
+          <w:rFonts w:ascii="Times New Roman" w:eastAsia="Times New Roman" w:hAnsi="Times New Roman" w:cs="Times New Roman"/>
+          <w:sz w:val="24"/>
+          <w:szCs w:val="24"/>
+          <w:lang w:val="es-ES"/>
+        </w:rPr>
+        <w:tab/>
+      </w:r>
+      <w:r>
+        <w:rPr>
+          <w:rFonts w:ascii="Times New Roman" w:eastAsia="Times New Roman" w:hAnsi="Times New Roman" w:cs="Times New Roman"/>
+          <w:sz w:val="24"/>
+          <w:szCs w:val="24"/>
+          <w:lang w:val="es-ES"/>
+        </w:rPr>
+        <w:tab/>
+      </w:r>
+      <w:r>
+        <w:rPr>
+          <w:rFonts w:ascii="Times New Roman" w:eastAsia="Times New Roman" w:hAnsi="Times New Roman" w:cs="Times New Roman"/>
+          <w:sz w:val="24"/>
+          <w:szCs w:val="24"/>
+          <w:lang w:val="es-ES"/>
+        </w:rPr>
+        <w:fldChar w:fldCharType="begin"/>
+      </w:r>
+      <w:r>
+        <w:rPr>
+          <w:rFonts w:ascii="Times New Roman" w:eastAsia="Times New Roman" w:hAnsi="Times New Roman" w:cs="Times New Roman"/>
+          <w:sz w:val="24"/>
+          <w:szCs w:val="24"/>
+          <w:lang w:val="es-ES"/>
+        </w:rPr>
+        <w:instrText xml:space="preserve"> INCLUDEPICTURE "https://encrypted-tbn0.gstatic.com/images?q=tbn:ANd9GcQAUCC_4yvYI4QoLozR-B15HD42Ppe6t9dxcw&amp;usqp=CAU" \* MERGEFORMATINET </w:instrText>
+      </w:r>
+      <w:r>
+        <w:rPr>
+          <w:rFonts w:ascii="Times New Roman" w:eastAsia="Times New Roman" w:hAnsi="Times New Roman" w:cs="Times New Roman"/>
+          <w:sz w:val="24"/>
+          <w:szCs w:val="24"/>
+          <w:lang w:val="es-ES"/>
+        </w:rPr>
+        <w:fldChar w:fldCharType="separate"/>
+      </w:r>
+      <w:r>
+        <w:rPr>
+          <w:rFonts w:ascii="Times New Roman" w:eastAsia="Times New Roman" w:hAnsi="Times New Roman" w:cs="Times New Roman"/>
+          <w:noProof/>
+          <w:sz w:val="24"/>
+          <w:szCs w:val="24"/>
+          <w:lang w:val="es-ES"/>
+        </w:rPr>
+        <w:drawing>
+          <wp:inline distT="0" distB="0" distL="0" distR="0">
+            <wp:extent cx="2374900" cy="1104900"/>
+            <wp:effectExtent l="0" t="0" r="0" b="0"/>
+            <wp:docPr id="14" name="Imagen 14" descr="Neo4j Features and Advantages - W3KI"/>
+            <wp:cNvGraphicFramePr>
+              <a:graphicFrameLocks xmlns:a="http://schemas.openxmlformats.org/drawingml/2006/main" noChangeAspect="1"/>
+            </wp:cNvGraphicFramePr>
+            <a:graphic xmlns:a="http://schemas.openxmlformats.org/drawingml/2006/main">
+              <a:graphicData uri="http://schemas.openxmlformats.org/drawingml/2006/picture">
+                <pic:pic xmlns:pic="http://schemas.openxmlformats.org/drawingml/2006/picture">
+                  <pic:nvPicPr>
+                    <pic:cNvPr id="0" name="Picture 3" descr="Neo4j Features and Advantages - W3KI"/>
+                    <pic:cNvPicPr>
+                      <a:picLocks noChangeAspect="1" noChangeArrowheads="1"/>
+                    </pic:cNvPicPr>
+                  </pic:nvPicPr>
+                  <pic:blipFill>
+                    <a:blip r:embed="rId10">
+                      <a:extLst>
+                        <a:ext uri="{28A0092B-C50C-407E-A947-70E740481C1C}">
+                          <a14:useLocalDpi xmlns:a14="http://schemas.microsoft.com/office/drawing/2010/main" val="0"/>
+                        </a:ext>
+                      </a:extLst>
+                    </a:blip>
+                    <a:srcRect/>
+                    <a:stretch>
+                      <a:fillRect/>
+                    </a:stretch>
+                  </pic:blipFill>
+                  <pic:spPr bwMode="auto">
+                    <a:xfrm>
+                      <a:off x="0" y="0"/>
+                      <a:ext cx="2374900" cy="1104900"/>
+                    </a:xfrm>
+                    <a:prstGeom prst="rect">
+                      <a:avLst/>
+                    </a:prstGeom>
+                    <a:noFill/>
+                    <a:ln>
+                      <a:noFill/>
+                    </a:ln>
+                  </pic:spPr>
+                </pic:pic>
+              </a:graphicData>
+            </a:graphic>
+          </wp:inline>
+        </w:drawing>
+      </w:r>
+      <w:r>
+        <w:rPr>
+          <w:rFonts w:ascii="Times New Roman" w:eastAsia="Times New Roman" w:hAnsi="Times New Roman" w:cs="Times New Roman"/>
+          <w:sz w:val="24"/>
+          <w:szCs w:val="24"/>
+          <w:lang w:val="es-ES"/>
+        </w:rPr>
+        <w:fldChar w:fldCharType="end"/>
+      </w:r>
+    </w:p>
+    <w:p>
+      <w:pPr>
+        <w:spacing w:line="240" w:lineRule="auto"/>
+        <w:ind w:firstLine="720"/>
+        <w:rPr>
+          <w:rFonts w:ascii="Times New Roman" w:eastAsia="Times New Roman" w:hAnsi="Times New Roman" w:cs="Times New Roman"/>
+          <w:sz w:val="24"/>
+          <w:szCs w:val="24"/>
+          <w:lang w:val="es-ES"/>
+        </w:rPr>
+      </w:pPr>
+    </w:p>
+    <w:p>
+      <w:pPr>
+        <w:pStyle w:val="Prrafodelista"/>
+        <w:ind w:left="360"/>
+        <w:rPr>
+          <w:sz w:val="28"/>
+          <w:szCs w:val="28"/>
+        </w:rPr>
+      </w:pPr>
+    </w:p>
+    <w:p>
+      <w:pPr>
+        <w:pStyle w:val="Prrafodelista"/>
+        <w:ind w:left="360"/>
+        <w:rPr>
+          <w:sz w:val="28"/>
+          <w:szCs w:val="28"/>
+        </w:rPr>
+      </w:pPr>
+    </w:p>
+    <w:p>
+      <w:pPr>
+        <w:pStyle w:val="Prrafodelista"/>
+        <w:ind w:left="360"/>
+        <w:rPr>
+          <w:sz w:val="28"/>
+          <w:szCs w:val="28"/>
+        </w:rPr>
+      </w:pPr>
+      <w:r>
+        <w:rPr>
+          <w:sz w:val="28"/>
+          <w:szCs w:val="28"/>
+        </w:rPr>
+        <w:t xml:space="preserve">Para usar correctamente NEO4J en nuestro programa, se realizó una </w:t>
+      </w:r>
+      <w:r>
+        <w:rPr>
+          <w:sz w:val="28"/>
+          <w:szCs w:val="28"/>
+        </w:rPr>
+        <w:t>búsqueda</w:t>
+      </w:r>
+      <w:r>
+        <w:rPr>
+          <w:sz w:val="28"/>
+          <w:szCs w:val="28"/>
+        </w:rPr>
+        <w:t xml:space="preserve"> exhaustiva en una pagina web denominada </w:t>
+      </w:r>
+      <w:proofErr w:type="spellStart"/>
+      <w:r>
+        <w:rPr>
+          <w:sz w:val="28"/>
+          <w:szCs w:val="28"/>
+        </w:rPr>
+        <w:t>Kaggle</w:t>
+      </w:r>
+      <w:proofErr w:type="spellEnd"/>
+      <w:r>
+        <w:rPr>
+          <w:sz w:val="28"/>
+          <w:szCs w:val="28"/>
+        </w:rPr>
+        <w:t>.</w:t>
+      </w:r>
+      <w:r>
+        <w:rPr>
+          <w:sz w:val="28"/>
+          <w:szCs w:val="28"/>
+        </w:rPr>
+        <w:t xml:space="preserve"> </w:t>
+      </w:r>
+      <w:proofErr w:type="spellStart"/>
+      <w:r>
+        <w:rPr>
+          <w:sz w:val="28"/>
+          <w:szCs w:val="28"/>
+        </w:rPr>
+        <w:t>Kaggle</w:t>
+      </w:r>
+      <w:proofErr w:type="spellEnd"/>
+      <w:r>
+        <w:rPr>
+          <w:sz w:val="28"/>
+          <w:szCs w:val="28"/>
+        </w:rPr>
+        <w:t xml:space="preserve"> es una pagina que posee una gran cantidad de datos para proporcionar a los concursantes de las competiciones que propone que suelen basarse en machine </w:t>
+      </w:r>
+      <w:proofErr w:type="spellStart"/>
+      <w:r>
+        <w:rPr>
+          <w:sz w:val="28"/>
+          <w:szCs w:val="28"/>
+        </w:rPr>
+        <w:t>learning</w:t>
+      </w:r>
+      <w:proofErr w:type="spellEnd"/>
+      <w:r>
+        <w:rPr>
+          <w:sz w:val="28"/>
+          <w:szCs w:val="28"/>
+        </w:rPr>
+        <w:t xml:space="preserve"> o en el campo de la ciencia de datos en su mayor medida. Obtuve una base de datos de un popular videojuego denominado “</w:t>
+      </w:r>
+      <w:r>
+        <w:rPr>
+          <w:sz w:val="28"/>
+          <w:szCs w:val="28"/>
+        </w:rPr>
+        <w:t>FIFA</w:t>
+      </w:r>
+      <w:r>
+        <w:rPr>
+          <w:sz w:val="28"/>
+          <w:szCs w:val="28"/>
+        </w:rPr>
+        <w:t xml:space="preserve"> 21”. Es un archivo con </w:t>
+      </w:r>
+      <w:r>
+        <w:rPr>
+          <w:sz w:val="28"/>
+          <w:szCs w:val="28"/>
+        </w:rPr>
+        <w:t>extensión</w:t>
+      </w:r>
+      <w:r>
+        <w:rPr>
+          <w:sz w:val="28"/>
+          <w:szCs w:val="28"/>
+        </w:rPr>
+        <w:t xml:space="preserve"> .</w:t>
+      </w:r>
+      <w:proofErr w:type="spellStart"/>
+      <w:r>
+        <w:rPr>
+          <w:sz w:val="28"/>
+          <w:szCs w:val="28"/>
+        </w:rPr>
+        <w:t>csv</w:t>
+      </w:r>
+      <w:proofErr w:type="spellEnd"/>
+      <w:r>
+        <w:rPr>
+          <w:sz w:val="28"/>
+          <w:szCs w:val="28"/>
+        </w:rPr>
+        <w:t xml:space="preserve"> donde los jugadores </w:t>
+      </w:r>
+      <w:r>
+        <w:rPr>
+          <w:sz w:val="28"/>
+          <w:szCs w:val="28"/>
+        </w:rPr>
+        <w:t>tenían</w:t>
+      </w:r>
+      <w:r>
+        <w:rPr>
+          <w:sz w:val="28"/>
+          <w:szCs w:val="28"/>
+        </w:rPr>
+        <w:t xml:space="preserve"> los datos que necesitaba sin tener campos </w:t>
+      </w:r>
+      <w:r>
+        <w:rPr>
+          <w:sz w:val="28"/>
+          <w:szCs w:val="28"/>
+        </w:rPr>
+        <w:t>vacíos</w:t>
+      </w:r>
+      <w:r>
+        <w:rPr>
+          <w:sz w:val="28"/>
+          <w:szCs w:val="28"/>
+        </w:rPr>
+        <w:t xml:space="preserve"> o nulos.</w:t>
+      </w:r>
+    </w:p>
+    <w:p>
+      <w:pPr>
+        <w:pStyle w:val="Prrafodelista"/>
+        <w:ind w:left="360"/>
+        <w:rPr>
+          <w:sz w:val="28"/>
+          <w:szCs w:val="28"/>
+        </w:rPr>
+      </w:pPr>
+      <w:r>
+        <w:rPr>
+          <w:noProof/>
+          <w:sz w:val="28"/>
+          <w:szCs w:val="28"/>
+        </w:rPr>
+        <w:drawing>
+          <wp:inline distT="0" distB="0" distL="0" distR="0">
+            <wp:extent cx="5733415" cy="3010535"/>
+            <wp:effectExtent l="0" t="0" r="0" b="0"/>
+            <wp:docPr id="15" name="Imagen 15" descr="Tabla&#10;&#10;Descripción generada automáticamente"/>
+            <wp:cNvGraphicFramePr>
+              <a:graphicFrameLocks xmlns:a="http://schemas.openxmlformats.org/drawingml/2006/main" noChangeAspect="1"/>
+            </wp:cNvGraphicFramePr>
+            <a:graphic xmlns:a="http://schemas.openxmlformats.org/drawingml/2006/main">
+              <a:graphicData uri="http://schemas.openxmlformats.org/drawingml/2006/picture">
+                <pic:pic xmlns:pic="http://schemas.openxmlformats.org/drawingml/2006/picture">
+                  <pic:nvPicPr>
+                    <pic:cNvPr id="15" name="Imagen 15" descr="Tabla&#10;&#10;Descripción generada automáticamente"/>
+                    <pic:cNvPicPr/>
+                  </pic:nvPicPr>
+                  <pic:blipFill>
+                    <a:blip r:embed="rId11">
+                      <a:extLst>
+                        <a:ext uri="{28A0092B-C50C-407E-A947-70E740481C1C}">
+                          <a14:useLocalDpi xmlns:a14="http://schemas.microsoft.com/office/drawing/2010/main" val="0"/>
+                        </a:ext>
+                      </a:extLst>
+                    </a:blip>
+                    <a:stretch>
+                      <a:fillRect/>
+                    </a:stretch>
+                  </pic:blipFill>
+                  <pic:spPr>
+                    <a:xfrm>
+                      <a:off x="0" y="0"/>
+                      <a:ext cx="5733415" cy="3010535"/>
+                    </a:xfrm>
+                    <a:prstGeom prst="rect">
+                      <a:avLst/>
+                    </a:prstGeom>
+                  </pic:spPr>
+                </pic:pic>
+              </a:graphicData>
+            </a:graphic>
+          </wp:inline>
+        </w:drawing>
+      </w:r>
+    </w:p>
+    <w:p>
+      <w:pPr>
+        <w:pStyle w:val="Prrafodelista"/>
+        <w:ind w:left="360"/>
+        <w:rPr>
+          <w:sz w:val="28"/>
+          <w:szCs w:val="28"/>
+        </w:rPr>
+      </w:pPr>
+      <w:r>
+        <w:rPr>
+          <w:sz w:val="28"/>
+          <w:szCs w:val="28"/>
+        </w:rPr>
+        <w:t xml:space="preserve">Aquí tenemos un pequeño ejemplo de los datos que utilizamos para trabajar en la aplicación. El archivo </w:t>
+      </w:r>
+      <w:proofErr w:type="spellStart"/>
+      <w:r>
+        <w:rPr>
+          <w:sz w:val="28"/>
+          <w:szCs w:val="28"/>
+        </w:rPr>
+        <w:t>csv</w:t>
+      </w:r>
+      <w:proofErr w:type="spellEnd"/>
+      <w:r>
+        <w:rPr>
+          <w:sz w:val="28"/>
+          <w:szCs w:val="28"/>
+        </w:rPr>
+        <w:t xml:space="preserve"> viene con datos separados por el separador “;”.</w:t>
+      </w:r>
+    </w:p>
+    <w:p>
+      <w:pPr>
+        <w:pStyle w:val="Prrafodelista"/>
+        <w:ind w:left="360"/>
+        <w:rPr>
+          <w:sz w:val="28"/>
+          <w:szCs w:val="28"/>
+        </w:rPr>
+      </w:pPr>
+    </w:p>
+    <w:p>
+      <w:pPr>
+        <w:pStyle w:val="Prrafodelista"/>
+        <w:ind w:left="360"/>
+        <w:rPr>
+          <w:sz w:val="28"/>
+          <w:szCs w:val="28"/>
+        </w:rPr>
+      </w:pPr>
+      <w:r>
+        <w:rPr>
+          <w:sz w:val="28"/>
+          <w:szCs w:val="28"/>
+        </w:rPr>
+        <w:t xml:space="preserve">Para poder “jugar” con los datos, esto es, manipularlos y trabajar adecuadamente con ellos, </w:t>
+      </w:r>
+      <w:r>
+        <w:rPr>
+          <w:sz w:val="28"/>
+          <w:szCs w:val="28"/>
+        </w:rPr>
+        <w:t>teníamos</w:t>
+      </w:r>
+      <w:r>
+        <w:rPr>
+          <w:sz w:val="28"/>
+          <w:szCs w:val="28"/>
+        </w:rPr>
+        <w:t xml:space="preserve"> que introducir los datos del archivo en la base de datos, para ello utilizamos el lenguaje que entiende NEO4J, CYPHER. Este lenguaje nos permite trabajar con las bases de datos de NEO4J de una forma muy </w:t>
+      </w:r>
+      <w:r>
+        <w:rPr>
+          <w:sz w:val="28"/>
+          <w:szCs w:val="28"/>
+        </w:rPr>
+        <w:t>cómoda</w:t>
+      </w:r>
+      <w:r>
+        <w:rPr>
+          <w:sz w:val="28"/>
+          <w:szCs w:val="28"/>
+        </w:rPr>
+        <w:t xml:space="preserve"> debido a que nos ahorra mucho </w:t>
+      </w:r>
+      <w:r>
+        <w:rPr>
+          <w:sz w:val="28"/>
+          <w:szCs w:val="28"/>
+        </w:rPr>
+        <w:t>código</w:t>
+      </w:r>
+      <w:r>
+        <w:rPr>
+          <w:sz w:val="28"/>
+          <w:szCs w:val="28"/>
+        </w:rPr>
+        <w:t xml:space="preserve"> respecto a, por ejemplo, </w:t>
+      </w:r>
+      <w:proofErr w:type="spellStart"/>
+      <w:r>
+        <w:rPr>
+          <w:sz w:val="28"/>
+          <w:szCs w:val="28"/>
+        </w:rPr>
+        <w:t>sql</w:t>
+      </w:r>
+      <w:proofErr w:type="spellEnd"/>
+      <w:r>
+        <w:rPr>
+          <w:sz w:val="28"/>
+          <w:szCs w:val="28"/>
+        </w:rPr>
+        <w:t xml:space="preserve"> y </w:t>
+      </w:r>
+      <w:r>
+        <w:rPr>
+          <w:sz w:val="28"/>
+          <w:szCs w:val="28"/>
+        </w:rPr>
+        <w:t>además</w:t>
+      </w:r>
+      <w:r>
+        <w:rPr>
+          <w:sz w:val="28"/>
+          <w:szCs w:val="28"/>
+        </w:rPr>
+        <w:t xml:space="preserve"> nos proporciona un lenguaje muy similar al lenguaje natural, lo </w:t>
+      </w:r>
+      <w:r>
+        <w:rPr>
+          <w:sz w:val="28"/>
+          <w:szCs w:val="28"/>
+        </w:rPr>
+        <w:t>que</w:t>
+      </w:r>
+      <w:r>
+        <w:rPr>
+          <w:sz w:val="28"/>
+          <w:szCs w:val="28"/>
+        </w:rPr>
+        <w:t xml:space="preserve"> hace que sea un lenguaje mas sencillo de aprender.</w:t>
+      </w:r>
+    </w:p>
+    <w:p>
+      <w:pPr>
+        <w:pStyle w:val="Prrafodelista"/>
+        <w:ind w:left="360"/>
+        <w:rPr>
+          <w:sz w:val="28"/>
+          <w:szCs w:val="28"/>
+        </w:rPr>
+      </w:pPr>
+    </w:p>
+    <w:p>
+      <w:pPr>
+        <w:pStyle w:val="Prrafodelista"/>
+        <w:ind w:left="360"/>
+        <w:rPr>
+          <w:sz w:val="28"/>
+          <w:szCs w:val="28"/>
+        </w:rPr>
+      </w:pPr>
+      <w:r>
+        <w:rPr>
+          <w:sz w:val="28"/>
+          <w:szCs w:val="28"/>
+        </w:rPr>
+        <w:lastRenderedPageBreak/>
+        <w:t>Después</w:t>
+      </w:r>
+      <w:r>
+        <w:rPr>
+          <w:sz w:val="28"/>
+          <w:szCs w:val="28"/>
+        </w:rPr>
+        <w:t xml:space="preserve"> de haber hablado de lo referente a la base de datos y las herramientas que conlleva, hablaremos de las herramientas utilizadas en el </w:t>
+      </w:r>
+      <w:proofErr w:type="spellStart"/>
+      <w:r>
+        <w:rPr>
+          <w:sz w:val="28"/>
+          <w:szCs w:val="28"/>
+        </w:rPr>
+        <w:t>backend</w:t>
+      </w:r>
+      <w:proofErr w:type="spellEnd"/>
+      <w:r>
+        <w:rPr>
+          <w:sz w:val="28"/>
+          <w:szCs w:val="28"/>
+        </w:rPr>
+        <w:t xml:space="preserve"> de la aplicación. Para realzar el </w:t>
+      </w:r>
+      <w:proofErr w:type="spellStart"/>
+      <w:r>
+        <w:rPr>
+          <w:sz w:val="28"/>
+          <w:szCs w:val="28"/>
+        </w:rPr>
+        <w:t>backend</w:t>
+      </w:r>
+      <w:proofErr w:type="spellEnd"/>
+      <w:r>
+        <w:rPr>
+          <w:sz w:val="28"/>
+          <w:szCs w:val="28"/>
+        </w:rPr>
+        <w:t xml:space="preserve"> de la aplicación, </w:t>
+      </w:r>
+      <w:r>
+        <w:rPr>
+          <w:sz w:val="28"/>
+          <w:szCs w:val="28"/>
+        </w:rPr>
+        <w:t>además</w:t>
+      </w:r>
+      <w:r>
+        <w:rPr>
+          <w:sz w:val="28"/>
+          <w:szCs w:val="28"/>
+        </w:rPr>
+        <w:t xml:space="preserve"> de utilizar el lenguaje JavaScript, hemos utilizado </w:t>
+      </w:r>
+      <w:proofErr w:type="spellStart"/>
+      <w:r>
+        <w:rPr>
+          <w:sz w:val="28"/>
+          <w:szCs w:val="28"/>
+        </w:rPr>
+        <w:t>NodeJs</w:t>
+      </w:r>
+      <w:proofErr w:type="spellEnd"/>
+      <w:r>
+        <w:rPr>
+          <w:sz w:val="28"/>
+          <w:szCs w:val="28"/>
+        </w:rPr>
+        <w:t xml:space="preserve">, que es un entorno de </w:t>
+      </w:r>
+      <w:r>
+        <w:rPr>
+          <w:sz w:val="28"/>
+          <w:szCs w:val="28"/>
+        </w:rPr>
+        <w:t>programación</w:t>
+      </w:r>
+      <w:r>
+        <w:rPr>
+          <w:sz w:val="28"/>
+          <w:szCs w:val="28"/>
+        </w:rPr>
+        <w:t xml:space="preserve"> en tiempo real </w:t>
+      </w:r>
+      <w:r>
+        <w:rPr>
+          <w:sz w:val="28"/>
+          <w:szCs w:val="28"/>
+        </w:rPr>
+        <w:t>utilizado</w:t>
+      </w:r>
+      <w:r>
+        <w:rPr>
+          <w:sz w:val="28"/>
+          <w:szCs w:val="28"/>
+        </w:rPr>
+        <w:t xml:space="preserve"> para crear </w:t>
+      </w:r>
+      <w:proofErr w:type="spellStart"/>
+      <w:r>
+        <w:rPr>
+          <w:sz w:val="28"/>
+          <w:szCs w:val="28"/>
+        </w:rPr>
+        <w:t>backend</w:t>
+      </w:r>
+      <w:proofErr w:type="spellEnd"/>
+      <w:r>
+        <w:rPr>
+          <w:sz w:val="28"/>
+          <w:szCs w:val="28"/>
+        </w:rPr>
+        <w:t xml:space="preserve"> en aplicaciones web. Dentro de </w:t>
+      </w:r>
+      <w:proofErr w:type="spellStart"/>
+      <w:r>
+        <w:rPr>
+          <w:sz w:val="28"/>
+          <w:szCs w:val="28"/>
+        </w:rPr>
+        <w:t>node</w:t>
+      </w:r>
+      <w:proofErr w:type="spellEnd"/>
+      <w:r>
+        <w:rPr>
+          <w:sz w:val="28"/>
+          <w:szCs w:val="28"/>
+        </w:rPr>
+        <w:t xml:space="preserve"> </w:t>
+      </w:r>
+      <w:proofErr w:type="spellStart"/>
+      <w:r>
+        <w:rPr>
+          <w:sz w:val="28"/>
+          <w:szCs w:val="28"/>
+        </w:rPr>
+        <w:t>js</w:t>
+      </w:r>
+      <w:proofErr w:type="spellEnd"/>
+      <w:r>
+        <w:rPr>
+          <w:sz w:val="28"/>
+          <w:szCs w:val="28"/>
+        </w:rPr>
+        <w:t xml:space="preserve"> hemos utilizado las siguientes herramientas:</w:t>
+      </w:r>
+    </w:p>
+    <w:p>
+      <w:pPr>
+        <w:pStyle w:val="Prrafodelista"/>
+        <w:numPr>
+          <w:ilvl w:val="0"/>
+          <w:numId w:val="4"/>
+        </w:numPr>
+        <w:rPr>
+          <w:sz w:val="28"/>
+          <w:szCs w:val="28"/>
+        </w:rPr>
+      </w:pPr>
+      <w:r>
+        <w:rPr>
+          <w:sz w:val="28"/>
+          <w:szCs w:val="28"/>
+        </w:rPr>
+        <w:t xml:space="preserve">Express </w:t>
+      </w:r>
+      <w:proofErr w:type="spellStart"/>
+      <w:r>
+        <w:rPr>
+          <w:sz w:val="28"/>
+          <w:szCs w:val="28"/>
+        </w:rPr>
+        <w:t>Js</w:t>
+      </w:r>
+      <w:proofErr w:type="spellEnd"/>
+      <w:r>
+        <w:rPr>
+          <w:sz w:val="28"/>
+          <w:szCs w:val="28"/>
+        </w:rPr>
+        <w:t xml:space="preserve">: </w:t>
+      </w:r>
+      <w:r>
+        <w:rPr>
+          <w:sz w:val="28"/>
+          <w:szCs w:val="28"/>
+        </w:rPr>
+        <w:t>entorno de programación que nos permite realizar todas las funciones propias de HTTP (</w:t>
+      </w:r>
+      <w:proofErr w:type="spellStart"/>
+      <w:proofErr w:type="gramStart"/>
+      <w:r>
+        <w:rPr>
+          <w:sz w:val="28"/>
+          <w:szCs w:val="28"/>
+        </w:rPr>
+        <w:t>get,put</w:t>
+      </w:r>
+      <w:proofErr w:type="gramEnd"/>
+      <w:r>
+        <w:rPr>
+          <w:sz w:val="28"/>
+          <w:szCs w:val="28"/>
+        </w:rPr>
+        <w:t>,post</w:t>
+      </w:r>
+      <w:proofErr w:type="spellEnd"/>
+      <w:r>
+        <w:rPr>
+          <w:sz w:val="28"/>
+          <w:szCs w:val="28"/>
+        </w:rPr>
+        <w:t xml:space="preserve"> y </w:t>
+      </w:r>
+      <w:proofErr w:type="spellStart"/>
+      <w:r>
+        <w:rPr>
+          <w:sz w:val="28"/>
+          <w:szCs w:val="28"/>
+        </w:rPr>
+        <w:t>delete</w:t>
+      </w:r>
+      <w:proofErr w:type="spellEnd"/>
+      <w:r>
+        <w:rPr>
+          <w:sz w:val="28"/>
+          <w:szCs w:val="28"/>
+        </w:rPr>
+        <w:t>).</w:t>
+      </w:r>
+    </w:p>
+    <w:p>
+      <w:pPr>
+        <w:pStyle w:val="Prrafodelista"/>
+        <w:numPr>
+          <w:ilvl w:val="0"/>
+          <w:numId w:val="4"/>
+        </w:numPr>
+        <w:rPr>
+          <w:sz w:val="28"/>
+          <w:szCs w:val="28"/>
+        </w:rPr>
+      </w:pPr>
+      <w:r>
+        <w:rPr>
+          <w:sz w:val="28"/>
+          <w:szCs w:val="28"/>
+        </w:rPr>
+        <w:t xml:space="preserve">Neo4j </w:t>
+      </w:r>
+      <w:proofErr w:type="gramStart"/>
+      <w:r>
+        <w:rPr>
+          <w:sz w:val="28"/>
+          <w:szCs w:val="28"/>
+        </w:rPr>
+        <w:t>driver</w:t>
+      </w:r>
+      <w:proofErr w:type="gramEnd"/>
+      <w:r>
+        <w:rPr>
+          <w:sz w:val="28"/>
+          <w:szCs w:val="28"/>
+        </w:rPr>
+        <w:t xml:space="preserve">: driver que permite la conexión del </w:t>
+      </w:r>
+      <w:proofErr w:type="spellStart"/>
+      <w:r>
+        <w:rPr>
+          <w:sz w:val="28"/>
+          <w:szCs w:val="28"/>
+        </w:rPr>
+        <w:t>backend</w:t>
+      </w:r>
+      <w:proofErr w:type="spellEnd"/>
+      <w:r>
+        <w:rPr>
+          <w:sz w:val="28"/>
+          <w:szCs w:val="28"/>
+        </w:rPr>
+        <w:t xml:space="preserve"> desde </w:t>
+      </w:r>
+      <w:proofErr w:type="spellStart"/>
+      <w:r>
+        <w:rPr>
+          <w:sz w:val="28"/>
+          <w:szCs w:val="28"/>
+        </w:rPr>
+        <w:t>nodejs</w:t>
+      </w:r>
+      <w:proofErr w:type="spellEnd"/>
+      <w:r>
+        <w:rPr>
+          <w:sz w:val="28"/>
+          <w:szCs w:val="28"/>
+        </w:rPr>
+        <w:t xml:space="preserve"> con la base de datos neo4j y realizar peticiones a datos de la base de datos.</w:t>
+      </w:r>
+    </w:p>
+    <w:p>
+      <w:pPr>
+        <w:ind w:left="360"/>
+        <w:rPr>
+          <w:sz w:val="28"/>
+          <w:szCs w:val="28"/>
+        </w:rPr>
+      </w:pPr>
+      <w:r>
+        <w:rPr>
+          <w:sz w:val="28"/>
+          <w:szCs w:val="28"/>
+        </w:rPr>
+        <w:t xml:space="preserve">El </w:t>
+      </w:r>
+      <w:proofErr w:type="spellStart"/>
+      <w:r>
+        <w:rPr>
+          <w:sz w:val="28"/>
+          <w:szCs w:val="28"/>
+        </w:rPr>
+        <w:t>backend</w:t>
+      </w:r>
+      <w:proofErr w:type="spellEnd"/>
+      <w:r>
+        <w:rPr>
+          <w:sz w:val="28"/>
+          <w:szCs w:val="28"/>
+        </w:rPr>
+        <w:t xml:space="preserve"> de la aplicación se compone de todo el código necesario para recibir consultas por parte del cliente y se las traslada a la base de datos, realiza la petición y le devuelve los datos la base de datos al </w:t>
+      </w:r>
+      <w:proofErr w:type="spellStart"/>
+      <w:r>
+        <w:rPr>
+          <w:sz w:val="28"/>
+          <w:szCs w:val="28"/>
+        </w:rPr>
+        <w:t>backend</w:t>
+      </w:r>
+      <w:proofErr w:type="spellEnd"/>
+      <w:r>
+        <w:rPr>
+          <w:sz w:val="28"/>
+          <w:szCs w:val="28"/>
+        </w:rPr>
+        <w:t>, que posteriormente se le devolverá al cliente. Para realizar esta aplicación, se utiliza la técnica de programación MVC que después explicaremos mas profundamente.</w:t>
+      </w:r>
+    </w:p>
+    <w:p>
+      <w:pPr>
+        <w:ind w:left="360"/>
+        <w:rPr>
+          <w:sz w:val="28"/>
+          <w:szCs w:val="28"/>
+        </w:rPr>
+      </w:pPr>
+    </w:p>
+    <w:p>
+      <w:pPr>
+        <w:ind w:left="360"/>
+        <w:rPr>
+          <w:sz w:val="28"/>
+          <w:szCs w:val="28"/>
+        </w:rPr>
+      </w:pPr>
+      <w:r>
+        <w:rPr>
+          <w:sz w:val="28"/>
+          <w:szCs w:val="28"/>
+        </w:rPr>
+        <w:t xml:space="preserve">El </w:t>
+      </w:r>
+      <w:proofErr w:type="spellStart"/>
+      <w:r>
+        <w:rPr>
+          <w:sz w:val="28"/>
+          <w:szCs w:val="28"/>
+        </w:rPr>
+        <w:t>frontend</w:t>
+      </w:r>
+      <w:proofErr w:type="spellEnd"/>
+      <w:r>
+        <w:rPr>
+          <w:sz w:val="28"/>
+          <w:szCs w:val="28"/>
+        </w:rPr>
+        <w:t xml:space="preserve"> </w:t>
+      </w:r>
+      <w:r>
+        <w:rPr>
+          <w:sz w:val="28"/>
+          <w:szCs w:val="28"/>
+        </w:rPr>
+        <w:t>este compuesto</w:t>
+      </w:r>
+      <w:r>
+        <w:rPr>
+          <w:sz w:val="28"/>
+          <w:szCs w:val="28"/>
+        </w:rPr>
+        <w:t xml:space="preserve"> del </w:t>
+      </w:r>
+      <w:r>
+        <w:rPr>
+          <w:sz w:val="28"/>
+          <w:szCs w:val="28"/>
+        </w:rPr>
+        <w:t>código</w:t>
+      </w:r>
+      <w:r>
+        <w:rPr>
+          <w:sz w:val="28"/>
+          <w:szCs w:val="28"/>
+        </w:rPr>
+        <w:t xml:space="preserve"> que proporciona una vista con la que el usuario se comunica y le realiza peticiones que posteriormente </w:t>
+      </w:r>
+      <w:r>
+        <w:rPr>
+          <w:sz w:val="28"/>
+          <w:szCs w:val="28"/>
+        </w:rPr>
+        <w:t>irán</w:t>
+      </w:r>
+      <w:r>
+        <w:rPr>
+          <w:sz w:val="28"/>
+          <w:szCs w:val="28"/>
+        </w:rPr>
+        <w:t xml:space="preserve"> al </w:t>
+      </w:r>
+      <w:proofErr w:type="spellStart"/>
+      <w:r>
+        <w:rPr>
+          <w:sz w:val="28"/>
+          <w:szCs w:val="28"/>
+        </w:rPr>
+        <w:t>backend</w:t>
+      </w:r>
+      <w:proofErr w:type="spellEnd"/>
+      <w:r>
+        <w:rPr>
+          <w:sz w:val="28"/>
+          <w:szCs w:val="28"/>
+        </w:rPr>
+        <w:t xml:space="preserve"> para ser procesadas. Para realizar el </w:t>
+      </w:r>
+      <w:proofErr w:type="spellStart"/>
+      <w:r>
+        <w:rPr>
+          <w:sz w:val="28"/>
+          <w:szCs w:val="28"/>
+        </w:rPr>
+        <w:t>frontend</w:t>
+      </w:r>
+      <w:proofErr w:type="spellEnd"/>
+      <w:r>
+        <w:rPr>
+          <w:sz w:val="28"/>
+          <w:szCs w:val="28"/>
+        </w:rPr>
+        <w:t xml:space="preserve"> se utilizan las siguientes herramientas:</w:t>
+      </w:r>
+    </w:p>
+    <w:p>
+      <w:pPr>
+        <w:pStyle w:val="Prrafodelista"/>
+        <w:numPr>
+          <w:ilvl w:val="0"/>
+          <w:numId w:val="5"/>
+        </w:numPr>
+        <w:rPr>
+          <w:sz w:val="28"/>
+          <w:szCs w:val="28"/>
+        </w:rPr>
+      </w:pPr>
+      <w:r>
+        <w:rPr>
+          <w:sz w:val="28"/>
+          <w:szCs w:val="28"/>
+        </w:rPr>
+        <w:t xml:space="preserve">VUE </w:t>
+      </w:r>
+      <w:proofErr w:type="spellStart"/>
+      <w:r>
+        <w:rPr>
+          <w:sz w:val="28"/>
+          <w:szCs w:val="28"/>
+        </w:rPr>
+        <w:t>js</w:t>
+      </w:r>
+      <w:proofErr w:type="spellEnd"/>
+      <w:r>
+        <w:rPr>
+          <w:sz w:val="28"/>
+          <w:szCs w:val="28"/>
+        </w:rPr>
+        <w:t xml:space="preserve">: Framework que permite la </w:t>
+      </w:r>
+      <w:r>
+        <w:rPr>
+          <w:sz w:val="28"/>
+          <w:szCs w:val="28"/>
+        </w:rPr>
+        <w:t>creación</w:t>
+      </w:r>
+      <w:r>
+        <w:rPr>
+          <w:sz w:val="28"/>
+          <w:szCs w:val="28"/>
+        </w:rPr>
+        <w:t>, de forma sencilla</w:t>
+      </w:r>
+      <w:r>
+        <w:rPr>
+          <w:sz w:val="28"/>
+          <w:szCs w:val="28"/>
+        </w:rPr>
+        <w:t xml:space="preserve">, </w:t>
+      </w:r>
+      <w:r>
+        <w:rPr>
+          <w:sz w:val="28"/>
+          <w:szCs w:val="28"/>
+        </w:rPr>
+        <w:t xml:space="preserve">de aplicaciones web proporcionando gran facilidad de </w:t>
+      </w:r>
+      <w:r>
+        <w:rPr>
+          <w:sz w:val="28"/>
+          <w:szCs w:val="28"/>
+        </w:rPr>
+        <w:t>introducción</w:t>
+      </w:r>
+      <w:r>
+        <w:rPr>
+          <w:sz w:val="28"/>
+          <w:szCs w:val="28"/>
+        </w:rPr>
+        <w:t xml:space="preserve"> de diferentes </w:t>
+      </w:r>
+      <w:r>
+        <w:rPr>
+          <w:sz w:val="28"/>
+          <w:szCs w:val="28"/>
+        </w:rPr>
+        <w:t>librerías</w:t>
+      </w:r>
+      <w:r>
+        <w:rPr>
+          <w:sz w:val="28"/>
+          <w:szCs w:val="28"/>
+        </w:rPr>
+        <w:t xml:space="preserve"> para </w:t>
+      </w:r>
+      <w:r>
+        <w:rPr>
+          <w:sz w:val="28"/>
+          <w:szCs w:val="28"/>
+        </w:rPr>
+        <w:t>trabajar</w:t>
+      </w:r>
+      <w:r>
+        <w:rPr>
+          <w:sz w:val="28"/>
+          <w:szCs w:val="28"/>
+        </w:rPr>
+        <w:t xml:space="preserve"> </w:t>
+      </w:r>
+      <w:r>
+        <w:rPr>
+          <w:sz w:val="28"/>
+          <w:szCs w:val="28"/>
+        </w:rPr>
+        <w:t xml:space="preserve">juntamente con </w:t>
+      </w:r>
+      <w:proofErr w:type="spellStart"/>
+      <w:r>
+        <w:rPr>
+          <w:sz w:val="28"/>
+          <w:szCs w:val="28"/>
+        </w:rPr>
+        <w:t>Vue</w:t>
+      </w:r>
+      <w:proofErr w:type="spellEnd"/>
+      <w:r>
+        <w:rPr>
+          <w:sz w:val="28"/>
+          <w:szCs w:val="28"/>
+        </w:rPr>
+        <w:t xml:space="preserve"> </w:t>
+      </w:r>
+      <w:proofErr w:type="spellStart"/>
+      <w:r>
+        <w:rPr>
+          <w:sz w:val="28"/>
+          <w:szCs w:val="28"/>
+        </w:rPr>
+        <w:t>js</w:t>
+      </w:r>
+      <w:proofErr w:type="spellEnd"/>
+      <w:r>
+        <w:rPr>
+          <w:sz w:val="28"/>
+          <w:szCs w:val="28"/>
+        </w:rPr>
+        <w:t xml:space="preserve">. </w:t>
+      </w:r>
+    </w:p>
+    <w:p>
+      <w:pPr>
+        <w:pStyle w:val="Prrafodelista"/>
+        <w:numPr>
+          <w:ilvl w:val="0"/>
+          <w:numId w:val="5"/>
+        </w:numPr>
+        <w:rPr>
+          <w:sz w:val="28"/>
+          <w:szCs w:val="28"/>
+        </w:rPr>
+      </w:pPr>
+      <w:proofErr w:type="spellStart"/>
+      <w:r>
+        <w:rPr>
+          <w:sz w:val="28"/>
+          <w:szCs w:val="28"/>
+        </w:rPr>
+        <w:t>Vuetify</w:t>
+      </w:r>
+      <w:proofErr w:type="spellEnd"/>
+      <w:r>
+        <w:rPr>
+          <w:sz w:val="28"/>
+          <w:szCs w:val="28"/>
+        </w:rPr>
+        <w:t xml:space="preserve">: Framework que combina </w:t>
+      </w:r>
+      <w:proofErr w:type="spellStart"/>
+      <w:r>
+        <w:rPr>
+          <w:sz w:val="28"/>
+          <w:szCs w:val="28"/>
+        </w:rPr>
+        <w:t>vuejs</w:t>
+      </w:r>
+      <w:proofErr w:type="spellEnd"/>
+      <w:r>
+        <w:rPr>
+          <w:sz w:val="28"/>
+          <w:szCs w:val="28"/>
+        </w:rPr>
+        <w:t xml:space="preserve"> con la estética de material </w:t>
+      </w:r>
+      <w:proofErr w:type="spellStart"/>
+      <w:r>
+        <w:rPr>
+          <w:sz w:val="28"/>
+          <w:szCs w:val="28"/>
+        </w:rPr>
+        <w:t>design</w:t>
+      </w:r>
+      <w:proofErr w:type="spellEnd"/>
+      <w:r>
+        <w:rPr>
+          <w:sz w:val="28"/>
+          <w:szCs w:val="28"/>
+        </w:rPr>
+        <w:t xml:space="preserve"> para poder crear la interfaz de usuario.</w:t>
+      </w:r>
+    </w:p>
+    <w:p>
+      <w:pPr>
+        <w:pStyle w:val="Prrafodelista"/>
+        <w:numPr>
+          <w:ilvl w:val="0"/>
+          <w:numId w:val="5"/>
+        </w:numPr>
+        <w:rPr>
+          <w:sz w:val="28"/>
+          <w:szCs w:val="28"/>
+        </w:rPr>
+      </w:pPr>
+      <w:proofErr w:type="spellStart"/>
+      <w:r>
+        <w:rPr>
+          <w:sz w:val="28"/>
+          <w:szCs w:val="28"/>
+        </w:rPr>
+        <w:t>Axios</w:t>
+      </w:r>
+      <w:proofErr w:type="spellEnd"/>
+      <w:r>
+        <w:rPr>
+          <w:sz w:val="28"/>
+          <w:szCs w:val="28"/>
+        </w:rPr>
+        <w:t xml:space="preserve">: Librería de JavaScript que nos permite realizar peticiones HTTP desde el cliente. Lo utilizaremos desde el </w:t>
+      </w:r>
+      <w:proofErr w:type="spellStart"/>
+      <w:r>
+        <w:rPr>
+          <w:sz w:val="28"/>
+          <w:szCs w:val="28"/>
+        </w:rPr>
+        <w:t>frontend</w:t>
+      </w:r>
+      <w:proofErr w:type="spellEnd"/>
+      <w:r>
+        <w:rPr>
+          <w:sz w:val="28"/>
+          <w:szCs w:val="28"/>
+        </w:rPr>
+        <w:t xml:space="preserve"> para realizar las peticiones al </w:t>
+      </w:r>
+      <w:proofErr w:type="spellStart"/>
+      <w:r>
+        <w:rPr>
+          <w:sz w:val="28"/>
+          <w:szCs w:val="28"/>
+        </w:rPr>
+        <w:t>backend</w:t>
+      </w:r>
+      <w:proofErr w:type="spellEnd"/>
+      <w:r>
+        <w:rPr>
+          <w:sz w:val="28"/>
+          <w:szCs w:val="28"/>
+        </w:rPr>
+        <w:t>.</w:t>
+      </w:r>
+    </w:p>
+    <w:p>
+      <w:pPr>
+        <w:pStyle w:val="Prrafodelista"/>
+        <w:ind w:left="360"/>
+        <w:outlineLvl w:val="1"/>
+        <w:rPr>
+          <w:sz w:val="28"/>
+          <w:szCs w:val="28"/>
+        </w:rPr>
+      </w:pPr>
     </w:p>
     <w:p>
       <w:pPr>
@@ -1650,7 +3720,7 @@
           <w:u w:val="single"/>
         </w:rPr>
       </w:pPr>
-      <w:bookmarkStart w:id="7" w:name="_Toc56882116"/>
+      <w:bookmarkStart w:id="7" w:name="_Toc57453686"/>
       <w:r>
         <w:rPr>
           <w:rFonts w:ascii="Trebuchet MS" w:hAnsi="Trebuchet MS"/>
@@ -1660,8 +3730,7 @@
           <w:szCs w:val="40"/>
           <w:u w:val="single"/>
         </w:rPr>
-        <w:lastRenderedPageBreak/>
-        <w:t>BACKEND</w:t>
+        <w:t>COMPOSICIÓN DE LA APLICACIÓN</w:t>
       </w:r>
       <w:bookmarkEnd w:id="7"/>
     </w:p>
@@ -1682,7 +3751,7 @@
           <w:u w:val="single"/>
         </w:rPr>
       </w:pPr>
-      <w:bookmarkStart w:id="8" w:name="_Toc56882117"/>
+      <w:bookmarkStart w:id="8" w:name="_Toc57453687"/>
       <w:r>
         <w:rPr>
           <w:rFonts w:ascii="Trebuchet MS" w:hAnsi="Trebuchet MS"/>
@@ -1692,20 +3761,145 @@
           <w:szCs w:val="40"/>
           <w:u w:val="single"/>
         </w:rPr>
-        <w:t>FRONTEND</w:t>
+        <w:t>ANÁLISIS DE RESULTADOS</w:t>
       </w:r>
       <w:bookmarkEnd w:id="8"/>
     </w:p>
     <w:p>
       <w:pPr>
-        <w:rPr>
+        <w:pStyle w:val="Prrafodelista"/>
+        <w:numPr>
+          <w:ilvl w:val="0"/>
+          <w:numId w:val="1"/>
+        </w:numPr>
+        <w:outlineLvl w:val="1"/>
+        <w:rPr>
+          <w:rFonts w:ascii="Trebuchet MS" w:hAnsi="Trebuchet MS"/>
           <w:i/>
           <w:iCs/>
-          <w:sz w:val="24"/>
-          <w:szCs w:val="24"/>
+          <w:sz w:val="40"/>
+          <w:szCs w:val="40"/>
           <w:u w:val="single"/>
         </w:rPr>
       </w:pPr>
+      <w:bookmarkStart w:id="9" w:name="_Toc57453688"/>
+      <w:r>
+        <w:rPr>
+          <w:rFonts w:ascii="Trebuchet MS" w:hAnsi="Trebuchet MS"/>
+          <w:i/>
+          <w:iCs/>
+          <w:sz w:val="40"/>
+          <w:szCs w:val="40"/>
+          <w:u w:val="single"/>
+        </w:rPr>
+        <w:t>DAFO</w:t>
+      </w:r>
+      <w:bookmarkEnd w:id="9"/>
+    </w:p>
+    <w:p>
+      <w:pPr>
+        <w:pStyle w:val="Prrafodelista"/>
+        <w:numPr>
+          <w:ilvl w:val="0"/>
+          <w:numId w:val="1"/>
+        </w:numPr>
+        <w:outlineLvl w:val="1"/>
+        <w:rPr>
+          <w:rFonts w:ascii="Trebuchet MS" w:hAnsi="Trebuchet MS"/>
+          <w:i/>
+          <w:iCs/>
+          <w:sz w:val="40"/>
+          <w:szCs w:val="40"/>
+          <w:u w:val="single"/>
+        </w:rPr>
+      </w:pPr>
+      <w:bookmarkStart w:id="10" w:name="_Toc57453689"/>
+      <w:r>
+        <w:rPr>
+          <w:rFonts w:ascii="Trebuchet MS" w:hAnsi="Trebuchet MS"/>
+          <w:i/>
+          <w:iCs/>
+          <w:sz w:val="40"/>
+          <w:szCs w:val="40"/>
+          <w:u w:val="single"/>
+        </w:rPr>
+        <w:lastRenderedPageBreak/>
+        <w:t>LÍNEAS DE FUTURO</w:t>
+      </w:r>
+      <w:bookmarkEnd w:id="10"/>
+    </w:p>
+    <w:p>
+      <w:pPr>
+        <w:pStyle w:val="Prrafodelista"/>
+        <w:numPr>
+          <w:ilvl w:val="0"/>
+          <w:numId w:val="1"/>
+        </w:numPr>
+        <w:outlineLvl w:val="1"/>
+        <w:rPr>
+          <w:rFonts w:ascii="Trebuchet MS" w:hAnsi="Trebuchet MS"/>
+          <w:i/>
+          <w:iCs/>
+          <w:sz w:val="40"/>
+          <w:szCs w:val="40"/>
+          <w:u w:val="single"/>
+        </w:rPr>
+      </w:pPr>
+      <w:bookmarkStart w:id="11" w:name="_Toc57453690"/>
+      <w:r>
+        <w:rPr>
+          <w:rFonts w:ascii="Trebuchet MS" w:hAnsi="Trebuchet MS"/>
+          <w:i/>
+          <w:iCs/>
+          <w:sz w:val="40"/>
+          <w:szCs w:val="40"/>
+          <w:u w:val="single"/>
+        </w:rPr>
+        <w:t>LECCIONES APRENDIDAS</w:t>
+      </w:r>
+      <w:bookmarkEnd w:id="11"/>
+    </w:p>
+    <w:p>
+      <w:pPr>
+        <w:pStyle w:val="Prrafodelista"/>
+        <w:numPr>
+          <w:ilvl w:val="0"/>
+          <w:numId w:val="1"/>
+        </w:numPr>
+        <w:outlineLvl w:val="1"/>
+        <w:rPr>
+          <w:rFonts w:ascii="Trebuchet MS" w:hAnsi="Trebuchet MS"/>
+          <w:i/>
+          <w:iCs/>
+          <w:sz w:val="40"/>
+          <w:szCs w:val="40"/>
+          <w:u w:val="single"/>
+        </w:rPr>
+      </w:pPr>
+      <w:bookmarkStart w:id="12" w:name="_Toc57453691"/>
+      <w:r>
+        <w:rPr>
+          <w:rFonts w:ascii="Trebuchet MS" w:hAnsi="Trebuchet MS"/>
+          <w:i/>
+          <w:iCs/>
+          <w:sz w:val="40"/>
+          <w:szCs w:val="40"/>
+          <w:u w:val="single"/>
+        </w:rPr>
+        <w:t>COMPOSICION APLICACIÓ</w:t>
+      </w:r>
+      <w:r>
+        <w:rPr>
+          <w:rFonts w:ascii="Trebuchet MS" w:hAnsi="Trebuchet MS"/>
+          <w:i/>
+          <w:iCs/>
+          <w:sz w:val="40"/>
+          <w:szCs w:val="40"/>
+          <w:u w:val="single"/>
+        </w:rPr>
+        <w:t>N</w:t>
+      </w:r>
+      <w:bookmarkEnd w:id="12"/>
       <w:r>
         <w:rPr>
           <w:i/>
@@ -1723,12 +3917,12 @@
           <w:szCs w:val="24"/>
         </w:rPr>
       </w:pPr>
-      <w:bookmarkStart w:id="9" w:name="_Toc56882118"/>
+      <w:bookmarkStart w:id="13" w:name="_Toc57453692"/>
       <w:r>
         <w:lastRenderedPageBreak/>
         <w:t>Conclusión</w:t>
       </w:r>
-      <w:bookmarkEnd w:id="9"/>
+      <w:bookmarkEnd w:id="13"/>
       <w:r>
         <w:br w:type="page"/>
       </w:r>
@@ -1736,21 +3930,96 @@
     <w:p>
       <w:pPr>
         <w:pStyle w:val="Ttulo1"/>
-        <w:rPr>
-          <w:sz w:val="24"/>
-          <w:szCs w:val="24"/>
-        </w:rPr>
-      </w:pPr>
-      <w:bookmarkStart w:id="10" w:name="_Toc56882119"/>
+      </w:pPr>
+      <w:bookmarkStart w:id="14" w:name="_Toc57453693"/>
       <w:r>
         <w:lastRenderedPageBreak/>
         <w:t>Bibliografía y referencias</w:t>
       </w:r>
-      <w:bookmarkEnd w:id="10"/>
-    </w:p>
+      <w:bookmarkEnd w:id="14"/>
+    </w:p>
+    <w:p>
+      <w:proofErr w:type="spellStart"/>
+      <w:r>
+        <w:t>Graph</w:t>
+      </w:r>
+      <w:proofErr w:type="spellEnd"/>
+      <w:r>
+        <w:t xml:space="preserve"> </w:t>
+      </w:r>
+      <w:proofErr w:type="spellStart"/>
+      <w:r>
+        <w:t>database</w:t>
+      </w:r>
+      <w:proofErr w:type="spellEnd"/>
+      <w:r>
+        <w:t>: bases de datos para una interconexión eficiente</w:t>
+      </w:r>
+      <w:r>
+        <w:t xml:space="preserve">: </w:t>
+      </w:r>
+      <w:hyperlink r:id="rId12" w:anchor=":~:text=A%20diferencia%20de%20las%20de,con%20diferentes%20valores%20de%20atributo" w:history="1">
+        <w:r>
+          <w:rPr>
+            <w:rStyle w:val="Hipervnculo"/>
+          </w:rPr>
+          <w:t>https://www.ionos.es/digitalguide/hosting/cuestiones-tecnicas/graph-database/#:~:text=A%20diferencia%20de%20las%20de,con%20diferentes%20valores%20de%20atributo</w:t>
+        </w:r>
+      </w:hyperlink>
+    </w:p>
+    <w:p/>
+    <w:p>
+      <w:r>
+        <w:t>Plataforma para hacer competicion</w:t>
+      </w:r>
+      <w:r>
+        <w:t>es</w:t>
+      </w:r>
+      <w:r>
+        <w:t xml:space="preserve"> de inteligencia artificial</w:t>
+      </w:r>
+      <w:r>
+        <w:t xml:space="preserve">: </w:t>
+      </w:r>
+      <w:hyperlink r:id="rId13" w:history="1">
+        <w:r>
+          <w:rPr>
+            <w:rStyle w:val="Hipervnculo"/>
+          </w:rPr>
+          <w:t>https://inlab.fib.upc.edu/es/blog/plataforma-para-hacer-competicions-de-inteligencia-artificial</w:t>
+        </w:r>
+      </w:hyperlink>
+    </w:p>
+    <w:p/>
+    <w:p>
+      <w:r>
+        <w:t xml:space="preserve">Qué es </w:t>
+      </w:r>
+      <w:proofErr w:type="spellStart"/>
+      <w:r>
+        <w:t>NodeJS</w:t>
+      </w:r>
+      <w:proofErr w:type="spellEnd"/>
+      <w:r>
+        <w:t xml:space="preserve"> y para qué sirve</w:t>
+      </w:r>
+      <w:r>
+        <w:t xml:space="preserve">: </w:t>
+      </w:r>
+      <w:hyperlink r:id="rId14" w:history="1">
+        <w:r>
+          <w:rPr>
+            <w:rStyle w:val="Hipervnculo"/>
+          </w:rPr>
+          <w:t>https://openwebinars.net/blog/que-es-nodejs/</w:t>
+        </w:r>
+      </w:hyperlink>
+    </w:p>
+    <w:p/>
+    <w:p/>
     <w:sectPr>
-      <w:footerReference w:type="default" r:id="rId9"/>
-      <w:headerReference w:type="first" r:id="rId10"/>
+      <w:footerReference w:type="default" r:id="rId15"/>
+      <w:headerReference w:type="first" r:id="rId16"/>
       <w:pgSz w:w="11909" w:h="16834"/>
       <w:pgMar w:top="1440" w:right="1440" w:bottom="1440" w:left="1440" w:header="720" w:footer="720" w:gutter="0"/>
       <w:pgNumType w:start="1"/>
@@ -2000,6 +4269,350 @@
 <file path=word/numbering.xml><?xml version="1.0" encoding="utf-8"?>
 <w:numbering xmlns:wpc="http://schemas.microsoft.com/office/word/2010/wordprocessingCanvas" xmlns:cx="http://schemas.microsoft.com/office/drawing/2014/chartex" xmlns:cx1="http://schemas.microsoft.com/office/drawing/2015/9/8/chartex" xmlns:cx2="http://schemas.microsoft.com/office/drawing/2015/10/21/chartex" xmlns:cx3="http://schemas.microsoft.com/office/drawing/2016/5/9/chartex" xmlns:cx4="http://schemas.microsoft.com/office/drawing/2016/5/10/chartex" xmlns:cx5="http://schemas.microsoft.com/office/drawing/2016/5/11/chartex" xmlns:cx6="http://schemas.microsoft.com/office/drawing/2016/5/12/chartex" xmlns:cx7="http://schemas.microsoft.com/office/drawing/2016/5/13/chartex" xmlns:cx8="http://schemas.microsoft.com/office/drawing/2016/5/14/chartex" xmlns:mc="http://schemas.openxmlformats.org/markup-compatibility/2006" xmlns:aink="http://schemas.microsoft.com/office/drawing/2016/ink" xmlns:am3d="http://schemas.microsoft.com/office/drawing/2017/model3d" xmlns:o="urn:schemas-microsoft-com:office:office" xmlns:r="http://schemas.openxmlformats.org/officeDocument/2006/relationships" xmlns:m="http://schemas.openxmlformats.org/officeDocument/2006/math" xmlns:v="urn:schemas-microsoft-com:vml" xmlns:wp14="http://schemas.microsoft.com/office/word/2010/wordprocessingDrawing" xmlns:wp="http://schemas.openxmlformats.org/drawingml/2006/wordprocessingDrawing" xmlns:w10="urn:schemas-microsoft-com:office:word" xmlns:w="http://schemas.openxmlformats.org/wordprocessingml/2006/main" xmlns:w14="http://schemas.microsoft.com/office/word/2010/wordml" xmlns:w15="http://schemas.microsoft.com/office/word/2012/wordml" xmlns:w16cex="http://schemas.microsoft.com/office/word/2018/wordml/cex" xmlns:w16cid="http://schemas.microsoft.com/office/word/2016/wordml/cid" xmlns:w16="http://schemas.microsoft.com/office/word/2018/wordml" xmlns:w16se="http://schemas.microsoft.com/office/word/2015/wordml/symex" xmlns:wpg="http://schemas.microsoft.com/office/word/2010/wordprocessingGroup" xmlns:wpi="http://schemas.microsoft.com/office/word/2010/wordprocessingInk" xmlns:wne="http://schemas.microsoft.com/office/word/2006/wordml" xmlns:wps="http://schemas.microsoft.com/office/word/2010/wordprocessingShape" mc:Ignorable="w14 w15 w16se w16cid w16 w16cex wp14">
   <w:abstractNum w:abstractNumId="0" w15:restartNumberingAfterBreak="0">
+    <w:nsid w:val="15173CDD"/>
+    <w:multiLevelType w:val="hybridMultilevel"/>
+    <w:tmpl w:val="4C586030"/>
+    <w:lvl w:ilvl="0" w:tplc="040A000F">
+      <w:start w:val="1"/>
+      <w:numFmt w:val="decimal"/>
+      <w:lvlText w:val="%1."/>
+      <w:lvlJc w:val="left"/>
+      <w:pPr>
+        <w:ind w:left="1080" w:hanging="360"/>
+      </w:pPr>
+    </w:lvl>
+    <w:lvl w:ilvl="1" w:tplc="040A0019" w:tentative="1">
+      <w:start w:val="1"/>
+      <w:numFmt w:val="lowerLetter"/>
+      <w:lvlText w:val="%2."/>
+      <w:lvlJc w:val="left"/>
+      <w:pPr>
+        <w:ind w:left="1800" w:hanging="360"/>
+      </w:pPr>
+    </w:lvl>
+    <w:lvl w:ilvl="2" w:tplc="040A001B" w:tentative="1">
+      <w:start w:val="1"/>
+      <w:numFmt w:val="lowerRoman"/>
+      <w:lvlText w:val="%3."/>
+      <w:lvlJc w:val="right"/>
+      <w:pPr>
+        <w:ind w:left="2520" w:hanging="180"/>
+      </w:pPr>
+    </w:lvl>
+    <w:lvl w:ilvl="3" w:tplc="040A000F" w:tentative="1">
+      <w:start w:val="1"/>
+      <w:numFmt w:val="decimal"/>
+      <w:lvlText w:val="%4."/>
+      <w:lvlJc w:val="left"/>
+      <w:pPr>
+        <w:ind w:left="3240" w:hanging="360"/>
+      </w:pPr>
+    </w:lvl>
+    <w:lvl w:ilvl="4" w:tplc="040A0019" w:tentative="1">
+      <w:start w:val="1"/>
+      <w:numFmt w:val="lowerLetter"/>
+      <w:lvlText w:val="%5."/>
+      <w:lvlJc w:val="left"/>
+      <w:pPr>
+        <w:ind w:left="3960" w:hanging="360"/>
+      </w:pPr>
+    </w:lvl>
+    <w:lvl w:ilvl="5" w:tplc="040A001B" w:tentative="1">
+      <w:start w:val="1"/>
+      <w:numFmt w:val="lowerRoman"/>
+      <w:lvlText w:val="%6."/>
+      <w:lvlJc w:val="right"/>
+      <w:pPr>
+        <w:ind w:left="4680" w:hanging="180"/>
+      </w:pPr>
+    </w:lvl>
+    <w:lvl w:ilvl="6" w:tplc="040A000F" w:tentative="1">
+      <w:start w:val="1"/>
+      <w:numFmt w:val="decimal"/>
+      <w:lvlText w:val="%7."/>
+      <w:lvlJc w:val="left"/>
+      <w:pPr>
+        <w:ind w:left="5400" w:hanging="360"/>
+      </w:pPr>
+    </w:lvl>
+    <w:lvl w:ilvl="7" w:tplc="040A0019" w:tentative="1">
+      <w:start w:val="1"/>
+      <w:numFmt w:val="lowerLetter"/>
+      <w:lvlText w:val="%8."/>
+      <w:lvlJc w:val="left"/>
+      <w:pPr>
+        <w:ind w:left="6120" w:hanging="360"/>
+      </w:pPr>
+    </w:lvl>
+    <w:lvl w:ilvl="8" w:tplc="040A001B" w:tentative="1">
+      <w:start w:val="1"/>
+      <w:numFmt w:val="lowerRoman"/>
+      <w:lvlText w:val="%9."/>
+      <w:lvlJc w:val="right"/>
+      <w:pPr>
+        <w:ind w:left="6840" w:hanging="180"/>
+      </w:pPr>
+    </w:lvl>
+  </w:abstractNum>
+  <w:abstractNum w:abstractNumId="1" w15:restartNumberingAfterBreak="0">
+    <w:nsid w:val="1AF60552"/>
+    <w:multiLevelType w:val="hybridMultilevel"/>
+    <w:tmpl w:val="B5C83DB6"/>
+    <w:lvl w:ilvl="0" w:tplc="040A000F">
+      <w:start w:val="1"/>
+      <w:numFmt w:val="decimal"/>
+      <w:lvlText w:val="%1."/>
+      <w:lvlJc w:val="left"/>
+      <w:pPr>
+        <w:ind w:left="1440" w:hanging="360"/>
+      </w:pPr>
+    </w:lvl>
+    <w:lvl w:ilvl="1" w:tplc="040A0019" w:tentative="1">
+      <w:start w:val="1"/>
+      <w:numFmt w:val="lowerLetter"/>
+      <w:lvlText w:val="%2."/>
+      <w:lvlJc w:val="left"/>
+      <w:pPr>
+        <w:ind w:left="2160" w:hanging="360"/>
+      </w:pPr>
+    </w:lvl>
+    <w:lvl w:ilvl="2" w:tplc="040A001B" w:tentative="1">
+      <w:start w:val="1"/>
+      <w:numFmt w:val="lowerRoman"/>
+      <w:lvlText w:val="%3."/>
+      <w:lvlJc w:val="right"/>
+      <w:pPr>
+        <w:ind w:left="2880" w:hanging="180"/>
+      </w:pPr>
+    </w:lvl>
+    <w:lvl w:ilvl="3" w:tplc="040A000F" w:tentative="1">
+      <w:start w:val="1"/>
+      <w:numFmt w:val="decimal"/>
+      <w:lvlText w:val="%4."/>
+      <w:lvlJc w:val="left"/>
+      <w:pPr>
+        <w:ind w:left="3600" w:hanging="360"/>
+      </w:pPr>
+    </w:lvl>
+    <w:lvl w:ilvl="4" w:tplc="040A0019" w:tentative="1">
+      <w:start w:val="1"/>
+      <w:numFmt w:val="lowerLetter"/>
+      <w:lvlText w:val="%5."/>
+      <w:lvlJc w:val="left"/>
+      <w:pPr>
+        <w:ind w:left="4320" w:hanging="360"/>
+      </w:pPr>
+    </w:lvl>
+    <w:lvl w:ilvl="5" w:tplc="040A001B" w:tentative="1">
+      <w:start w:val="1"/>
+      <w:numFmt w:val="lowerRoman"/>
+      <w:lvlText w:val="%6."/>
+      <w:lvlJc w:val="right"/>
+      <w:pPr>
+        <w:ind w:left="5040" w:hanging="180"/>
+      </w:pPr>
+    </w:lvl>
+    <w:lvl w:ilvl="6" w:tplc="040A000F" w:tentative="1">
+      <w:start w:val="1"/>
+      <w:numFmt w:val="decimal"/>
+      <w:lvlText w:val="%7."/>
+      <w:lvlJc w:val="left"/>
+      <w:pPr>
+        <w:ind w:left="5760" w:hanging="360"/>
+      </w:pPr>
+    </w:lvl>
+    <w:lvl w:ilvl="7" w:tplc="040A0019" w:tentative="1">
+      <w:start w:val="1"/>
+      <w:numFmt w:val="lowerLetter"/>
+      <w:lvlText w:val="%8."/>
+      <w:lvlJc w:val="left"/>
+      <w:pPr>
+        <w:ind w:left="6480" w:hanging="360"/>
+      </w:pPr>
+    </w:lvl>
+    <w:lvl w:ilvl="8" w:tplc="040A001B" w:tentative="1">
+      <w:start w:val="1"/>
+      <w:numFmt w:val="lowerRoman"/>
+      <w:lvlText w:val="%9."/>
+      <w:lvlJc w:val="right"/>
+      <w:pPr>
+        <w:ind w:left="7200" w:hanging="180"/>
+      </w:pPr>
+    </w:lvl>
+  </w:abstractNum>
+  <w:abstractNum w:abstractNumId="2" w15:restartNumberingAfterBreak="0">
+    <w:nsid w:val="4B9A1543"/>
+    <w:multiLevelType w:val="hybridMultilevel"/>
+    <w:tmpl w:val="CA6AE5BA"/>
+    <w:lvl w:ilvl="0" w:tplc="040A000F">
+      <w:start w:val="1"/>
+      <w:numFmt w:val="decimal"/>
+      <w:lvlText w:val="%1."/>
+      <w:lvlJc w:val="left"/>
+      <w:pPr>
+        <w:ind w:left="1080" w:hanging="360"/>
+      </w:pPr>
+    </w:lvl>
+    <w:lvl w:ilvl="1" w:tplc="040A0019" w:tentative="1">
+      <w:start w:val="1"/>
+      <w:numFmt w:val="lowerLetter"/>
+      <w:lvlText w:val="%2."/>
+      <w:lvlJc w:val="left"/>
+      <w:pPr>
+        <w:ind w:left="1800" w:hanging="360"/>
+      </w:pPr>
+    </w:lvl>
+    <w:lvl w:ilvl="2" w:tplc="040A001B" w:tentative="1">
+      <w:start w:val="1"/>
+      <w:numFmt w:val="lowerRoman"/>
+      <w:lvlText w:val="%3."/>
+      <w:lvlJc w:val="right"/>
+      <w:pPr>
+        <w:ind w:left="2520" w:hanging="180"/>
+      </w:pPr>
+    </w:lvl>
+    <w:lvl w:ilvl="3" w:tplc="040A000F" w:tentative="1">
+      <w:start w:val="1"/>
+      <w:numFmt w:val="decimal"/>
+      <w:lvlText w:val="%4."/>
+      <w:lvlJc w:val="left"/>
+      <w:pPr>
+        <w:ind w:left="3240" w:hanging="360"/>
+      </w:pPr>
+    </w:lvl>
+    <w:lvl w:ilvl="4" w:tplc="040A0019" w:tentative="1">
+      <w:start w:val="1"/>
+      <w:numFmt w:val="lowerLetter"/>
+      <w:lvlText w:val="%5."/>
+      <w:lvlJc w:val="left"/>
+      <w:pPr>
+        <w:ind w:left="3960" w:hanging="360"/>
+      </w:pPr>
+    </w:lvl>
+    <w:lvl w:ilvl="5" w:tplc="040A001B" w:tentative="1">
+      <w:start w:val="1"/>
+      <w:numFmt w:val="lowerRoman"/>
+      <w:lvlText w:val="%6."/>
+      <w:lvlJc w:val="right"/>
+      <w:pPr>
+        <w:ind w:left="4680" w:hanging="180"/>
+      </w:pPr>
+    </w:lvl>
+    <w:lvl w:ilvl="6" w:tplc="040A000F" w:tentative="1">
+      <w:start w:val="1"/>
+      <w:numFmt w:val="decimal"/>
+      <w:lvlText w:val="%7."/>
+      <w:lvlJc w:val="left"/>
+      <w:pPr>
+        <w:ind w:left="5400" w:hanging="360"/>
+      </w:pPr>
+    </w:lvl>
+    <w:lvl w:ilvl="7" w:tplc="040A0019" w:tentative="1">
+      <w:start w:val="1"/>
+      <w:numFmt w:val="lowerLetter"/>
+      <w:lvlText w:val="%8."/>
+      <w:lvlJc w:val="left"/>
+      <w:pPr>
+        <w:ind w:left="6120" w:hanging="360"/>
+      </w:pPr>
+    </w:lvl>
+    <w:lvl w:ilvl="8" w:tplc="040A001B" w:tentative="1">
+      <w:start w:val="1"/>
+      <w:numFmt w:val="lowerRoman"/>
+      <w:lvlText w:val="%9."/>
+      <w:lvlJc w:val="right"/>
+      <w:pPr>
+        <w:ind w:left="6840" w:hanging="180"/>
+      </w:pPr>
+    </w:lvl>
+  </w:abstractNum>
+  <w:abstractNum w:abstractNumId="3" w15:restartNumberingAfterBreak="0">
+    <w:nsid w:val="746107EA"/>
+    <w:multiLevelType w:val="hybridMultilevel"/>
+    <w:tmpl w:val="850A76C6"/>
+    <w:lvl w:ilvl="0" w:tplc="040A000F">
+      <w:start w:val="1"/>
+      <w:numFmt w:val="decimal"/>
+      <w:lvlText w:val="%1."/>
+      <w:lvlJc w:val="left"/>
+      <w:pPr>
+        <w:ind w:left="720" w:hanging="360"/>
+      </w:pPr>
+    </w:lvl>
+    <w:lvl w:ilvl="1" w:tplc="040A0019">
+      <w:start w:val="1"/>
+      <w:numFmt w:val="lowerLetter"/>
+      <w:lvlText w:val="%2."/>
+      <w:lvlJc w:val="left"/>
+      <w:pPr>
+        <w:ind w:left="1440" w:hanging="360"/>
+      </w:pPr>
+    </w:lvl>
+    <w:lvl w:ilvl="2" w:tplc="040A001B" w:tentative="1">
+      <w:start w:val="1"/>
+      <w:numFmt w:val="lowerRoman"/>
+      <w:lvlText w:val="%3."/>
+      <w:lvlJc w:val="right"/>
+      <w:pPr>
+        <w:ind w:left="2160" w:hanging="180"/>
+      </w:pPr>
+    </w:lvl>
+    <w:lvl w:ilvl="3" w:tplc="040A000F" w:tentative="1">
+      <w:start w:val="1"/>
+      <w:numFmt w:val="decimal"/>
+      <w:lvlText w:val="%4."/>
+      <w:lvlJc w:val="left"/>
+      <w:pPr>
+        <w:ind w:left="2880" w:hanging="360"/>
+      </w:pPr>
+    </w:lvl>
+    <w:lvl w:ilvl="4" w:tplc="040A0019" w:tentative="1">
+      <w:start w:val="1"/>
+      <w:numFmt w:val="lowerLetter"/>
+      <w:lvlText w:val="%5."/>
+      <w:lvlJc w:val="left"/>
+      <w:pPr>
+        <w:ind w:left="3600" w:hanging="360"/>
+      </w:pPr>
+    </w:lvl>
+    <w:lvl w:ilvl="5" w:tplc="040A001B" w:tentative="1">
+      <w:start w:val="1"/>
+      <w:numFmt w:val="lowerRoman"/>
+      <w:lvlText w:val="%6."/>
+      <w:lvlJc w:val="right"/>
+      <w:pPr>
+        <w:ind w:left="4320" w:hanging="180"/>
+      </w:pPr>
+    </w:lvl>
+    <w:lvl w:ilvl="6" w:tplc="040A000F" w:tentative="1">
+      <w:start w:val="1"/>
+      <w:numFmt w:val="decimal"/>
+      <w:lvlText w:val="%7."/>
+      <w:lvlJc w:val="left"/>
+      <w:pPr>
+        <w:ind w:left="5040" w:hanging="360"/>
+      </w:pPr>
+    </w:lvl>
+    <w:lvl w:ilvl="7" w:tplc="040A0019" w:tentative="1">
+      <w:start w:val="1"/>
+      <w:numFmt w:val="lowerLetter"/>
+      <w:lvlText w:val="%8."/>
+      <w:lvlJc w:val="left"/>
+      <w:pPr>
+        <w:ind w:left="5760" w:hanging="360"/>
+      </w:pPr>
+    </w:lvl>
+    <w:lvl w:ilvl="8" w:tplc="040A001B" w:tentative="1">
+      <w:start w:val="1"/>
+      <w:numFmt w:val="lowerRoman"/>
+      <w:lvlText w:val="%9."/>
+      <w:lvlJc w:val="right"/>
+      <w:pPr>
+        <w:ind w:left="6480" w:hanging="180"/>
+      </w:pPr>
+    </w:lvl>
+  </w:abstractNum>
+  <w:abstractNum w:abstractNumId="4" w15:restartNumberingAfterBreak="0">
     <w:nsid w:val="78731A6C"/>
     <w:multiLevelType w:val="multilevel"/>
     <w:tmpl w:val="040A001F"/>
@@ -2086,6 +4699,18 @@
     </w:lvl>
   </w:abstractNum>
   <w:num w:numId="1">
+    <w:abstractNumId w:val="4"/>
+  </w:num>
+  <w:num w:numId="2">
+    <w:abstractNumId w:val="1"/>
+  </w:num>
+  <w:num w:numId="3">
+    <w:abstractNumId w:val="3"/>
+  </w:num>
+  <w:num w:numId="4">
+    <w:abstractNumId w:val="2"/>
+  </w:num>
+  <w:num w:numId="5">
     <w:abstractNumId w:val="0"/>
   </w:num>
 </w:numbering>
@@ -2723,6 +5348,18 @@
       <w:ind w:left="220"/>
     </w:pPr>
   </w:style>
+  <w:style w:type="character" w:styleId="Mencinsinresolver">
+    <w:name w:val="Unresolved Mention"/>
+    <w:basedOn w:val="Fuentedeprrafopredeter"/>
+    <w:uiPriority w:val="99"/>
+    <w:semiHidden/>
+    <w:unhideWhenUsed/>
+    <w:rsid w:val="006A1DDB"/>
+    <w:rPr>
+      <w:color w:val="605E5C"/>
+      <w:shd w:val="clear" w:color="auto" w:fill="E1DFDD"/>
+    </w:rPr>
+  </w:style>
 </w:styles>
 </file>
 

</xml_diff>

<commit_message>
introducirdo el dafo,terminado la explicacion del frontend y arreglado una cosilla que no me di cuenta
</commit_message>
<xml_diff>
--- a/Memoria FutbolFichajes.docx
+++ b/Memoria FutbolFichajes.docx
@@ -437,7 +437,6 @@
           <w:docPartUnique/>
         </w:docPartObj>
       </w:sdtPr>
-      <w:sdtEndPr/>
       <w:sdtContent>
         <w:p>
           <w:pPr>
@@ -462,7 +461,7 @@
           <w:r>
             <w:fldChar w:fldCharType="separate"/>
           </w:r>
-          <w:hyperlink w:anchor="_Toc57824016" w:history="1">
+          <w:hyperlink w:anchor="_Toc57999686" w:history="1">
             <w:r>
               <w:rPr>
                 <w:rStyle w:val="Hipervnculo"/>
@@ -489,7 +488,7 @@
                 <w:noProof/>
                 <w:webHidden/>
               </w:rPr>
-              <w:instrText xml:space="preserve"> PAGEREF _Toc57824016 \h </w:instrText>
+              <w:instrText xml:space="preserve"> PAGEREF _Toc57999686 \h </w:instrText>
             </w:r>
             <w:r>
               <w:rPr>
@@ -534,7 +533,7 @@
               <w:lang w:val="es-ES"/>
             </w:rPr>
           </w:pPr>
-          <w:hyperlink w:anchor="_Toc57824017" w:history="1">
+          <w:hyperlink w:anchor="_Toc57999687" w:history="1">
             <w:r>
               <w:rPr>
                 <w:rStyle w:val="Hipervnculo"/>
@@ -561,7 +560,7 @@
                 <w:noProof/>
                 <w:webHidden/>
               </w:rPr>
-              <w:instrText xml:space="preserve"> PAGEREF _Toc57824017 \h </w:instrText>
+              <w:instrText xml:space="preserve"> PAGEREF _Toc57999687 \h </w:instrText>
             </w:r>
             <w:r>
               <w:rPr>
@@ -606,7 +605,7 @@
               <w:lang w:val="es-ES"/>
             </w:rPr>
           </w:pPr>
-          <w:hyperlink w:anchor="_Toc57824018" w:history="1">
+          <w:hyperlink w:anchor="_Toc57999688" w:history="1">
             <w:r>
               <w:rPr>
                 <w:rStyle w:val="Hipervnculo"/>
@@ -633,7 +632,7 @@
                 <w:noProof/>
                 <w:webHidden/>
               </w:rPr>
-              <w:instrText xml:space="preserve"> PAGEREF _Toc57824018 \h </w:instrText>
+              <w:instrText xml:space="preserve"> PAGEREF _Toc57999688 \h </w:instrText>
             </w:r>
             <w:r>
               <w:rPr>
@@ -679,7 +678,7 @@
               <w:lang w:val="es-ES"/>
             </w:rPr>
           </w:pPr>
-          <w:hyperlink w:anchor="_Toc57824019" w:history="1">
+          <w:hyperlink w:anchor="_Toc57999689" w:history="1">
             <w:r>
               <w:rPr>
                 <w:rStyle w:val="Hipervnculo"/>
@@ -729,7 +728,7 @@
                 <w:noProof/>
                 <w:webHidden/>
               </w:rPr>
-              <w:instrText xml:space="preserve"> PAGEREF _Toc57824019 \h </w:instrText>
+              <w:instrText xml:space="preserve"> PAGEREF _Toc57999689 \h </w:instrText>
             </w:r>
             <w:r>
               <w:rPr>
@@ -775,7 +774,7 @@
               <w:lang w:val="es-ES"/>
             </w:rPr>
           </w:pPr>
-          <w:hyperlink w:anchor="_Toc57824020" w:history="1">
+          <w:hyperlink w:anchor="_Toc57999690" w:history="1">
             <w:r>
               <w:rPr>
                 <w:rStyle w:val="Hipervnculo"/>
@@ -825,7 +824,7 @@
                 <w:noProof/>
                 <w:webHidden/>
               </w:rPr>
-              <w:instrText xml:space="preserve"> PAGEREF _Toc57824020 \h </w:instrText>
+              <w:instrText xml:space="preserve"> PAGEREF _Toc57999690 \h </w:instrText>
             </w:r>
             <w:r>
               <w:rPr>
@@ -871,7 +870,7 @@
               <w:lang w:val="es-ES"/>
             </w:rPr>
           </w:pPr>
-          <w:hyperlink w:anchor="_Toc57824021" w:history="1">
+          <w:hyperlink w:anchor="_Toc57999691" w:history="1">
             <w:r>
               <w:rPr>
                 <w:rStyle w:val="Hipervnculo"/>
@@ -921,7 +920,7 @@
                 <w:noProof/>
                 <w:webHidden/>
               </w:rPr>
-              <w:instrText xml:space="preserve"> PAGEREF _Toc57824021 \h </w:instrText>
+              <w:instrText xml:space="preserve"> PAGEREF _Toc57999691 \h </w:instrText>
             </w:r>
             <w:r>
               <w:rPr>
@@ -966,7 +965,7 @@
               <w:lang w:val="es-ES"/>
             </w:rPr>
           </w:pPr>
-          <w:hyperlink w:anchor="_Toc57824022" w:history="1">
+          <w:hyperlink w:anchor="_Toc57999692" w:history="1">
             <w:r>
               <w:rPr>
                 <w:rStyle w:val="Hipervnculo"/>
@@ -993,7 +992,7 @@
                 <w:noProof/>
                 <w:webHidden/>
               </w:rPr>
-              <w:instrText xml:space="preserve"> PAGEREF _Toc57824022 \h </w:instrText>
+              <w:instrText xml:space="preserve"> PAGEREF _Toc57999692 \h </w:instrText>
             </w:r>
             <w:r>
               <w:rPr>
@@ -1038,7 +1037,7 @@
               <w:lang w:val="es-ES"/>
             </w:rPr>
           </w:pPr>
-          <w:hyperlink w:anchor="_Toc57824023" w:history="1">
+          <w:hyperlink w:anchor="_Toc57999693" w:history="1">
             <w:r>
               <w:rPr>
                 <w:rStyle w:val="Hipervnculo"/>
@@ -1065,7 +1064,7 @@
                 <w:noProof/>
                 <w:webHidden/>
               </w:rPr>
-              <w:instrText xml:space="preserve"> PAGEREF _Toc57824023 \h </w:instrText>
+              <w:instrText xml:space="preserve"> PAGEREF _Toc57999693 \h </w:instrText>
             </w:r>
             <w:r>
               <w:rPr>
@@ -1110,7 +1109,7 @@
               <w:lang w:val="es-ES"/>
             </w:rPr>
           </w:pPr>
-          <w:hyperlink w:anchor="_Toc57824024" w:history="1">
+          <w:hyperlink w:anchor="_Toc57999694" w:history="1">
             <w:r>
               <w:rPr>
                 <w:rStyle w:val="Hipervnculo"/>
@@ -1137,7 +1136,7 @@
                 <w:noProof/>
                 <w:webHidden/>
               </w:rPr>
-              <w:instrText xml:space="preserve"> PAGEREF _Toc57824024 \h </w:instrText>
+              <w:instrText xml:space="preserve"> PAGEREF _Toc57999694 \h </w:instrText>
             </w:r>
             <w:r>
               <w:rPr>
@@ -1158,6 +1157,102 @@
                 <w:webHidden/>
               </w:rPr>
               <w:t>20</w:t>
+            </w:r>
+            <w:r>
+              <w:rPr>
+                <w:noProof/>
+                <w:webHidden/>
+              </w:rPr>
+              <w:fldChar w:fldCharType="end"/>
+            </w:r>
+          </w:hyperlink>
+        </w:p>
+        <w:p>
+          <w:pPr>
+            <w:pStyle w:val="TDC2"/>
+            <w:tabs>
+              <w:tab w:val="left" w:pos="720"/>
+              <w:tab w:val="right" w:pos="9019"/>
+            </w:tabs>
+            <w:rPr>
+              <w:rFonts w:asciiTheme="minorHAnsi" w:eastAsiaTheme="minorEastAsia" w:hAnsiTheme="minorHAnsi" w:cstheme="minorBidi"/>
+              <w:noProof/>
+              <w:sz w:val="24"/>
+              <w:szCs w:val="24"/>
+              <w:lang w:val="es-ES"/>
+            </w:rPr>
+          </w:pPr>
+          <w:hyperlink w:anchor="_Toc57999695" w:history="1">
+            <w:r>
+              <w:rPr>
+                <w:rStyle w:val="Hipervnculo"/>
+                <w:rFonts w:ascii="Trebuchet MS" w:hAnsi="Trebuchet MS"/>
+                <w:i/>
+                <w:iCs/>
+                <w:noProof/>
+              </w:rPr>
+              <w:t>4.</w:t>
+            </w:r>
+            <w:r>
+              <w:rPr>
+                <w:rFonts w:asciiTheme="minorHAnsi" w:eastAsiaTheme="minorEastAsia" w:hAnsiTheme="minorHAnsi" w:cstheme="minorBidi"/>
+                <w:noProof/>
+                <w:sz w:val="24"/>
+                <w:szCs w:val="24"/>
+                <w:lang w:val="es-ES"/>
+              </w:rPr>
+              <w:tab/>
+            </w:r>
+            <w:r>
+              <w:rPr>
+                <w:rStyle w:val="Hipervnculo"/>
+                <w:rFonts w:ascii="Trebuchet MS" w:hAnsi="Trebuchet MS"/>
+                <w:i/>
+                <w:iCs/>
+                <w:noProof/>
+              </w:rPr>
+              <w:t>ANALISIS DE RESULTADOS</w:t>
+            </w:r>
+            <w:r>
+              <w:rPr>
+                <w:noProof/>
+                <w:webHidden/>
+              </w:rPr>
+              <w:tab/>
+            </w:r>
+            <w:r>
+              <w:rPr>
+                <w:noProof/>
+                <w:webHidden/>
+              </w:rPr>
+              <w:fldChar w:fldCharType="begin"/>
+            </w:r>
+            <w:r>
+              <w:rPr>
+                <w:noProof/>
+                <w:webHidden/>
+              </w:rPr>
+              <w:instrText xml:space="preserve"> PAGEREF _Toc57999695 \h </w:instrText>
+            </w:r>
+            <w:r>
+              <w:rPr>
+                <w:noProof/>
+                <w:webHidden/>
+              </w:rPr>
+            </w:r>
+            <w:r>
+              <w:rPr>
+                <w:noProof/>
+                <w:webHidden/>
+              </w:rPr>
+              <w:fldChar w:fldCharType="separate"/>
+            </w:r>
+            <w:r>
+              <w:rPr>
+                <w:noProof/>
+                <w:webHidden/>
+              </w:rPr>
+              <w:t>22</w:t>
             </w:r>
             <w:r>
               <w:rPr>
@@ -1183,7 +1278,7 @@
               <w:lang w:val="es-ES"/>
             </w:rPr>
           </w:pPr>
-          <w:hyperlink w:anchor="_Toc57824025" w:history="1">
+          <w:hyperlink w:anchor="_Toc57999696" w:history="1">
             <w:r>
               <w:rPr>
                 <w:rStyle w:val="Hipervnculo"/>
@@ -1228,7 +1323,7 @@
                 <w:noProof/>
                 <w:webHidden/>
               </w:rPr>
-              <w:instrText xml:space="preserve"> PAGEREF _Toc57824025 \h </w:instrText>
+              <w:instrText xml:space="preserve"> PAGEREF _Toc57999696 \h </w:instrText>
             </w:r>
             <w:r>
               <w:rPr>
@@ -1248,7 +1343,7 @@
                 <w:noProof/>
                 <w:webHidden/>
               </w:rPr>
-              <w:t>20</w:t>
+              <w:t>23</w:t>
             </w:r>
             <w:r>
               <w:rPr>
@@ -1274,7 +1369,7 @@
               <w:lang w:val="es-ES"/>
             </w:rPr>
           </w:pPr>
-          <w:hyperlink w:anchor="_Toc57824026" w:history="1">
+          <w:hyperlink w:anchor="_Toc57999697" w:history="1">
             <w:r>
               <w:rPr>
                 <w:rStyle w:val="Hipervnculo"/>
@@ -1319,7 +1414,7 @@
                 <w:noProof/>
                 <w:webHidden/>
               </w:rPr>
-              <w:instrText xml:space="preserve"> PAGEREF _Toc57824026 \h </w:instrText>
+              <w:instrText xml:space="preserve"> PAGEREF _Toc57999697 \h </w:instrText>
             </w:r>
             <w:r>
               <w:rPr>
@@ -1339,7 +1434,7 @@
                 <w:noProof/>
                 <w:webHidden/>
               </w:rPr>
-              <w:t>21</w:t>
+              <w:t>24</w:t>
             </w:r>
             <w:r>
               <w:rPr>
@@ -1365,7 +1460,7 @@
               <w:lang w:val="es-ES"/>
             </w:rPr>
           </w:pPr>
-          <w:hyperlink w:anchor="_Toc57824027" w:history="1">
+          <w:hyperlink w:anchor="_Toc57999698" w:history="1">
             <w:r>
               <w:rPr>
                 <w:rStyle w:val="Hipervnculo"/>
@@ -1410,7 +1505,7 @@
                 <w:noProof/>
                 <w:webHidden/>
               </w:rPr>
-              <w:instrText xml:space="preserve"> PAGEREF _Toc57824027 \h </w:instrText>
+              <w:instrText xml:space="preserve"> PAGEREF _Toc57999698 \h </w:instrText>
             </w:r>
             <w:r>
               <w:rPr>
@@ -1430,7 +1525,7 @@
                 <w:noProof/>
                 <w:webHidden/>
               </w:rPr>
-              <w:t>24</w:t>
+              <w:t>27</w:t>
             </w:r>
             <w:r>
               <w:rPr>
@@ -1456,7 +1551,7 @@
               <w:lang w:val="es-ES"/>
             </w:rPr>
           </w:pPr>
-          <w:hyperlink w:anchor="_Toc57824028" w:history="1">
+          <w:hyperlink w:anchor="_Toc57999699" w:history="1">
             <w:r>
               <w:rPr>
                 <w:rStyle w:val="Hipervnculo"/>
@@ -1501,7 +1596,7 @@
                 <w:noProof/>
                 <w:webHidden/>
               </w:rPr>
-              <w:instrText xml:space="preserve"> PAGEREF _Toc57824028 \h </w:instrText>
+              <w:instrText xml:space="preserve"> PAGEREF _Toc57999699 \h </w:instrText>
             </w:r>
             <w:r>
               <w:rPr>
@@ -1521,7 +1616,7 @@
                 <w:noProof/>
                 <w:webHidden/>
               </w:rPr>
-              <w:t>25</w:t>
+              <w:t>28</w:t>
             </w:r>
             <w:r>
               <w:rPr>
@@ -1547,7 +1642,7 @@
               <w:lang w:val="es-ES"/>
             </w:rPr>
           </w:pPr>
-          <w:hyperlink w:anchor="_Toc57824029" w:history="1">
+          <w:hyperlink w:anchor="_Toc57999700" w:history="1">
             <w:r>
               <w:rPr>
                 <w:rStyle w:val="Hipervnculo"/>
@@ -1556,7 +1651,7 @@
                 <w:iCs/>
                 <w:noProof/>
               </w:rPr>
-              <w:t>4.</w:t>
+              <w:t>5.</w:t>
             </w:r>
             <w:r>
               <w:rPr>
@@ -1576,7 +1671,7 @@
                 <w:iCs/>
                 <w:noProof/>
               </w:rPr>
-              <w:t>ANÁLISIS DE RESULTADOS</w:t>
+              <w:t>DAFO</w:t>
             </w:r>
             <w:r>
               <w:rPr>
@@ -1597,7 +1692,7 @@
                 <w:noProof/>
                 <w:webHidden/>
               </w:rPr>
-              <w:instrText xml:space="preserve"> PAGEREF _Toc57824029 \h </w:instrText>
+              <w:instrText xml:space="preserve"> PAGEREF _Toc57999700 \h </w:instrText>
             </w:r>
             <w:r>
               <w:rPr>
@@ -1617,7 +1712,7 @@
                 <w:noProof/>
                 <w:webHidden/>
               </w:rPr>
-              <w:t>25</w:t>
+              <w:t>28</w:t>
             </w:r>
             <w:r>
               <w:rPr>
@@ -1643,7 +1738,7 @@
               <w:lang w:val="es-ES"/>
             </w:rPr>
           </w:pPr>
-          <w:hyperlink w:anchor="_Toc57824030" w:history="1">
+          <w:hyperlink w:anchor="_Toc57999701" w:history="1">
             <w:r>
               <w:rPr>
                 <w:rStyle w:val="Hipervnculo"/>
@@ -1652,7 +1747,7 @@
                 <w:iCs/>
                 <w:noProof/>
               </w:rPr>
-              <w:t>5.</w:t>
+              <w:t>6.</w:t>
             </w:r>
             <w:r>
               <w:rPr>
@@ -1672,7 +1767,7 @@
                 <w:iCs/>
                 <w:noProof/>
               </w:rPr>
-              <w:t>DAFO</w:t>
+              <w:t>LÍNEAS DE FUTURO</w:t>
             </w:r>
             <w:r>
               <w:rPr>
@@ -1693,7 +1788,7 @@
                 <w:noProof/>
                 <w:webHidden/>
               </w:rPr>
-              <w:instrText xml:space="preserve"> PAGEREF _Toc57824030 \h </w:instrText>
+              <w:instrText xml:space="preserve"> PAGEREF _Toc57999701 \h </w:instrText>
             </w:r>
             <w:r>
               <w:rPr>
@@ -1713,7 +1808,7 @@
                 <w:noProof/>
                 <w:webHidden/>
               </w:rPr>
-              <w:t>25</w:t>
+              <w:t>29</w:t>
             </w:r>
             <w:r>
               <w:rPr>
@@ -1739,7 +1834,7 @@
               <w:lang w:val="es-ES"/>
             </w:rPr>
           </w:pPr>
-          <w:hyperlink w:anchor="_Toc57824031" w:history="1">
+          <w:hyperlink w:anchor="_Toc57999702" w:history="1">
             <w:r>
               <w:rPr>
                 <w:rStyle w:val="Hipervnculo"/>
@@ -1748,7 +1843,7 @@
                 <w:iCs/>
                 <w:noProof/>
               </w:rPr>
-              <w:t>6.</w:t>
+              <w:t>7.</w:t>
             </w:r>
             <w:r>
               <w:rPr>
@@ -1768,7 +1863,7 @@
                 <w:iCs/>
                 <w:noProof/>
               </w:rPr>
-              <w:t>LÍNEAS DE FUTURO</w:t>
+              <w:t>LECCIONES APRENDIDAS</w:t>
             </w:r>
             <w:r>
               <w:rPr>
@@ -1789,7 +1884,7 @@
                 <w:noProof/>
                 <w:webHidden/>
               </w:rPr>
-              <w:instrText xml:space="preserve"> PAGEREF _Toc57824031 \h </w:instrText>
+              <w:instrText xml:space="preserve"> PAGEREF _Toc57999702 \h </w:instrText>
             </w:r>
             <w:r>
               <w:rPr>
@@ -1809,7 +1904,7 @@
                 <w:noProof/>
                 <w:webHidden/>
               </w:rPr>
-              <w:t>25</w:t>
+              <w:t>30</w:t>
             </w:r>
             <w:r>
               <w:rPr>
@@ -1835,7 +1930,7 @@
               <w:lang w:val="es-ES"/>
             </w:rPr>
           </w:pPr>
-          <w:hyperlink w:anchor="_Toc57824032" w:history="1">
+          <w:hyperlink w:anchor="_Toc57999703" w:history="1">
             <w:r>
               <w:rPr>
                 <w:rStyle w:val="Hipervnculo"/>
@@ -1844,7 +1939,7 @@
                 <w:iCs/>
                 <w:noProof/>
               </w:rPr>
-              <w:t>7.</w:t>
+              <w:t>8.</w:t>
             </w:r>
             <w:r>
               <w:rPr>
@@ -1864,7 +1959,7 @@
                 <w:iCs/>
                 <w:noProof/>
               </w:rPr>
-              <w:t>LECCIONES APRENDIDAS</w:t>
+              <w:t>INSTALACION POR PASOS</w:t>
             </w:r>
             <w:r>
               <w:rPr>
@@ -1885,7 +1980,7 @@
                 <w:noProof/>
                 <w:webHidden/>
               </w:rPr>
-              <w:instrText xml:space="preserve"> PAGEREF _Toc57824032 \h </w:instrText>
+              <w:instrText xml:space="preserve"> PAGEREF _Toc57999703 \h </w:instrText>
             </w:r>
             <w:r>
               <w:rPr>
@@ -1905,7 +2000,7 @@
                 <w:noProof/>
                 <w:webHidden/>
               </w:rPr>
-              <w:t>25</w:t>
+              <w:t>31</w:t>
             </w:r>
             <w:r>
               <w:rPr>
@@ -1930,7 +2025,7 @@
               <w:lang w:val="es-ES"/>
             </w:rPr>
           </w:pPr>
-          <w:hyperlink w:anchor="_Toc57824033" w:history="1">
+          <w:hyperlink w:anchor="_Toc57999704" w:history="1">
             <w:r>
               <w:rPr>
                 <w:rStyle w:val="Hipervnculo"/>
@@ -1957,7 +2052,7 @@
                 <w:noProof/>
                 <w:webHidden/>
               </w:rPr>
-              <w:instrText xml:space="preserve"> PAGEREF _Toc57824033 \h </w:instrText>
+              <w:instrText xml:space="preserve"> PAGEREF _Toc57999704 \h </w:instrText>
             </w:r>
             <w:r>
               <w:rPr>
@@ -1977,7 +2072,7 @@
                 <w:noProof/>
                 <w:webHidden/>
               </w:rPr>
-              <w:t>28</w:t>
+              <w:t>32</w:t>
             </w:r>
             <w:r>
               <w:rPr>
@@ -2002,7 +2097,7 @@
               <w:lang w:val="es-ES"/>
             </w:rPr>
           </w:pPr>
-          <w:hyperlink w:anchor="_Toc57824034" w:history="1">
+          <w:hyperlink w:anchor="_Toc57999705" w:history="1">
             <w:r>
               <w:rPr>
                 <w:rStyle w:val="Hipervnculo"/>
@@ -2029,7 +2124,7 @@
                 <w:noProof/>
                 <w:webHidden/>
               </w:rPr>
-              <w:instrText xml:space="preserve"> PAGEREF _Toc57824034 \h </w:instrText>
+              <w:instrText xml:space="preserve"> PAGEREF _Toc57999705 \h </w:instrText>
             </w:r>
             <w:r>
               <w:rPr>
@@ -2049,7 +2144,7 @@
                 <w:noProof/>
                 <w:webHidden/>
               </w:rPr>
-              <w:t>29</w:t>
+              <w:t>33</w:t>
             </w:r>
             <w:r>
               <w:rPr>
@@ -2084,7 +2179,7 @@
       <w:r>
         <w:br w:type="page"/>
       </w:r>
-      <w:bookmarkStart w:id="2" w:name="_Toc57824016"/>
+      <w:bookmarkStart w:id="2" w:name="_Toc57999686"/>
       <w:r>
         <w:lastRenderedPageBreak/>
         <w:t>Glosario de símbolos o Terminología</w:t>
@@ -2128,7 +2223,7 @@
       <w:pPr>
         <w:pStyle w:val="Ttulo1"/>
       </w:pPr>
-      <w:bookmarkStart w:id="3" w:name="_Toc57824017"/>
+      <w:bookmarkStart w:id="3" w:name="_Toc57999687"/>
       <w:r>
         <w:lastRenderedPageBreak/>
         <w:t>Introducción</w:t>
@@ -2285,7 +2380,7 @@
       <w:pPr>
         <w:pStyle w:val="Ttulo1"/>
       </w:pPr>
-      <w:bookmarkStart w:id="4" w:name="_Toc57824018"/>
+      <w:bookmarkStart w:id="4" w:name="_Toc57999688"/>
       <w:r>
         <w:lastRenderedPageBreak/>
         <w:t>Desarrollo</w:t>
@@ -2309,7 +2404,7 @@
           <w:u w:val="single"/>
         </w:rPr>
       </w:pPr>
-      <w:bookmarkStart w:id="5" w:name="_Toc57824019"/>
+      <w:bookmarkStart w:id="5" w:name="_Toc57999689"/>
       <w:r>
         <w:rPr>
           <w:rFonts w:ascii="Trebuchet MS" w:hAnsi="Trebuchet MS"/>
@@ -2546,7 +2641,7 @@
           <w:u w:val="single"/>
         </w:rPr>
       </w:pPr>
-      <w:bookmarkStart w:id="6" w:name="_Toc57824020"/>
+      <w:bookmarkStart w:id="6" w:name="_Toc57999690"/>
       <w:r>
         <w:rPr>
           <w:rFonts w:ascii="Trebuchet MS" w:hAnsi="Trebuchet MS"/>
@@ -3573,7 +3668,7 @@
           <w:u w:val="single"/>
         </w:rPr>
       </w:pPr>
-      <w:bookmarkStart w:id="7" w:name="_Toc57824021"/>
+      <w:bookmarkStart w:id="7" w:name="_Toc57999691"/>
       <w:r>
         <w:rPr>
           <w:rFonts w:ascii="Trebuchet MS" w:hAnsi="Trebuchet MS"/>
@@ -3743,7 +3838,7 @@
           <w:szCs w:val="28"/>
         </w:rPr>
       </w:pPr>
-      <w:bookmarkStart w:id="8" w:name="_Toc57824022"/>
+      <w:bookmarkStart w:id="8" w:name="_Toc57999692"/>
       <w:r>
         <w:rPr>
           <w:sz w:val="28"/>
@@ -4496,7 +4591,7 @@
           <w:szCs w:val="28"/>
         </w:rPr>
       </w:pPr>
-      <w:bookmarkStart w:id="9" w:name="_Toc57824023"/>
+      <w:bookmarkStart w:id="9" w:name="_Toc57999693"/>
       <w:r>
         <w:rPr>
           <w:sz w:val="28"/>
@@ -5816,7 +5911,7 @@
           <w:szCs w:val="28"/>
         </w:rPr>
       </w:pPr>
-      <w:bookmarkStart w:id="10" w:name="_Toc57824024"/>
+      <w:bookmarkStart w:id="10" w:name="_Toc57999694"/>
       <w:r>
         <w:rPr>
           <w:sz w:val="28"/>
@@ -5855,17 +5950,246 @@
         </w:rPr>
         <w:t xml:space="preserve"> </w:t>
       </w:r>
-      <w:r>
-        <w:rPr>
-          <w:sz w:val="28"/>
-          <w:szCs w:val="28"/>
-        </w:rPr>
-        <w:t>Cuando se ejecuta la aplicación, podemos encontrar esta pagina de inicio:</w:t>
+    </w:p>
+    <w:p>
+      <w:pPr>
+        <w:rPr>
+          <w:sz w:val="28"/>
+          <w:szCs w:val="28"/>
+        </w:rPr>
+      </w:pPr>
+    </w:p>
+    <w:p>
+      <w:pPr>
+        <w:rPr>
+          <w:sz w:val="28"/>
+          <w:szCs w:val="28"/>
+        </w:rPr>
+      </w:pPr>
+      <w:r>
+        <w:rPr>
+          <w:sz w:val="28"/>
+          <w:szCs w:val="28"/>
+        </w:rPr>
+        <w:t xml:space="preserve">La interfaz que presentamos es muy sencilla para que el usuario pueda utilizarla sin </w:t>
+      </w:r>
+      <w:proofErr w:type="spellStart"/>
+      <w:r>
+        <w:rPr>
+          <w:sz w:val="28"/>
+          <w:szCs w:val="28"/>
+        </w:rPr>
+        <w:t>ningun</w:t>
+      </w:r>
+      <w:proofErr w:type="spellEnd"/>
+      <w:r>
+        <w:rPr>
+          <w:sz w:val="28"/>
+          <w:szCs w:val="28"/>
+        </w:rPr>
+        <w:t xml:space="preserve"> tipo de problema. La primera imagen que tenemos cuando iniciamos el programa es la siguiente:</w:t>
       </w:r>
     </w:p>
     <w:p>
       <w:pPr>
         <w:jc w:val="center"/>
+        <w:rPr>
+          <w:sz w:val="28"/>
+          <w:szCs w:val="28"/>
+        </w:rPr>
+      </w:pPr>
+      <w:r>
+        <w:rPr>
+          <w:noProof/>
+          <w:sz w:val="28"/>
+          <w:szCs w:val="28"/>
+        </w:rPr>
+        <w:drawing>
+          <wp:inline distT="0" distB="0" distL="0" distR="0" wp14:anchorId="0024AE68" wp14:editId="1A438122">
+            <wp:extent cx="4451025" cy="3724275"/>
+            <wp:effectExtent l="0" t="0" r="0" b="0"/>
+            <wp:docPr id="40" name="Imagen 40" descr="Imagen que contiene pasto, persona, jugador, exterior&#10;&#10;Descripción generada automáticamente"/>
+            <wp:cNvGraphicFramePr>
+              <a:graphicFrameLocks xmlns:a="http://schemas.openxmlformats.org/drawingml/2006/main" noChangeAspect="1"/>
+            </wp:cNvGraphicFramePr>
+            <a:graphic xmlns:a="http://schemas.openxmlformats.org/drawingml/2006/main">
+              <a:graphicData uri="http://schemas.openxmlformats.org/drawingml/2006/picture">
+                <pic:pic xmlns:pic="http://schemas.openxmlformats.org/drawingml/2006/picture">
+                  <pic:nvPicPr>
+                    <pic:cNvPr id="25" name="Imagen 25" descr="Imagen que contiene pasto, persona, jugador, exterior&#10;&#10;Descripción generada automáticamente"/>
+                    <pic:cNvPicPr/>
+                  </pic:nvPicPr>
+                  <pic:blipFill>
+                    <a:blip r:embed="rId22">
+                      <a:extLst>
+                        <a:ext uri="{28A0092B-C50C-407E-A947-70E740481C1C}">
+                          <a14:useLocalDpi xmlns:a14="http://schemas.microsoft.com/office/drawing/2010/main" val="0"/>
+                        </a:ext>
+                      </a:extLst>
+                    </a:blip>
+                    <a:stretch>
+                      <a:fillRect/>
+                    </a:stretch>
+                  </pic:blipFill>
+                  <pic:spPr>
+                    <a:xfrm>
+                      <a:off x="0" y="0"/>
+                      <a:ext cx="4453434" cy="3726291"/>
+                    </a:xfrm>
+                    <a:prstGeom prst="rect">
+                      <a:avLst/>
+                    </a:prstGeom>
+                  </pic:spPr>
+                </pic:pic>
+              </a:graphicData>
+            </a:graphic>
+          </wp:inline>
+        </w:drawing>
+      </w:r>
+    </w:p>
+    <w:p>
+      <w:pPr>
+        <w:rPr>
+          <w:sz w:val="28"/>
+          <w:szCs w:val="28"/>
+        </w:rPr>
+      </w:pPr>
+      <w:r>
+        <w:rPr>
+          <w:sz w:val="28"/>
+          <w:szCs w:val="28"/>
+        </w:rPr>
+        <w:t xml:space="preserve">Como podemos observar, la interfaz es de color azul y se divide, en un primer lugar en 3 partes como son la barra de navegación que tenemos arriba con los 4 botones, el </w:t>
+      </w:r>
+      <w:proofErr w:type="spellStart"/>
+      <w:r>
+        <w:rPr>
+          <w:sz w:val="28"/>
+          <w:szCs w:val="28"/>
+        </w:rPr>
+        <w:t>carrousel</w:t>
+      </w:r>
+      <w:proofErr w:type="spellEnd"/>
+      <w:r>
+        <w:rPr>
+          <w:sz w:val="28"/>
+          <w:szCs w:val="28"/>
+        </w:rPr>
+        <w:t xml:space="preserve"> de imágenes que ofrezco y debajo irán las diferentes funcionalidades que ofrezco. </w:t>
+      </w:r>
+    </w:p>
+    <w:p>
+      <w:pPr>
+        <w:rPr>
+          <w:sz w:val="28"/>
+          <w:szCs w:val="28"/>
+        </w:rPr>
+      </w:pPr>
+    </w:p>
+    <w:p>
+      <w:pPr>
+        <w:rPr>
+          <w:sz w:val="28"/>
+          <w:szCs w:val="28"/>
+        </w:rPr>
+      </w:pPr>
+      <w:r>
+        <w:rPr>
+          <w:sz w:val="28"/>
+          <w:szCs w:val="28"/>
+        </w:rPr>
+        <w:t xml:space="preserve">Según se pulse cada botón, excepto el botón “Elegir jugadores por filtros” que explicaremos mas adelante, son botones que y nos dan la funcionalidad directamente mostrándonos los datos de los jugadores directamente. Los datos de los jugadores se mostrarán en unos tipos de objetos denominados “Cartas”. Gracias a estas cartas, podremos, en </w:t>
+      </w:r>
+      <w:r>
+        <w:rPr>
+          <w:sz w:val="28"/>
+          <w:szCs w:val="28"/>
+        </w:rPr>
+        <w:lastRenderedPageBreak/>
+        <w:t xml:space="preserve">espacios pequeños, incluir la información de cada jugador seleccionado. Pulsado cualquiera de los botones, se nos </w:t>
+      </w:r>
+      <w:r>
+        <w:rPr>
+          <w:sz w:val="28"/>
+          <w:szCs w:val="28"/>
+        </w:rPr>
+        <w:t>devolverá</w:t>
+      </w:r>
+      <w:r>
+        <w:rPr>
+          <w:sz w:val="28"/>
+          <w:szCs w:val="28"/>
+        </w:rPr>
+        <w:t xml:space="preserve"> una serie de cartas con </w:t>
+      </w:r>
+      <w:r>
+        <w:rPr>
+          <w:sz w:val="28"/>
+          <w:szCs w:val="28"/>
+        </w:rPr>
+        <w:t>información</w:t>
+      </w:r>
+      <w:r>
+        <w:rPr>
+          <w:sz w:val="28"/>
+          <w:szCs w:val="28"/>
+        </w:rPr>
+        <w:t xml:space="preserve"> de los jugadores. Tal y como esta planteada la interfaz, es posible mostrar la </w:t>
+      </w:r>
+      <w:r>
+        <w:rPr>
+          <w:sz w:val="28"/>
+          <w:szCs w:val="28"/>
+        </w:rPr>
+        <w:t>información</w:t>
+      </w:r>
+      <w:r>
+        <w:rPr>
+          <w:sz w:val="28"/>
+          <w:szCs w:val="28"/>
+        </w:rPr>
+        <w:t xml:space="preserve"> de dos funcionalidades, esto es, puedo pulsar “Mejores Jugadores” y </w:t>
+      </w:r>
+      <w:r>
+        <w:rPr>
+          <w:sz w:val="28"/>
+          <w:szCs w:val="28"/>
+        </w:rPr>
+        <w:t>después</w:t>
+      </w:r>
+      <w:r>
+        <w:rPr>
+          <w:sz w:val="28"/>
+          <w:szCs w:val="28"/>
+        </w:rPr>
+        <w:t xml:space="preserve"> “Mejores Promesas” y se me mostraran ambos tipos de jugadores.</w:t>
+      </w:r>
+    </w:p>
+    <w:p>
+      <w:pPr>
+        <w:rPr>
+          <w:sz w:val="28"/>
+          <w:szCs w:val="28"/>
+        </w:rPr>
+      </w:pPr>
+    </w:p>
+    <w:p>
+      <w:pPr>
+        <w:rPr>
+          <w:sz w:val="28"/>
+          <w:szCs w:val="28"/>
+        </w:rPr>
+      </w:pPr>
+      <w:r>
+        <w:rPr>
+          <w:sz w:val="28"/>
+          <w:szCs w:val="28"/>
+        </w:rPr>
+        <w:t>Hablaremos un poco de como esta creada la parte que involucra los filtros. Es la parte mas sensible de la aplicación debido a que filtraremos datos según una gran cantidad de parámetros (todos los que elija el usuario introducir). Según pulsamos el botón “Mostrar por parámetros”, nos encontramos con esta imagen:</w:t>
+      </w:r>
+    </w:p>
+    <w:p>
+      <w:pPr>
         <w:rPr>
           <w:sz w:val="28"/>
           <w:szCs w:val="28"/>
@@ -5879,6 +6203,348 @@
         </w:rPr>
         <w:drawing>
           <wp:inline distT="0" distB="0" distL="0" distR="0">
+            <wp:extent cx="5733415" cy="3407410"/>
+            <wp:effectExtent l="0" t="0" r="0" b="0"/>
+            <wp:docPr id="41" name="Imagen 41" descr="Una persona con una raqueta en una cancha azul&#10;&#10;Descripción generada automáticamente"/>
+            <wp:cNvGraphicFramePr>
+              <a:graphicFrameLocks xmlns:a="http://schemas.openxmlformats.org/drawingml/2006/main" noChangeAspect="1"/>
+            </wp:cNvGraphicFramePr>
+            <a:graphic xmlns:a="http://schemas.openxmlformats.org/drawingml/2006/main">
+              <a:graphicData uri="http://schemas.openxmlformats.org/drawingml/2006/picture">
+                <pic:pic xmlns:pic="http://schemas.openxmlformats.org/drawingml/2006/picture">
+                  <pic:nvPicPr>
+                    <pic:cNvPr id="41" name="Imagen 41" descr="Una persona con una raqueta en una cancha azul&#10;&#10;Descripción generada automáticamente"/>
+                    <pic:cNvPicPr/>
+                  </pic:nvPicPr>
+                  <pic:blipFill>
+                    <a:blip r:embed="rId23" cstate="print">
+                      <a:extLst>
+                        <a:ext uri="{28A0092B-C50C-407E-A947-70E740481C1C}">
+                          <a14:useLocalDpi xmlns:a14="http://schemas.microsoft.com/office/drawing/2010/main" val="0"/>
+                        </a:ext>
+                      </a:extLst>
+                    </a:blip>
+                    <a:stretch>
+                      <a:fillRect/>
+                    </a:stretch>
+                  </pic:blipFill>
+                  <pic:spPr>
+                    <a:xfrm>
+                      <a:off x="0" y="0"/>
+                      <a:ext cx="5733415" cy="3407410"/>
+                    </a:xfrm>
+                    <a:prstGeom prst="rect">
+                      <a:avLst/>
+                    </a:prstGeom>
+                  </pic:spPr>
+                </pic:pic>
+              </a:graphicData>
+            </a:graphic>
+          </wp:inline>
+        </w:drawing>
+      </w:r>
+    </w:p>
+    <w:p>
+      <w:pPr>
+        <w:rPr>
+          <w:sz w:val="28"/>
+          <w:szCs w:val="28"/>
+        </w:rPr>
+      </w:pPr>
+      <w:r>
+        <w:rPr>
+          <w:sz w:val="28"/>
+          <w:szCs w:val="28"/>
+        </w:rPr>
+        <w:t>Podemos observar que tenemos una serie de parámetros que será opción del usuario introducir los que quiera, introducir todos o no introducir ninguno. Pasamos a explicar cada uno para saber el funcionamiento de cada uno:</w:t>
+      </w:r>
+    </w:p>
+    <w:p>
+      <w:pPr>
+        <w:pStyle w:val="Prrafodelista"/>
+        <w:numPr>
+          <w:ilvl w:val="0"/>
+          <w:numId w:val="14"/>
+        </w:numPr>
+        <w:rPr>
+          <w:sz w:val="28"/>
+          <w:szCs w:val="28"/>
+        </w:rPr>
+      </w:pPr>
+      <w:r>
+        <w:rPr>
+          <w:sz w:val="28"/>
+          <w:szCs w:val="28"/>
+        </w:rPr>
+        <w:t>Nacionalidad: desplegable que nos muestra las distintas nacionalidades que tienen los jugadores que se encuentran en la base de datos.</w:t>
+      </w:r>
+    </w:p>
+    <w:p>
+      <w:pPr>
+        <w:pStyle w:val="Prrafodelista"/>
+        <w:numPr>
+          <w:ilvl w:val="0"/>
+          <w:numId w:val="14"/>
+        </w:numPr>
+        <w:rPr>
+          <w:sz w:val="28"/>
+          <w:szCs w:val="28"/>
+        </w:rPr>
+      </w:pPr>
+      <w:r>
+        <w:rPr>
+          <w:sz w:val="28"/>
+          <w:szCs w:val="28"/>
+        </w:rPr>
+        <w:t>Posiciones: Desplegable que nos muestra la abreviatura (en castellano) de las posiciones que hay en el campo en futbol 11.</w:t>
+      </w:r>
+    </w:p>
+    <w:p>
+      <w:pPr>
+        <w:pStyle w:val="Prrafodelista"/>
+        <w:numPr>
+          <w:ilvl w:val="0"/>
+          <w:numId w:val="14"/>
+        </w:numPr>
+        <w:rPr>
+          <w:sz w:val="28"/>
+          <w:szCs w:val="28"/>
+        </w:rPr>
+      </w:pPr>
+      <w:r>
+        <w:rPr>
+          <w:sz w:val="28"/>
+          <w:szCs w:val="28"/>
+        </w:rPr>
+        <w:t>Equipos: desplegable que nos muestra los distintos equipos que podemos encontrar en la base de datos.</w:t>
+      </w:r>
+    </w:p>
+    <w:p>
+      <w:pPr>
+        <w:pStyle w:val="Prrafodelista"/>
+        <w:rPr>
+          <w:sz w:val="28"/>
+          <w:szCs w:val="28"/>
+        </w:rPr>
+      </w:pPr>
+      <w:r>
+        <w:rPr>
+          <w:sz w:val="28"/>
+          <w:szCs w:val="28"/>
+        </w:rPr>
+        <w:lastRenderedPageBreak/>
+        <w:t>En los sucesivos parámetros posibles, se realiza una doble funcionalidad, esto es, primero nos encontramos con un desplegable que nos muestra la opción Si o la opción No para saber si queremos utilizar ese parámetro en concreto. Si la opción elegida es “Si”, se nos mostrara una slider que nos permitirá introducir un numero determinado según la opción. El desplegable del que hablamos anteriormente seguirá estando presente por si el usuario se arrepintiera y quisiera no utilizar este parámetro.</w:t>
+      </w:r>
+    </w:p>
+    <w:p>
+      <w:pPr>
+        <w:pStyle w:val="Prrafodelista"/>
+        <w:numPr>
+          <w:ilvl w:val="0"/>
+          <w:numId w:val="14"/>
+        </w:numPr>
+        <w:rPr>
+          <w:sz w:val="28"/>
+          <w:szCs w:val="28"/>
+        </w:rPr>
+      </w:pPr>
+      <w:r>
+        <w:rPr>
+          <w:sz w:val="28"/>
+          <w:szCs w:val="28"/>
+        </w:rPr>
+        <w:t xml:space="preserve">Elegir máxima puntuación: nos permite elegir la </w:t>
+      </w:r>
+      <w:r>
+        <w:rPr>
+          <w:sz w:val="28"/>
+          <w:szCs w:val="28"/>
+        </w:rPr>
+        <w:t>puntuación mas alta</w:t>
+      </w:r>
+      <w:r>
+        <w:rPr>
+          <w:sz w:val="28"/>
+          <w:szCs w:val="28"/>
+        </w:rPr>
+        <w:t xml:space="preserve"> que queremos que tenga</w:t>
+      </w:r>
+      <w:r>
+        <w:rPr>
+          <w:sz w:val="28"/>
+          <w:szCs w:val="28"/>
+        </w:rPr>
+        <w:t xml:space="preserve"> el jugador o los jugadores que se nos muestre.</w:t>
+      </w:r>
+    </w:p>
+    <w:p>
+      <w:pPr>
+        <w:pStyle w:val="Prrafodelista"/>
+        <w:numPr>
+          <w:ilvl w:val="0"/>
+          <w:numId w:val="14"/>
+        </w:numPr>
+        <w:rPr>
+          <w:sz w:val="28"/>
+          <w:szCs w:val="28"/>
+        </w:rPr>
+      </w:pPr>
+      <w:r>
+        <w:rPr>
+          <w:sz w:val="28"/>
+          <w:szCs w:val="28"/>
+        </w:rPr>
+        <w:t>Elegir máximo potencial: nos permitirá elegir el potencial máximo que tendrán los jugadores que se nos presenten.</w:t>
+      </w:r>
+    </w:p>
+    <w:p>
+      <w:pPr>
+        <w:pStyle w:val="Prrafodelista"/>
+        <w:numPr>
+          <w:ilvl w:val="0"/>
+          <w:numId w:val="14"/>
+        </w:numPr>
+        <w:rPr>
+          <w:sz w:val="28"/>
+          <w:szCs w:val="28"/>
+        </w:rPr>
+      </w:pPr>
+      <w:r>
+        <w:rPr>
+          <w:sz w:val="28"/>
+          <w:szCs w:val="28"/>
+        </w:rPr>
+        <w:t>Elegir precio máximo: nos permitirá elegir el precio máximo que se podría gastar en un jugador y, por ende, mostraría el precio mas alto que podría costar un jugador.</w:t>
+      </w:r>
+    </w:p>
+    <w:p>
+      <w:pPr>
+        <w:pStyle w:val="Prrafodelista"/>
+        <w:numPr>
+          <w:ilvl w:val="0"/>
+          <w:numId w:val="14"/>
+        </w:numPr>
+        <w:rPr>
+          <w:sz w:val="28"/>
+          <w:szCs w:val="28"/>
+        </w:rPr>
+      </w:pPr>
+      <w:r>
+        <w:rPr>
+          <w:sz w:val="28"/>
+          <w:szCs w:val="28"/>
+        </w:rPr>
+        <w:t>Elegir edad máxima: nos permite introducir la edad mas alta que puede tener un jugador.</w:t>
+      </w:r>
+    </w:p>
+    <w:p>
+      <w:pPr>
+        <w:pStyle w:val="Prrafodelista"/>
+        <w:numPr>
+          <w:ilvl w:val="0"/>
+          <w:numId w:val="14"/>
+        </w:numPr>
+        <w:rPr>
+          <w:sz w:val="28"/>
+          <w:szCs w:val="28"/>
+        </w:rPr>
+      </w:pPr>
+      <w:r>
+        <w:rPr>
+          <w:sz w:val="28"/>
+          <w:szCs w:val="28"/>
+        </w:rPr>
+        <w:t>Elegir máximo salario: nos permite introducir cual debe ser el salario mas alto que podrá tener un jugador como mucho.</w:t>
+      </w:r>
+    </w:p>
+    <w:p>
+      <w:pPr>
+        <w:pStyle w:val="Prrafodelista"/>
+        <w:rPr>
+          <w:sz w:val="28"/>
+          <w:szCs w:val="28"/>
+        </w:rPr>
+      </w:pPr>
+    </w:p>
+    <w:p>
+      <w:pPr>
+        <w:pStyle w:val="Prrafodelista"/>
+        <w:rPr>
+          <w:sz w:val="28"/>
+          <w:szCs w:val="28"/>
+        </w:rPr>
+      </w:pPr>
+      <w:r>
+        <w:rPr>
+          <w:sz w:val="28"/>
+          <w:szCs w:val="28"/>
+        </w:rPr>
+        <w:t>Una vez elegidos los parámetros, podemos pulsar el botón “Buscar Jugadores” y nos mostrara, como máximo 15 jugadores si es que se encuentran mas de 15, o en su defecto, se mostrara un mensaje de error en caso de haber introducido parámetros que no se asemejen a los datos de algún jugador.</w:t>
+      </w:r>
+    </w:p>
+    <w:p>
+      <w:pPr>
+        <w:pStyle w:val="Prrafodelista"/>
+        <w:numPr>
+          <w:ilvl w:val="0"/>
+          <w:numId w:val="1"/>
+        </w:numPr>
+        <w:outlineLvl w:val="1"/>
+        <w:rPr>
+          <w:rFonts w:ascii="Trebuchet MS" w:hAnsi="Trebuchet MS"/>
+          <w:i/>
+          <w:iCs/>
+          <w:sz w:val="40"/>
+          <w:szCs w:val="40"/>
+          <w:u w:val="single"/>
+        </w:rPr>
+      </w:pPr>
+      <w:bookmarkStart w:id="11" w:name="_Toc57999695"/>
+      <w:r>
+        <w:rPr>
+          <w:rFonts w:ascii="Trebuchet MS" w:hAnsi="Trebuchet MS"/>
+          <w:i/>
+          <w:iCs/>
+          <w:sz w:val="40"/>
+          <w:szCs w:val="40"/>
+          <w:u w:val="single"/>
+        </w:rPr>
+        <w:t>ANALISIS DE RESULTADOS</w:t>
+      </w:r>
+      <w:bookmarkEnd w:id="11"/>
+    </w:p>
+    <w:p>
+      <w:pPr>
+        <w:rPr>
+          <w:sz w:val="28"/>
+          <w:szCs w:val="28"/>
+        </w:rPr>
+      </w:pPr>
+      <w:r>
+        <w:rPr>
+          <w:sz w:val="28"/>
+          <w:szCs w:val="28"/>
+        </w:rPr>
+        <w:t>Cuando se ejecuta la aplicación, podemos encontrar esta pagina de inicio:</w:t>
+      </w:r>
+    </w:p>
+    <w:p>
+      <w:pPr>
+        <w:jc w:val="center"/>
+        <w:rPr>
+          <w:sz w:val="28"/>
+          <w:szCs w:val="28"/>
+        </w:rPr>
+      </w:pPr>
+      <w:r>
+        <w:rPr>
+          <w:noProof/>
+          <w:sz w:val="28"/>
+          <w:szCs w:val="28"/>
+        </w:rPr>
+        <w:lastRenderedPageBreak/>
+        <w:drawing>
+          <wp:inline distT="0" distB="0" distL="0" distR="0" wp14:anchorId="5722A416" wp14:editId="66FDBE40">
             <wp:extent cx="4451025" cy="3724275"/>
             <wp:effectExtent l="0" t="0" r="0" b="0"/>
             <wp:docPr id="25" name="Imagen 25" descr="Imagen que contiene pasto, persona, jugador, exterior&#10;&#10;Descripción generada automáticamente"/>
@@ -5932,21 +6598,7 @@
           <w:sz w:val="28"/>
           <w:szCs w:val="28"/>
         </w:rPr>
-        <w:t xml:space="preserve">Cada uno de los botones que tenemos en la barra de arriba, es una función que desarrolla la aplicación. A continuación, vamos a explicar cada </w:t>
-      </w:r>
-      <w:r>
-        <w:rPr>
-          <w:sz w:val="28"/>
-          <w:szCs w:val="28"/>
-        </w:rPr>
-        <w:t>función</w:t>
-      </w:r>
-      <w:r>
-        <w:rPr>
-          <w:sz w:val="28"/>
-          <w:szCs w:val="28"/>
-        </w:rPr>
-        <w:t xml:space="preserve"> que contiene la aplicación web utilizando ejemplos en el caso de mostrar la base de datos con filtros.</w:t>
+        <w:t>Cada uno de los botones que tenemos en la barra de arriba, es una función que desarrolla la aplicación. A continuación, vamos a explicar cada función que contiene la aplicación web utilizando ejemplos en el caso de mostrar la base de datos con filtros.</w:t>
       </w:r>
     </w:p>
     <w:p>
@@ -5962,20 +6614,13 @@
           <w:szCs w:val="28"/>
         </w:rPr>
       </w:pPr>
-      <w:bookmarkStart w:id="11" w:name="_Toc57824025"/>
-      <w:r>
-        <w:rPr>
-          <w:sz w:val="28"/>
-          <w:szCs w:val="28"/>
-        </w:rPr>
-        <w:t xml:space="preserve">Mostrar </w:t>
-      </w:r>
-      <w:r>
-        <w:rPr>
-          <w:sz w:val="28"/>
-          <w:szCs w:val="28"/>
-        </w:rPr>
-        <w:t>jugadores aleatorios</w:t>
+      <w:bookmarkStart w:id="12" w:name="_Toc57999696"/>
+      <w:r>
+        <w:rPr>
+          <w:sz w:val="28"/>
+          <w:szCs w:val="28"/>
+        </w:rPr>
+        <w:t>Mostrar jugadores aleatorios</w:t>
       </w:r>
       <w:r>
         <w:rPr>
@@ -5984,105 +6629,21 @@
         </w:rPr>
         <w:t>:</w:t>
       </w:r>
-      <w:bookmarkEnd w:id="11"/>
-    </w:p>
-    <w:p>
-      <w:pPr>
-        <w:rPr>
-          <w:sz w:val="28"/>
-          <w:szCs w:val="28"/>
-        </w:rPr>
-      </w:pPr>
-      <w:r>
-        <w:rPr>
-          <w:sz w:val="28"/>
-          <w:szCs w:val="28"/>
-        </w:rPr>
-        <w:t xml:space="preserve">Su </w:t>
-      </w:r>
-      <w:r>
-        <w:rPr>
-          <w:sz w:val="28"/>
-          <w:szCs w:val="28"/>
-        </w:rPr>
-        <w:t>función</w:t>
-      </w:r>
-      <w:r>
-        <w:rPr>
-          <w:sz w:val="28"/>
-          <w:szCs w:val="28"/>
-        </w:rPr>
-        <w:t xml:space="preserve"> es la de </w:t>
-      </w:r>
-      <w:r>
-        <w:rPr>
-          <w:sz w:val="28"/>
-          <w:szCs w:val="28"/>
-        </w:rPr>
-        <w:t>mostrar, bajo</w:t>
-      </w:r>
-      <w:r>
-        <w:rPr>
-          <w:sz w:val="28"/>
-          <w:szCs w:val="28"/>
-        </w:rPr>
-        <w:t xml:space="preserve"> un </w:t>
-      </w:r>
-      <w:r>
-        <w:rPr>
-          <w:sz w:val="28"/>
-          <w:szCs w:val="28"/>
-        </w:rPr>
-        <w:t>parámetro</w:t>
-      </w:r>
-      <w:r>
-        <w:rPr>
-          <w:sz w:val="28"/>
-          <w:szCs w:val="28"/>
-        </w:rPr>
-        <w:t xml:space="preserve"> que elige el backend sin que el frontend lo sepa, una serie de jugadores de forma aleatoria. Puede ser muy practico en el caso de que un entrenador necesite un jugador sin tener en cuenta las </w:t>
-      </w:r>
-      <w:r>
-        <w:rPr>
-          <w:sz w:val="28"/>
-          <w:szCs w:val="28"/>
-        </w:rPr>
-        <w:t>características</w:t>
-      </w:r>
-      <w:r>
-        <w:rPr>
-          <w:sz w:val="28"/>
-          <w:szCs w:val="28"/>
-        </w:rPr>
-        <w:t xml:space="preserve">, simplemente quiere un jugador. La </w:t>
-      </w:r>
-      <w:r>
-        <w:rPr>
-          <w:sz w:val="28"/>
-          <w:szCs w:val="28"/>
-        </w:rPr>
-        <w:t>ejecución</w:t>
-      </w:r>
-      <w:r>
-        <w:rPr>
-          <w:sz w:val="28"/>
-          <w:szCs w:val="28"/>
-        </w:rPr>
-        <w:t xml:space="preserve"> del programa nos </w:t>
-      </w:r>
-      <w:r>
-        <w:rPr>
-          <w:sz w:val="28"/>
-          <w:szCs w:val="28"/>
-        </w:rPr>
-        <w:t>daría</w:t>
-      </w:r>
-      <w:r>
-        <w:rPr>
-          <w:sz w:val="28"/>
-          <w:szCs w:val="28"/>
-        </w:rPr>
-        <w:t xml:space="preserve"> esta salida:</w:t>
+      <w:bookmarkEnd w:id="12"/>
+    </w:p>
+    <w:p>
+      <w:pPr>
+        <w:rPr>
+          <w:sz w:val="28"/>
+          <w:szCs w:val="28"/>
+        </w:rPr>
+      </w:pPr>
+      <w:r>
+        <w:rPr>
+          <w:sz w:val="28"/>
+          <w:szCs w:val="28"/>
+        </w:rPr>
+        <w:t>Su función es la de mostrar, bajo un parámetro que elige el backend sin que el frontend lo sepa, una serie de jugadores de forma aleatoria. Puede ser muy practico en el caso de que un entrenador necesite un jugador sin tener en cuenta las características, simplemente quiere un jugador. La ejecución del programa nos daría esta salida:</w:t>
       </w:r>
     </w:p>
     <w:p>
@@ -6100,7 +6661,7 @@
         </w:rPr>
         <w:lastRenderedPageBreak/>
         <w:drawing>
-          <wp:inline distT="0" distB="0" distL="0" distR="0">
+          <wp:inline distT="0" distB="0" distL="0" distR="0" wp14:anchorId="2F788A6C" wp14:editId="3E631DA9">
             <wp:extent cx="4674049" cy="3235960"/>
             <wp:effectExtent l="0" t="0" r="0" b="2540"/>
             <wp:docPr id="26" name="Imagen 26" descr="Interfaz de usuario gráfica, Texto, Aplicación, Sitio web&#10;&#10;Descripción generada automáticamente"/>
@@ -6115,7 +6676,7 @@
                     <pic:cNvPicPr/>
                   </pic:nvPicPr>
                   <pic:blipFill>
-                    <a:blip r:embed="rId23">
+                    <a:blip r:embed="rId24">
                       <a:extLst>
                         <a:ext uri="{28A0092B-C50C-407E-A947-70E740481C1C}">
                           <a14:useLocalDpi xmlns:a14="http://schemas.microsoft.com/office/drawing/2010/main" val="0"/>
@@ -6154,21 +6715,7 @@
           <w:sz w:val="28"/>
           <w:szCs w:val="28"/>
         </w:rPr>
-        <w:t>Podemos observar que nos devuelve una serie de jugadores con</w:t>
-      </w:r>
-      <w:r>
-        <w:rPr>
-          <w:sz w:val="28"/>
-          <w:szCs w:val="28"/>
-        </w:rPr>
-        <w:t xml:space="preserve"> </w:t>
-      </w:r>
-      <w:r>
-        <w:rPr>
-          <w:sz w:val="28"/>
-          <w:szCs w:val="28"/>
-        </w:rPr>
-        <w:t>la característica que la puntuación es la misma en todos los jugadores por lo que podemos interpretar que el parámetro aleatorio es la puntuación.</w:t>
+        <w:t>Podemos observar que nos devuelve una serie de jugadores con la característica que la puntuación es la misma en todos los jugadores por lo que podemos interpretar que el parámetro aleatorio es la puntuación.</w:t>
       </w:r>
     </w:p>
     <w:p>
@@ -6193,22 +6740,15 @@
           <w:szCs w:val="28"/>
         </w:rPr>
       </w:pPr>
-      <w:bookmarkStart w:id="12" w:name="_Toc57824026"/>
-      <w:r>
-        <w:rPr>
-          <w:sz w:val="28"/>
-          <w:szCs w:val="28"/>
-        </w:rPr>
-        <w:t>Mostrar jugadores en base a filtros</w:t>
-      </w:r>
-      <w:r>
-        <w:rPr>
-          <w:sz w:val="28"/>
-          <w:szCs w:val="28"/>
-        </w:rPr>
-        <w:t>:</w:t>
-      </w:r>
-      <w:bookmarkEnd w:id="12"/>
+      <w:bookmarkStart w:id="13" w:name="_Toc57999697"/>
+      <w:r>
+        <w:rPr>
+          <w:sz w:val="28"/>
+          <w:szCs w:val="28"/>
+        </w:rPr>
+        <w:t>Mostrar jugadores en base a filtros:</w:t>
+      </w:r>
+      <w:bookmarkEnd w:id="13"/>
     </w:p>
     <w:p>
       <w:pPr>
@@ -6246,7 +6786,7 @@
           <w:noProof/>
         </w:rPr>
         <w:drawing>
-          <wp:inline distT="0" distB="0" distL="0" distR="0">
+          <wp:inline distT="0" distB="0" distL="0" distR="0" wp14:anchorId="7B75C0B8" wp14:editId="6F6F5B5C">
             <wp:extent cx="4930372" cy="2392611"/>
             <wp:effectExtent l="0" t="0" r="0" b="0"/>
             <wp:docPr id="27" name="Imagen 27" descr="Interfaz de usuario gráfica, Aplicación&#10;&#10;Descripción generada automáticamente"/>
@@ -6261,7 +6801,7 @@
                     <pic:cNvPicPr/>
                   </pic:nvPicPr>
                   <pic:blipFill>
-                    <a:blip r:embed="rId24">
+                    <a:blip r:embed="rId25">
                       <a:extLst>
                         <a:ext uri="{28A0092B-C50C-407E-A947-70E740481C1C}">
                           <a14:useLocalDpi xmlns:a14="http://schemas.microsoft.com/office/drawing/2010/main" val="0"/>
@@ -6321,7 +6861,23 @@
           <w:szCs w:val="28"/>
         </w:rPr>
         <w:lastRenderedPageBreak/>
-        <w:t>Mostrar Jugadores que sean españoles: Para realizar dicha tarea, lo único que necesitamos es seleccionar, en el desplegable, que la nacionalidad sea “Spain”. Realizando este paso, obtenemos la siguiente salida:</w:t>
+        <w:t>Mostrar Jugadores que sean españoles: Para realizar dicha tarea, lo único que necesitamos es seleccionar, en el desplegable, que la nacionalidad sea “</w:t>
+      </w:r>
+      <w:proofErr w:type="spellStart"/>
+      <w:r>
+        <w:rPr>
+          <w:sz w:val="28"/>
+          <w:szCs w:val="28"/>
+        </w:rPr>
+        <w:t>Spain</w:t>
+      </w:r>
+      <w:proofErr w:type="spellEnd"/>
+      <w:r>
+        <w:rPr>
+          <w:sz w:val="28"/>
+          <w:szCs w:val="28"/>
+        </w:rPr>
+        <w:t>”. Realizando este paso, obtenemos la siguiente salida:</w:t>
       </w:r>
     </w:p>
     <w:p>
@@ -6337,7 +6893,7 @@
           <w:noProof/>
         </w:rPr>
         <w:drawing>
-          <wp:inline distT="0" distB="0" distL="0" distR="0">
+          <wp:inline distT="0" distB="0" distL="0" distR="0" wp14:anchorId="1E10D6D4" wp14:editId="070E46FB">
             <wp:extent cx="5733415" cy="2346325"/>
             <wp:effectExtent l="0" t="0" r="0" b="3175"/>
             <wp:docPr id="29" name="Imagen 29" descr="Interfaz de usuario gráfica, Aplicación&#10;&#10;Descripción generada automáticamente"/>
@@ -6352,7 +6908,7 @@
                     <pic:cNvPicPr/>
                   </pic:nvPicPr>
                   <pic:blipFill>
-                    <a:blip r:embed="rId25">
+                    <a:blip r:embed="rId26">
                       <a:extLst>
                         <a:ext uri="{28A0092B-C50C-407E-A947-70E740481C1C}">
                           <a14:useLocalDpi xmlns:a14="http://schemas.microsoft.com/office/drawing/2010/main" val="0"/>
@@ -6392,7 +6948,7 @@
           <w:noProof/>
         </w:rPr>
         <w:drawing>
-          <wp:inline distT="0" distB="0" distL="0" distR="0">
+          <wp:inline distT="0" distB="0" distL="0" distR="0" wp14:anchorId="49C5B4FE" wp14:editId="40BD5BC0">
             <wp:extent cx="5733415" cy="4164965"/>
             <wp:effectExtent l="0" t="0" r="0" b="635"/>
             <wp:docPr id="28" name="Imagen 28" descr="Texto&#10;&#10;Descripción generada automáticamente"/>
@@ -6407,7 +6963,7 @@
                     <pic:cNvPicPr/>
                   </pic:nvPicPr>
                   <pic:blipFill>
-                    <a:blip r:embed="rId26">
+                    <a:blip r:embed="rId27">
                       <a:extLst>
                         <a:ext uri="{28A0092B-C50C-407E-A947-70E740481C1C}">
                           <a14:useLocalDpi xmlns:a14="http://schemas.microsoft.com/office/drawing/2010/main" val="0"/>
@@ -6477,7 +7033,7 @@
         </w:rPr>
         <w:lastRenderedPageBreak/>
         <w:drawing>
-          <wp:inline distT="0" distB="0" distL="0" distR="0">
+          <wp:inline distT="0" distB="0" distL="0" distR="0" wp14:anchorId="3B75A8AC" wp14:editId="2BD492BF">
             <wp:extent cx="5733415" cy="2755265"/>
             <wp:effectExtent l="0" t="0" r="0" b="635"/>
             <wp:docPr id="30" name="Imagen 30" descr="Captura de pantalla de computadora&#10;&#10;Descripción generada automáticamente"/>
@@ -6492,7 +7048,7 @@
                     <pic:cNvPicPr/>
                   </pic:nvPicPr>
                   <pic:blipFill>
-                    <a:blip r:embed="rId27">
+                    <a:blip r:embed="rId28">
                       <a:extLst>
                         <a:ext uri="{28A0092B-C50C-407E-A947-70E740481C1C}">
                           <a14:useLocalDpi xmlns:a14="http://schemas.microsoft.com/office/drawing/2010/main" val="0"/>
@@ -6532,7 +7088,7 @@
           <w:noProof/>
         </w:rPr>
         <w:drawing>
-          <wp:inline distT="0" distB="0" distL="0" distR="0">
+          <wp:inline distT="0" distB="0" distL="0" distR="0" wp14:anchorId="150E6F13" wp14:editId="65C7DC87">
             <wp:extent cx="5733415" cy="4156075"/>
             <wp:effectExtent l="0" t="0" r="0" b="0"/>
             <wp:docPr id="31" name="Imagen 31" descr="Texto&#10;&#10;Descripción generada automáticamente"/>
@@ -6547,7 +7103,7 @@
                     <pic:cNvPicPr/>
                   </pic:nvPicPr>
                   <pic:blipFill>
-                    <a:blip r:embed="rId28">
+                    <a:blip r:embed="rId29">
                       <a:extLst>
                         <a:ext uri="{28A0092B-C50C-407E-A947-70E740481C1C}">
                           <a14:useLocalDpi xmlns:a14="http://schemas.microsoft.com/office/drawing/2010/main" val="0"/>
@@ -6617,7 +7173,7 @@
         </w:rPr>
         <w:lastRenderedPageBreak/>
         <w:drawing>
-          <wp:inline distT="0" distB="0" distL="0" distR="0">
+          <wp:inline distT="0" distB="0" distL="0" distR="0" wp14:anchorId="3F6422D3" wp14:editId="7F98D52F">
             <wp:extent cx="5733415" cy="2887980"/>
             <wp:effectExtent l="0" t="0" r="0" b="0"/>
             <wp:docPr id="32" name="Imagen 32" descr="Interfaz de usuario gráfica&#10;&#10;Descripción generada automáticamente"/>
@@ -6632,7 +7188,7 @@
                     <pic:cNvPicPr/>
                   </pic:nvPicPr>
                   <pic:blipFill>
-                    <a:blip r:embed="rId29">
+                    <a:blip r:embed="rId30">
                       <a:extLst>
                         <a:ext uri="{28A0092B-C50C-407E-A947-70E740481C1C}">
                           <a14:useLocalDpi xmlns:a14="http://schemas.microsoft.com/office/drawing/2010/main" val="0"/>
@@ -6663,7 +7219,7 @@
           <w:noProof/>
         </w:rPr>
         <w:drawing>
-          <wp:inline distT="0" distB="0" distL="0" distR="0">
+          <wp:inline distT="0" distB="0" distL="0" distR="0" wp14:anchorId="253778CB" wp14:editId="5C21BC04">
             <wp:extent cx="5733415" cy="2415540"/>
             <wp:effectExtent l="0" t="0" r="0" b="0"/>
             <wp:docPr id="33" name="Imagen 33" descr="Imagen que contiene Interfaz de usuario gráfica&#10;&#10;Descripción generada automáticamente"/>
@@ -6678,7 +7234,7 @@
                     <pic:cNvPicPr/>
                   </pic:nvPicPr>
                   <pic:blipFill>
-                    <a:blip r:embed="rId30">
+                    <a:blip r:embed="rId31">
                       <a:extLst>
                         <a:ext uri="{28A0092B-C50C-407E-A947-70E740481C1C}">
                           <a14:useLocalDpi xmlns:a14="http://schemas.microsoft.com/office/drawing/2010/main" val="0"/>
@@ -6727,43 +7283,29 @@
           <w:szCs w:val="28"/>
         </w:rPr>
       </w:pPr>
-      <w:bookmarkStart w:id="13" w:name="_Toc57824027"/>
-      <w:r>
-        <w:rPr>
-          <w:sz w:val="28"/>
-          <w:szCs w:val="28"/>
-        </w:rPr>
-        <w:t>Mostrar los mejores jugadores</w:t>
-      </w:r>
-      <w:r>
-        <w:rPr>
-          <w:sz w:val="28"/>
-          <w:szCs w:val="28"/>
-        </w:rPr>
-        <w:t>:</w:t>
-      </w:r>
-      <w:bookmarkEnd w:id="13"/>
-    </w:p>
-    <w:p>
-      <w:pPr>
-        <w:rPr>
-          <w:sz w:val="28"/>
-          <w:szCs w:val="28"/>
-        </w:rPr>
-      </w:pPr>
-      <w:r>
-        <w:rPr>
-          <w:sz w:val="28"/>
-          <w:szCs w:val="28"/>
-        </w:rPr>
-        <w:t xml:space="preserve">Esta </w:t>
-      </w:r>
-      <w:r>
-        <w:rPr>
-          <w:sz w:val="28"/>
-          <w:szCs w:val="28"/>
-        </w:rPr>
-        <w:t>función nos permite que la aplicación nos muestre cuales son los mejores jugadores en base a la puntuación que tenga. Nos mostrara de golpe los 10 mejores jugadores que estén en la base de datos en orden de puntuación.</w:t>
+      <w:bookmarkStart w:id="14" w:name="_Toc57999698"/>
+      <w:r>
+        <w:rPr>
+          <w:sz w:val="28"/>
+          <w:szCs w:val="28"/>
+        </w:rPr>
+        <w:t>Mostrar los mejores jugadores:</w:t>
+      </w:r>
+      <w:bookmarkEnd w:id="14"/>
+    </w:p>
+    <w:p>
+      <w:pPr>
+        <w:rPr>
+          <w:sz w:val="28"/>
+          <w:szCs w:val="28"/>
+        </w:rPr>
+      </w:pPr>
+      <w:r>
+        <w:rPr>
+          <w:sz w:val="28"/>
+          <w:szCs w:val="28"/>
+        </w:rPr>
+        <w:t>Esta función nos permite que la aplicación nos muestre cuales son los mejores jugadores en base a la puntuación que tenga. Nos mostrara de golpe los 10 mejores jugadores que estén en la base de datos en orden de puntuación.</w:t>
       </w:r>
     </w:p>
     <w:p>
@@ -6780,7 +7322,7 @@
         </w:rPr>
         <w:lastRenderedPageBreak/>
         <w:drawing>
-          <wp:inline distT="0" distB="0" distL="0" distR="0">
+          <wp:inline distT="0" distB="0" distL="0" distR="0" wp14:anchorId="1536CF1B" wp14:editId="72B3F6A1">
             <wp:extent cx="5733415" cy="2764790"/>
             <wp:effectExtent l="0" t="0" r="0" b="3810"/>
             <wp:docPr id="34" name="Imagen 34" descr="Interfaz de usuario gráfica, Aplicación, Word&#10;&#10;Descripción generada automáticamente"/>
@@ -6795,7 +7337,7 @@
                     <pic:cNvPicPr/>
                   </pic:nvPicPr>
                   <pic:blipFill>
-                    <a:blip r:embed="rId31" cstate="print">
+                    <a:blip r:embed="rId32" cstate="print">
                       <a:extLst>
                         <a:ext uri="{28A0092B-C50C-407E-A947-70E740481C1C}">
                           <a14:useLocalDpi xmlns:a14="http://schemas.microsoft.com/office/drawing/2010/main" val="0"/>
@@ -6844,22 +7386,15 @@
           <w:szCs w:val="28"/>
         </w:rPr>
       </w:pPr>
-      <w:bookmarkStart w:id="14" w:name="_Toc57824028"/>
-      <w:r>
-        <w:rPr>
-          <w:sz w:val="28"/>
-          <w:szCs w:val="28"/>
-        </w:rPr>
-        <w:t>Mostrar los jugadores promesas</w:t>
-      </w:r>
-      <w:r>
-        <w:rPr>
-          <w:sz w:val="28"/>
-          <w:szCs w:val="28"/>
-        </w:rPr>
-        <w:t>:</w:t>
-      </w:r>
-      <w:bookmarkEnd w:id="14"/>
+      <w:bookmarkStart w:id="15" w:name="_Toc57999699"/>
+      <w:r>
+        <w:rPr>
+          <w:sz w:val="28"/>
+          <w:szCs w:val="28"/>
+        </w:rPr>
+        <w:t>Mostrar los jugadores promesas:</w:t>
+      </w:r>
+      <w:bookmarkEnd w:id="15"/>
     </w:p>
     <w:p>
       <w:pPr>
@@ -6889,7 +7424,7 @@
           <w:noProof/>
         </w:rPr>
         <w:drawing>
-          <wp:inline distT="0" distB="0" distL="0" distR="0">
+          <wp:inline distT="0" distB="0" distL="0" distR="0" wp14:anchorId="7D0964B0" wp14:editId="6C68AAD9">
             <wp:extent cx="5733415" cy="2295525"/>
             <wp:effectExtent l="0" t="0" r="0" b="3175"/>
             <wp:docPr id="35" name="Imagen 35" descr="Interfaz de usuario gráfica, Aplicación&#10;&#10;Descripción generada automáticamente"/>
@@ -6904,7 +7439,7 @@
                     <pic:cNvPicPr/>
                   </pic:nvPicPr>
                   <pic:blipFill>
-                    <a:blip r:embed="rId32" cstate="print">
+                    <a:blip r:embed="rId33" cstate="print">
                       <a:extLst>
                         <a:ext uri="{28A0092B-C50C-407E-A947-70E740481C1C}">
                           <a14:useLocalDpi xmlns:a14="http://schemas.microsoft.com/office/drawing/2010/main" val="0"/>
@@ -6934,11 +7469,12 @@
     <w:p>
       <w:pPr>
         <w:pStyle w:val="Prrafodelista"/>
-        <w:ind w:left="2160"/>
-        <w:outlineLvl w:val="2"/>
-        <w:rPr>
-          <w:sz w:val="28"/>
-          <w:szCs w:val="28"/>
+        <w:ind w:left="360"/>
+        <w:rPr>
+          <w:rFonts w:ascii="Trebuchet MS" w:hAnsi="Trebuchet MS"/>
+          <w:sz w:val="40"/>
+          <w:szCs w:val="40"/>
+          <w:u w:val="single"/>
         </w:rPr>
       </w:pPr>
     </w:p>
@@ -6959,7 +7495,7 @@
           <w:u w:val="single"/>
         </w:rPr>
       </w:pPr>
-      <w:bookmarkStart w:id="15" w:name="_Toc57824029"/>
+      <w:bookmarkStart w:id="16" w:name="_Toc57999700"/>
       <w:r>
         <w:rPr>
           <w:rFonts w:ascii="Trebuchet MS" w:hAnsi="Trebuchet MS"/>
@@ -6969,9 +7505,248 @@
           <w:szCs w:val="40"/>
           <w:u w:val="single"/>
         </w:rPr>
-        <w:t>ANÁLISIS DE RESULTADOS</w:t>
-      </w:r>
-      <w:bookmarkEnd w:id="15"/>
+        <w:t>DAFO</w:t>
+      </w:r>
+      <w:bookmarkEnd w:id="16"/>
+    </w:p>
+    <w:p>
+      <w:pPr>
+        <w:pStyle w:val="Prrafodelista"/>
+        <w:numPr>
+          <w:ilvl w:val="0"/>
+          <w:numId w:val="14"/>
+        </w:numPr>
+        <w:rPr>
+          <w:sz w:val="28"/>
+          <w:szCs w:val="28"/>
+        </w:rPr>
+      </w:pPr>
+      <w:r>
+        <w:rPr>
+          <w:sz w:val="28"/>
+          <w:szCs w:val="28"/>
+        </w:rPr>
+        <w:t>Debilidades:</w:t>
+      </w:r>
+    </w:p>
+    <w:p>
+      <w:pPr>
+        <w:pStyle w:val="Prrafodelista"/>
+        <w:rPr>
+          <w:sz w:val="28"/>
+          <w:szCs w:val="28"/>
+        </w:rPr>
+      </w:pPr>
+      <w:r>
+        <w:rPr>
+          <w:sz w:val="28"/>
+          <w:szCs w:val="28"/>
+        </w:rPr>
+        <w:t>Cabe mencionar que el algoritmo utilizado no emplea grandes dificultades</w:t>
+      </w:r>
+      <w:r>
+        <w:rPr>
+          <w:sz w:val="28"/>
+          <w:szCs w:val="28"/>
+        </w:rPr>
+        <w:t xml:space="preserve"> y emplea algoritmos sencillos, aunque son diferentes para cada función que ofrece el sistema lo que produce que haya mas mantenimiento de la aplicación. Otra debilidad que puede presentar son los colores utilizados a la hora de realizar la </w:t>
+      </w:r>
+      <w:proofErr w:type="spellStart"/>
+      <w:r>
+        <w:rPr>
+          <w:sz w:val="28"/>
+          <w:szCs w:val="28"/>
+        </w:rPr>
+        <w:t>intefaz</w:t>
+      </w:r>
+      <w:proofErr w:type="spellEnd"/>
+      <w:r>
+        <w:rPr>
+          <w:sz w:val="28"/>
+          <w:szCs w:val="28"/>
+        </w:rPr>
+        <w:t xml:space="preserve"> </w:t>
+      </w:r>
+      <w:r>
+        <w:rPr>
+          <w:sz w:val="28"/>
+          <w:szCs w:val="28"/>
+        </w:rPr>
+        <w:lastRenderedPageBreak/>
+        <w:t xml:space="preserve">dado que mucha gente puede no entender porque he realizado esa </w:t>
+      </w:r>
+      <w:proofErr w:type="spellStart"/>
+      <w:r>
+        <w:rPr>
+          <w:sz w:val="28"/>
+          <w:szCs w:val="28"/>
+        </w:rPr>
+        <w:t>composicion</w:t>
+      </w:r>
+      <w:proofErr w:type="spellEnd"/>
+      <w:r>
+        <w:rPr>
+          <w:sz w:val="28"/>
+          <w:szCs w:val="28"/>
+        </w:rPr>
+        <w:t>.</w:t>
+      </w:r>
+    </w:p>
+    <w:p>
+      <w:pPr>
+        <w:pStyle w:val="Prrafodelista"/>
+        <w:rPr>
+          <w:sz w:val="28"/>
+          <w:szCs w:val="28"/>
+        </w:rPr>
+      </w:pPr>
+    </w:p>
+    <w:p>
+      <w:pPr>
+        <w:pStyle w:val="Prrafodelista"/>
+        <w:numPr>
+          <w:ilvl w:val="0"/>
+          <w:numId w:val="14"/>
+        </w:numPr>
+        <w:rPr>
+          <w:sz w:val="28"/>
+          <w:szCs w:val="28"/>
+        </w:rPr>
+      </w:pPr>
+      <w:r>
+        <w:rPr>
+          <w:sz w:val="28"/>
+          <w:szCs w:val="28"/>
+        </w:rPr>
+        <w:t>Amenazas</w:t>
+      </w:r>
+      <w:r>
+        <w:rPr>
+          <w:sz w:val="28"/>
+          <w:szCs w:val="28"/>
+        </w:rPr>
+        <w:t>:</w:t>
+      </w:r>
+    </w:p>
+    <w:p>
+      <w:pPr>
+        <w:pStyle w:val="Prrafodelista"/>
+        <w:rPr>
+          <w:sz w:val="28"/>
+          <w:szCs w:val="28"/>
+        </w:rPr>
+      </w:pPr>
+      <w:r>
+        <w:rPr>
+          <w:sz w:val="28"/>
+          <w:szCs w:val="28"/>
+        </w:rPr>
+        <w:t>Esta aplicación, a mi modo de ver, puede ser realizada por mucha gente y mas teniendo en cuenta que la base de datos se puede coger en KAGGLE además de que esta aplicación, como la base de datos no se actualiza, es posible que, como los jugadores van cumpliendo años, no muestre los jugadores correctamente en algún parámetro porque por ejemplo si un jugador tiene 25 años, pero cuando se hizo la base de datos tenia 24, aparecerá con 24 años.</w:t>
+      </w:r>
+    </w:p>
+    <w:p>
+      <w:pPr>
+        <w:pStyle w:val="Prrafodelista"/>
+        <w:rPr>
+          <w:sz w:val="28"/>
+          <w:szCs w:val="28"/>
+        </w:rPr>
+      </w:pPr>
+    </w:p>
+    <w:p>
+      <w:pPr>
+        <w:pStyle w:val="Prrafodelista"/>
+        <w:numPr>
+          <w:ilvl w:val="0"/>
+          <w:numId w:val="14"/>
+        </w:numPr>
+        <w:rPr>
+          <w:sz w:val="28"/>
+          <w:szCs w:val="28"/>
+        </w:rPr>
+      </w:pPr>
+      <w:r>
+        <w:rPr>
+          <w:sz w:val="28"/>
+          <w:szCs w:val="28"/>
+        </w:rPr>
+        <w:t>Fortaleza:</w:t>
+      </w:r>
+    </w:p>
+    <w:p>
+      <w:pPr>
+        <w:pStyle w:val="Prrafodelista"/>
+        <w:rPr>
+          <w:sz w:val="28"/>
+          <w:szCs w:val="28"/>
+        </w:rPr>
+      </w:pPr>
+      <w:r>
+        <w:rPr>
+          <w:sz w:val="28"/>
+          <w:szCs w:val="28"/>
+        </w:rPr>
+        <w:t>Es una aplicación muy intuitiva y fácil de utilizar con diferentes funciones, lo que hace que el usuario, normalmente un entrenador o dueño de un equipo de futbol, tenga muchas mas posibilidades de encontrar determinados jugadores según los intereses y objetivos que tengan.  La interfaz, aunque presenta colores un poco extraños para quien la utiliza, esta creada de una forma simple, lo que hace que, para realizar cualquier función, se tenga a primera vista. El algoritmo de búsqueda tarda un tiempo ínfimo en mostrar los datos, algo muy significativo debido a la cantidad de datos que tiene la base de datos y todo ello es gracias al motor de búsqueda de neo4j.</w:t>
+      </w:r>
+    </w:p>
+    <w:p>
+      <w:pPr>
+        <w:pStyle w:val="Prrafodelista"/>
+        <w:rPr>
+          <w:sz w:val="28"/>
+          <w:szCs w:val="28"/>
+        </w:rPr>
+      </w:pPr>
+    </w:p>
+    <w:p>
+      <w:pPr>
+        <w:pStyle w:val="Prrafodelista"/>
+        <w:numPr>
+          <w:ilvl w:val="0"/>
+          <w:numId w:val="14"/>
+        </w:numPr>
+        <w:rPr>
+          <w:sz w:val="28"/>
+          <w:szCs w:val="28"/>
+        </w:rPr>
+      </w:pPr>
+      <w:r>
+        <w:rPr>
+          <w:sz w:val="28"/>
+          <w:szCs w:val="28"/>
+        </w:rPr>
+        <w:t>Oportunidades:</w:t>
+      </w:r>
+    </w:p>
+    <w:p>
+      <w:pPr>
+        <w:pStyle w:val="Prrafodelista"/>
+        <w:rPr>
+          <w:sz w:val="28"/>
+          <w:szCs w:val="28"/>
+        </w:rPr>
+      </w:pPr>
+      <w:r>
+        <w:rPr>
+          <w:sz w:val="28"/>
+          <w:szCs w:val="28"/>
+        </w:rPr>
+        <w:t xml:space="preserve">Contiene una base de datos muy amplia, seguramente con la capacidad de ofrece cualquier jugador que ahora tenga una ficha con un equipo de futbol profesional de cualquier liga. Gracias a que la base de datos que utiliza es la proporcionada como base de un videojuego muy relacionado al organismo que dirige el futbol, cada año, esta base de datos se va a reordenar y actualizar, lo que facilita que, actualizando esta base de datos en el programa, podamos utilizar siempre el mismo programa para </w:t>
+      </w:r>
+      <w:r>
+        <w:rPr>
+          <w:sz w:val="28"/>
+          <w:szCs w:val="28"/>
+        </w:rPr>
+        <w:t>recomendar,</w:t>
+      </w:r>
+      <w:r>
+        <w:rPr>
+          <w:sz w:val="28"/>
+          <w:szCs w:val="28"/>
+        </w:rPr>
+        <w:t xml:space="preserve"> aunque actualizando ciertas partes.</w:t>
+      </w:r>
     </w:p>
     <w:p>
       <w:pPr>
@@ -6990,7 +7765,7 @@
           <w:u w:val="single"/>
         </w:rPr>
       </w:pPr>
-      <w:bookmarkStart w:id="16" w:name="_Toc57824030"/>
+      <w:bookmarkStart w:id="17" w:name="_Toc57999701"/>
       <w:r>
         <w:rPr>
           <w:rFonts w:ascii="Trebuchet MS" w:hAnsi="Trebuchet MS"/>
@@ -7000,9 +7775,9 @@
           <w:szCs w:val="40"/>
           <w:u w:val="single"/>
         </w:rPr>
-        <w:t>DAFO</w:t>
-      </w:r>
-      <w:bookmarkEnd w:id="16"/>
+        <w:t>LÍNEAS DE FUTURO</w:t>
+      </w:r>
+      <w:bookmarkEnd w:id="17"/>
     </w:p>
     <w:p>
       <w:pPr>
@@ -7021,7 +7796,7 @@
           <w:u w:val="single"/>
         </w:rPr>
       </w:pPr>
-      <w:bookmarkStart w:id="17" w:name="_Toc57824031"/>
+      <w:bookmarkStart w:id="18" w:name="_Toc57999702"/>
       <w:r>
         <w:rPr>
           <w:rFonts w:ascii="Trebuchet MS" w:hAnsi="Trebuchet MS"/>
@@ -7031,9 +7806,354 @@
           <w:szCs w:val="40"/>
           <w:u w:val="single"/>
         </w:rPr>
-        <w:t>LÍNEAS DE FUTURO</w:t>
-      </w:r>
-      <w:bookmarkEnd w:id="17"/>
+        <w:lastRenderedPageBreak/>
+        <w:t>LECCIONES APRENDIDAS</w:t>
+      </w:r>
+      <w:bookmarkEnd w:id="18"/>
+    </w:p>
+    <w:p>
+      <w:pPr>
+        <w:pStyle w:val="Prrafodelista"/>
+        <w:ind w:left="360"/>
+        <w:rPr>
+          <w:sz w:val="28"/>
+          <w:szCs w:val="28"/>
+        </w:rPr>
+      </w:pPr>
+      <w:r>
+        <w:rPr>
+          <w:sz w:val="28"/>
+          <w:szCs w:val="28"/>
+        </w:rPr>
+        <w:t>Una vez realizado este trabajo, puedo afirmar que soy capaz de aprender nuevas herramientas por mi cuenta, aunque debo dar las gracias a mi profesor de la asignatura por recomendarme el sistema de bases de datos neo4j.</w:t>
+      </w:r>
+    </w:p>
+    <w:p>
+      <w:pPr>
+        <w:pStyle w:val="Prrafodelista"/>
+        <w:ind w:left="360"/>
+        <w:rPr>
+          <w:sz w:val="28"/>
+          <w:szCs w:val="28"/>
+        </w:rPr>
+      </w:pPr>
+      <w:r>
+        <w:rPr>
+          <w:sz w:val="28"/>
+          <w:szCs w:val="28"/>
+        </w:rPr>
+        <w:t xml:space="preserve">He descubierto un mundo de bases de datos totalmente nuevo, las bases de datos por grafos y el lenguaje </w:t>
+      </w:r>
+      <w:proofErr w:type="spellStart"/>
+      <w:r>
+        <w:rPr>
+          <w:sz w:val="28"/>
+          <w:szCs w:val="28"/>
+        </w:rPr>
+        <w:t>cypher</w:t>
+      </w:r>
+      <w:proofErr w:type="spellEnd"/>
+      <w:r>
+        <w:rPr>
+          <w:sz w:val="28"/>
+          <w:szCs w:val="28"/>
+        </w:rPr>
+        <w:t xml:space="preserve"> que hace que las consultas sean muy sencillas.</w:t>
+      </w:r>
+    </w:p>
+    <w:p>
+      <w:pPr>
+        <w:pStyle w:val="Prrafodelista"/>
+        <w:ind w:left="360"/>
+        <w:rPr>
+          <w:sz w:val="28"/>
+          <w:szCs w:val="28"/>
+        </w:rPr>
+      </w:pPr>
+    </w:p>
+    <w:p>
+      <w:pPr>
+        <w:pStyle w:val="Prrafodelista"/>
+        <w:ind w:left="360"/>
+        <w:rPr>
+          <w:sz w:val="28"/>
+          <w:szCs w:val="28"/>
+        </w:rPr>
+      </w:pPr>
+      <w:r>
+        <w:rPr>
+          <w:sz w:val="28"/>
+          <w:szCs w:val="28"/>
+        </w:rPr>
+        <w:t>Para aprender este lenguaje, tuve que realizar varios tutoriales de la pagina de neo4j además de haber visto varios videos, todos ellos de trabajadores de neo4j.</w:t>
+      </w:r>
+    </w:p>
+    <w:p>
+      <w:pPr>
+        <w:pStyle w:val="Prrafodelista"/>
+        <w:ind w:left="360"/>
+        <w:rPr>
+          <w:sz w:val="28"/>
+          <w:szCs w:val="28"/>
+        </w:rPr>
+      </w:pPr>
+      <w:r>
+        <w:rPr>
+          <w:sz w:val="28"/>
+          <w:szCs w:val="28"/>
+        </w:rPr>
+        <w:t>También estuve leyendo ciertos fragmentos de algún libro, recomendado por el profesor que me ayudo a reforzar los conocimientos que tenia sobre los grafos.</w:t>
+      </w:r>
+    </w:p>
+    <w:p>
+      <w:pPr>
+        <w:pStyle w:val="Prrafodelista"/>
+        <w:ind w:left="360"/>
+        <w:rPr>
+          <w:sz w:val="28"/>
+          <w:szCs w:val="28"/>
+        </w:rPr>
+      </w:pPr>
+    </w:p>
+    <w:p>
+      <w:pPr>
+        <w:pStyle w:val="Prrafodelista"/>
+        <w:ind w:left="360"/>
+        <w:rPr>
+          <w:sz w:val="28"/>
+          <w:szCs w:val="28"/>
+        </w:rPr>
+      </w:pPr>
+      <w:r>
+        <w:rPr>
+          <w:sz w:val="28"/>
+          <w:szCs w:val="28"/>
+        </w:rPr>
+        <w:t xml:space="preserve">Me he dado cuenta de que soy capaz de aprender cosas nuevas por mi mismo ya que el profesor nos dio la idea y viendo los tutoriales pude aprender en varias semanas como funciona las bases de datos neo4j además de entender como funciona el lenguaje </w:t>
+      </w:r>
+      <w:proofErr w:type="spellStart"/>
+      <w:r>
+        <w:rPr>
+          <w:sz w:val="28"/>
+          <w:szCs w:val="28"/>
+        </w:rPr>
+        <w:t>cypher</w:t>
+      </w:r>
+      <w:proofErr w:type="spellEnd"/>
+      <w:r>
+        <w:rPr>
+          <w:sz w:val="28"/>
+          <w:szCs w:val="28"/>
+        </w:rPr>
+        <w:t>.</w:t>
+      </w:r>
+    </w:p>
+    <w:p>
+      <w:pPr>
+        <w:pStyle w:val="Prrafodelista"/>
+        <w:ind w:left="360"/>
+        <w:rPr>
+          <w:sz w:val="28"/>
+          <w:szCs w:val="28"/>
+        </w:rPr>
+      </w:pPr>
+      <w:r>
+        <w:rPr>
+          <w:sz w:val="28"/>
+          <w:szCs w:val="28"/>
+        </w:rPr>
+        <w:t xml:space="preserve">Realmente el lenguaje </w:t>
+      </w:r>
+      <w:proofErr w:type="spellStart"/>
+      <w:r>
+        <w:rPr>
+          <w:sz w:val="28"/>
+          <w:szCs w:val="28"/>
+        </w:rPr>
+        <w:t>cypher</w:t>
+      </w:r>
+      <w:proofErr w:type="spellEnd"/>
+      <w:r>
+        <w:rPr>
+          <w:sz w:val="28"/>
+          <w:szCs w:val="28"/>
+        </w:rPr>
+        <w:t xml:space="preserve"> y el SQL tienen muchas cosas en común ya que ambos realizan consultas y peticiones a una base de datos. </w:t>
+      </w:r>
+    </w:p>
+    <w:p>
+      <w:pPr>
+        <w:pStyle w:val="Prrafodelista"/>
+        <w:ind w:left="360"/>
+        <w:rPr>
+          <w:sz w:val="28"/>
+          <w:szCs w:val="28"/>
+        </w:rPr>
+      </w:pPr>
+    </w:p>
+    <w:p>
+      <w:pPr>
+        <w:pStyle w:val="Prrafodelista"/>
+        <w:ind w:left="360"/>
+        <w:rPr>
+          <w:sz w:val="28"/>
+          <w:szCs w:val="28"/>
+        </w:rPr>
+      </w:pPr>
+      <w:r>
+        <w:rPr>
+          <w:sz w:val="28"/>
+          <w:szCs w:val="28"/>
+        </w:rPr>
+        <w:t>Si que es cierto que neo4j y SQL son muy diferentes dado que uno crea bases de datos formadas por tablas que tienen relaciones entre ellas mientras que las bases de datos neo4j, es decir, las bases de datos de grafos unen nodos de cierto tipo de objeto, pero no todos los nodos de ese objeto tienen porque estar unidos a un nodo en especial.</w:t>
+      </w:r>
+    </w:p>
+    <w:p>
+      <w:pPr>
+        <w:pStyle w:val="Prrafodelista"/>
+        <w:ind w:left="360"/>
+        <w:rPr>
+          <w:sz w:val="28"/>
+          <w:szCs w:val="28"/>
+        </w:rPr>
+      </w:pPr>
+    </w:p>
+    <w:p>
+      <w:pPr>
+        <w:pStyle w:val="Prrafodelista"/>
+        <w:ind w:left="360"/>
+        <w:rPr>
+          <w:sz w:val="28"/>
+          <w:szCs w:val="28"/>
+        </w:rPr>
+      </w:pPr>
+      <w:r>
+        <w:rPr>
+          <w:sz w:val="28"/>
+          <w:szCs w:val="28"/>
+        </w:rPr>
+        <w:t>También he aprendido a organizarme por mi cuenta a la hora de desarrollar una aplicación. He creado mi propia dinámica de desarrollo de software, al menos a la hora de hacer aplicaciones web que estén compuesta por frontend y backend. Mi nueva dinámica seria la siguientes:</w:t>
+      </w:r>
+    </w:p>
+    <w:p>
+      <w:pPr>
+        <w:pStyle w:val="Prrafodelista"/>
+        <w:ind w:left="360"/>
+        <w:rPr>
+          <w:sz w:val="28"/>
+          <w:szCs w:val="28"/>
+        </w:rPr>
+      </w:pPr>
+      <w:r>
+        <w:rPr>
+          <w:sz w:val="28"/>
+          <w:szCs w:val="28"/>
+        </w:rPr>
+        <w:lastRenderedPageBreak/>
+        <w:t>1)</w:t>
+      </w:r>
+      <w:r>
+        <w:rPr>
+          <w:sz w:val="28"/>
+          <w:szCs w:val="28"/>
+        </w:rPr>
+        <w:tab/>
+        <w:t>crear la base de datos sin tener en cuenta que tipo sea, es decir, sin tener en cuenta que sea una SQL, no-SQL o de grafos.</w:t>
+      </w:r>
+    </w:p>
+    <w:p>
+      <w:pPr>
+        <w:pStyle w:val="Prrafodelista"/>
+        <w:ind w:left="360"/>
+        <w:rPr>
+          <w:sz w:val="28"/>
+          <w:szCs w:val="28"/>
+        </w:rPr>
+      </w:pPr>
+      <w:r>
+        <w:rPr>
+          <w:sz w:val="28"/>
+          <w:szCs w:val="28"/>
+        </w:rPr>
+        <w:t xml:space="preserve">2)crear el backend con sentencias sencillas para poder conectarlo con la base de datos mediante los drivers necesarios (en este caso, el </w:t>
+      </w:r>
+      <w:proofErr w:type="gramStart"/>
+      <w:r>
+        <w:rPr>
+          <w:sz w:val="28"/>
+          <w:szCs w:val="28"/>
+        </w:rPr>
+        <w:t>driver</w:t>
+      </w:r>
+      <w:proofErr w:type="gramEnd"/>
+      <w:r>
+        <w:rPr>
+          <w:sz w:val="28"/>
+          <w:szCs w:val="28"/>
+        </w:rPr>
+        <w:t xml:space="preserve"> necesario fue el de neo4j).</w:t>
+      </w:r>
+    </w:p>
+    <w:p>
+      <w:pPr>
+        <w:pStyle w:val="Prrafodelista"/>
+        <w:ind w:left="360"/>
+        <w:rPr>
+          <w:sz w:val="28"/>
+          <w:szCs w:val="28"/>
+        </w:rPr>
+      </w:pPr>
+      <w:r>
+        <w:rPr>
+          <w:sz w:val="28"/>
+          <w:szCs w:val="28"/>
+        </w:rPr>
+        <w:t>3)crear el frontend para poder conectarlo al backend, en este caso con la herramienta axios y así poder realizar peticiones al backend.</w:t>
+      </w:r>
+    </w:p>
+    <w:p>
+      <w:pPr>
+        <w:pStyle w:val="Prrafodelista"/>
+        <w:ind w:left="360"/>
+        <w:rPr>
+          <w:sz w:val="28"/>
+          <w:szCs w:val="28"/>
+        </w:rPr>
+      </w:pPr>
+      <w:r>
+        <w:rPr>
+          <w:sz w:val="28"/>
+          <w:szCs w:val="28"/>
+        </w:rPr>
+        <w:t>Una vez creado todas las conexiones entre los distintos elementos, cuando creaba las peticiones a la base de datos, implementaba el código necesario y posteriormente utilizaba la herramienta postman para comprobar que el código realizado funcionaba correctamente y una vez comprobado esto, podemos hacer las peticiones con el frontend directamente.</w:t>
+      </w:r>
+    </w:p>
+    <w:p>
+      <w:pPr>
+        <w:pStyle w:val="Prrafodelista"/>
+        <w:ind w:left="360"/>
+        <w:rPr>
+          <w:sz w:val="28"/>
+          <w:szCs w:val="28"/>
+        </w:rPr>
+      </w:pPr>
+    </w:p>
+    <w:p>
+      <w:pPr>
+        <w:pStyle w:val="Prrafodelista"/>
+        <w:ind w:left="360"/>
+        <w:rPr>
+          <w:sz w:val="28"/>
+          <w:szCs w:val="28"/>
+        </w:rPr>
+      </w:pPr>
+      <w:r>
+        <w:rPr>
+          <w:sz w:val="28"/>
+          <w:szCs w:val="28"/>
+        </w:rPr>
+        <w:t>Al haber creado esta dinámica, posiblemente ya existente, me ayudaba a llevar cierta rapidez a la hora de realizar el código y comprobar que funcionaba correctamente.</w:t>
+      </w:r>
     </w:p>
     <w:p>
       <w:pPr>
@@ -7052,7 +8172,7 @@
           <w:u w:val="single"/>
         </w:rPr>
       </w:pPr>
-      <w:bookmarkStart w:id="18" w:name="_Toc57824032"/>
+      <w:bookmarkStart w:id="19" w:name="_Toc57999703"/>
       <w:r>
         <w:rPr>
           <w:rFonts w:ascii="Trebuchet MS" w:hAnsi="Trebuchet MS"/>
@@ -7062,9 +8182,9 @@
           <w:szCs w:val="40"/>
           <w:u w:val="single"/>
         </w:rPr>
-        <w:t>LECCIONES APRENDIDAS</w:t>
-      </w:r>
-      <w:bookmarkEnd w:id="18"/>
+        <w:t>INSTALACION POR PASOS</w:t>
+      </w:r>
+      <w:bookmarkEnd w:id="19"/>
     </w:p>
     <w:p>
       <w:pPr>
@@ -7075,590 +8195,6 @@
           <w:szCs w:val="28"/>
         </w:rPr>
       </w:pPr>
-      <w:r>
-        <w:rPr>
-          <w:sz w:val="28"/>
-          <w:szCs w:val="28"/>
-        </w:rPr>
-        <w:t xml:space="preserve">Una vez realizado este trabajo, puedo afirmar que soy capaz de aprender nuevas herramientas por mi </w:t>
-      </w:r>
-      <w:r>
-        <w:rPr>
-          <w:sz w:val="28"/>
-          <w:szCs w:val="28"/>
-        </w:rPr>
-        <w:t>cuenta,</w:t>
-      </w:r>
-      <w:r>
-        <w:rPr>
-          <w:sz w:val="28"/>
-          <w:szCs w:val="28"/>
-        </w:rPr>
-        <w:t xml:space="preserve"> aunque debo dar las </w:t>
-      </w:r>
-      <w:r>
-        <w:rPr>
-          <w:sz w:val="28"/>
-          <w:szCs w:val="28"/>
-        </w:rPr>
-        <w:lastRenderedPageBreak/>
-        <w:t>gracias a mi profesor de la asignatura por recomendarme el sistema de bases de datos neo4j.</w:t>
-      </w:r>
-    </w:p>
-    <w:p>
-      <w:pPr>
-        <w:pStyle w:val="Prrafodelista"/>
-        <w:ind w:left="360"/>
-        <w:rPr>
-          <w:sz w:val="28"/>
-          <w:szCs w:val="28"/>
-        </w:rPr>
-      </w:pPr>
-      <w:r>
-        <w:rPr>
-          <w:sz w:val="28"/>
-          <w:szCs w:val="28"/>
-        </w:rPr>
-        <w:t>He descubierto un mundo de bases de datos totalmente nuevo, las bases de datos por grafos y el lenguaje cypher que hace que las consultas sean muy sencillas.</w:t>
-      </w:r>
-    </w:p>
-    <w:p>
-      <w:pPr>
-        <w:pStyle w:val="Prrafodelista"/>
-        <w:ind w:left="360"/>
-        <w:rPr>
-          <w:sz w:val="28"/>
-          <w:szCs w:val="28"/>
-        </w:rPr>
-      </w:pPr>
-      <w:r>
-        <w:rPr>
-          <w:sz w:val="28"/>
-          <w:szCs w:val="28"/>
-        </w:rPr>
-        <w:t xml:space="preserve">Para aprender este lenguaje, tuve que realizar varios tutoriales de la pagina de neo4j </w:t>
-      </w:r>
-      <w:r>
-        <w:rPr>
-          <w:sz w:val="28"/>
-          <w:szCs w:val="28"/>
-        </w:rPr>
-        <w:t>además</w:t>
-      </w:r>
-      <w:r>
-        <w:rPr>
-          <w:sz w:val="28"/>
-          <w:szCs w:val="28"/>
-        </w:rPr>
-        <w:t xml:space="preserve"> de haber visto varios videos, todos ellos de trabajadores de neo4j.</w:t>
-      </w:r>
-    </w:p>
-    <w:p>
-      <w:pPr>
-        <w:pStyle w:val="Prrafodelista"/>
-        <w:ind w:left="360"/>
-        <w:rPr>
-          <w:sz w:val="28"/>
-          <w:szCs w:val="28"/>
-        </w:rPr>
-      </w:pPr>
-      <w:r>
-        <w:rPr>
-          <w:sz w:val="28"/>
-          <w:szCs w:val="28"/>
-        </w:rPr>
-        <w:t>También</w:t>
-      </w:r>
-      <w:r>
-        <w:rPr>
-          <w:sz w:val="28"/>
-          <w:szCs w:val="28"/>
-        </w:rPr>
-        <w:t xml:space="preserve"> estuve leyendo ciertos fragmentos de </w:t>
-      </w:r>
-      <w:r>
-        <w:rPr>
-          <w:sz w:val="28"/>
-          <w:szCs w:val="28"/>
-        </w:rPr>
-        <w:t>algún</w:t>
-      </w:r>
-      <w:r>
-        <w:rPr>
-          <w:sz w:val="28"/>
-          <w:szCs w:val="28"/>
-        </w:rPr>
-        <w:t xml:space="preserve"> libro, recomendado por el profesor que me ayudo a reforzar los conocimientos que tenia sobre los grafos.</w:t>
-      </w:r>
-    </w:p>
-    <w:p>
-      <w:pPr>
-        <w:pStyle w:val="Prrafodelista"/>
-        <w:ind w:left="360"/>
-        <w:rPr>
-          <w:sz w:val="28"/>
-          <w:szCs w:val="28"/>
-        </w:rPr>
-      </w:pPr>
-      <w:r>
-        <w:rPr>
-          <w:sz w:val="28"/>
-          <w:szCs w:val="28"/>
-        </w:rPr>
-        <w:t xml:space="preserve">Me he dado cuenta </w:t>
-      </w:r>
-      <w:r>
-        <w:rPr>
-          <w:sz w:val="28"/>
-          <w:szCs w:val="28"/>
-        </w:rPr>
-        <w:t>de que</w:t>
-      </w:r>
-      <w:r>
-        <w:rPr>
-          <w:sz w:val="28"/>
-          <w:szCs w:val="28"/>
-        </w:rPr>
-        <w:t xml:space="preserve"> soy capaz de aprender cosas nuevas por mi mismo ya que el profesor nos dio la idea y viendo los </w:t>
-      </w:r>
-      <w:r>
-        <w:rPr>
-          <w:sz w:val="28"/>
-          <w:szCs w:val="28"/>
-        </w:rPr>
-        <w:t xml:space="preserve">tutoriales pude aprender en varias semanas como funciona las bases de datos neo4j </w:t>
-      </w:r>
-      <w:r>
-        <w:rPr>
-          <w:sz w:val="28"/>
-          <w:szCs w:val="28"/>
-        </w:rPr>
-        <w:t>además</w:t>
-      </w:r>
-      <w:r>
-        <w:rPr>
-          <w:sz w:val="28"/>
-          <w:szCs w:val="28"/>
-        </w:rPr>
-        <w:t xml:space="preserve"> de entender como funciona el lenguaje cypher.</w:t>
-      </w:r>
-    </w:p>
-    <w:p>
-      <w:pPr>
-        <w:pStyle w:val="Prrafodelista"/>
-        <w:ind w:left="360"/>
-        <w:rPr>
-          <w:sz w:val="28"/>
-          <w:szCs w:val="28"/>
-        </w:rPr>
-      </w:pPr>
-      <w:r>
-        <w:rPr>
-          <w:sz w:val="28"/>
-          <w:szCs w:val="28"/>
-        </w:rPr>
-        <w:t xml:space="preserve">Realmente el lenguaje cypher y el </w:t>
-      </w:r>
-      <w:r>
-        <w:rPr>
-          <w:sz w:val="28"/>
-          <w:szCs w:val="28"/>
-        </w:rPr>
-        <w:t>SQL</w:t>
-      </w:r>
-      <w:r>
-        <w:rPr>
-          <w:sz w:val="28"/>
-          <w:szCs w:val="28"/>
-        </w:rPr>
-        <w:t xml:space="preserve"> tienen muchas cosas en </w:t>
-      </w:r>
-      <w:r>
-        <w:rPr>
-          <w:sz w:val="28"/>
-          <w:szCs w:val="28"/>
-        </w:rPr>
-        <w:t>común</w:t>
-      </w:r>
-      <w:r>
-        <w:rPr>
-          <w:sz w:val="28"/>
-          <w:szCs w:val="28"/>
-        </w:rPr>
-        <w:t xml:space="preserve"> ya que ambos realizan consultas y peticiones a una base de datos. </w:t>
-      </w:r>
-    </w:p>
-    <w:p>
-      <w:pPr>
-        <w:pStyle w:val="Prrafodelista"/>
-        <w:ind w:left="360"/>
-        <w:rPr>
-          <w:sz w:val="28"/>
-          <w:szCs w:val="28"/>
-        </w:rPr>
-      </w:pPr>
-      <w:r>
-        <w:rPr>
-          <w:sz w:val="28"/>
-          <w:szCs w:val="28"/>
-        </w:rPr>
-        <w:t xml:space="preserve">Si que es cierto que neo4j y SQL son muy diferentes dado que uno crea bases de datos formadas por tablas que tienen relaciones entre ellas mientras que las bases de datos neo4j, es decir, las bases de </w:t>
-      </w:r>
-      <w:r>
-        <w:rPr>
-          <w:sz w:val="28"/>
-          <w:szCs w:val="28"/>
-        </w:rPr>
-        <w:t xml:space="preserve">datos de </w:t>
-      </w:r>
-      <w:r>
-        <w:rPr>
-          <w:sz w:val="28"/>
-          <w:szCs w:val="28"/>
-        </w:rPr>
-        <w:t>grafos</w:t>
-      </w:r>
-      <w:r>
-        <w:rPr>
-          <w:sz w:val="28"/>
-          <w:szCs w:val="28"/>
-        </w:rPr>
-        <w:t xml:space="preserve"> unen nodos de cierto tipo de </w:t>
-      </w:r>
-      <w:r>
-        <w:rPr>
-          <w:sz w:val="28"/>
-          <w:szCs w:val="28"/>
-        </w:rPr>
-        <w:t>objeto,</w:t>
-      </w:r>
-      <w:r>
-        <w:rPr>
-          <w:sz w:val="28"/>
-          <w:szCs w:val="28"/>
-        </w:rPr>
-        <w:t xml:space="preserve"> pero no todos los nodos de ese objeto tienen porque estar unidos a un nodo en especial.</w:t>
-      </w:r>
-    </w:p>
-    <w:p>
-      <w:pPr>
-        <w:pStyle w:val="Prrafodelista"/>
-        <w:ind w:left="360"/>
-        <w:rPr>
-          <w:sz w:val="28"/>
-          <w:szCs w:val="28"/>
-        </w:rPr>
-      </w:pPr>
-    </w:p>
-    <w:p>
-      <w:pPr>
-        <w:pStyle w:val="Prrafodelista"/>
-        <w:ind w:left="360"/>
-        <w:rPr>
-          <w:sz w:val="28"/>
-          <w:szCs w:val="28"/>
-        </w:rPr>
-      </w:pPr>
-      <w:r>
-        <w:rPr>
-          <w:sz w:val="28"/>
-          <w:szCs w:val="28"/>
-        </w:rPr>
-        <w:t>También</w:t>
-      </w:r>
-      <w:r>
-        <w:rPr>
-          <w:sz w:val="28"/>
-          <w:szCs w:val="28"/>
-        </w:rPr>
-        <w:t xml:space="preserve"> he aprendido a organizarme por mi cuenta a la hora de desarrollar una aplicación. He creado mi propia </w:t>
-      </w:r>
-      <w:r>
-        <w:rPr>
-          <w:sz w:val="28"/>
-          <w:szCs w:val="28"/>
-        </w:rPr>
-        <w:t>dinámica</w:t>
-      </w:r>
-      <w:r>
-        <w:rPr>
-          <w:sz w:val="28"/>
-          <w:szCs w:val="28"/>
-        </w:rPr>
-        <w:t xml:space="preserve"> de desarrollo de software, al menos a la hora de hacer </w:t>
-      </w:r>
-      <w:r>
-        <w:rPr>
-          <w:sz w:val="28"/>
-          <w:szCs w:val="28"/>
-        </w:rPr>
-        <w:t>aplicaciones</w:t>
-      </w:r>
-      <w:r>
-        <w:rPr>
-          <w:sz w:val="28"/>
-          <w:szCs w:val="28"/>
-        </w:rPr>
-        <w:t xml:space="preserve"> web que </w:t>
-      </w:r>
-      <w:r>
-        <w:rPr>
-          <w:sz w:val="28"/>
-          <w:szCs w:val="28"/>
-        </w:rPr>
-        <w:t>estén</w:t>
-      </w:r>
-      <w:r>
-        <w:rPr>
-          <w:sz w:val="28"/>
-          <w:szCs w:val="28"/>
-        </w:rPr>
-        <w:t xml:space="preserve"> </w:t>
-      </w:r>
-      <w:r>
-        <w:rPr>
-          <w:sz w:val="28"/>
-          <w:szCs w:val="28"/>
-        </w:rPr>
-        <w:t>compuesta</w:t>
-      </w:r>
-      <w:r>
-        <w:rPr>
-          <w:sz w:val="28"/>
-          <w:szCs w:val="28"/>
-        </w:rPr>
-        <w:t xml:space="preserve"> por frontend y backend. Mi nueva </w:t>
-      </w:r>
-      <w:r>
-        <w:rPr>
-          <w:sz w:val="28"/>
-          <w:szCs w:val="28"/>
-        </w:rPr>
-        <w:t>dinámica</w:t>
-      </w:r>
-      <w:r>
-        <w:rPr>
-          <w:sz w:val="28"/>
-          <w:szCs w:val="28"/>
-        </w:rPr>
-        <w:t xml:space="preserve"> seria la siguientes:</w:t>
-      </w:r>
-    </w:p>
-    <w:p>
-      <w:pPr>
-        <w:pStyle w:val="Prrafodelista"/>
-        <w:ind w:left="360"/>
-        <w:rPr>
-          <w:sz w:val="28"/>
-          <w:szCs w:val="28"/>
-        </w:rPr>
-      </w:pPr>
-      <w:r>
-        <w:rPr>
-          <w:sz w:val="28"/>
-          <w:szCs w:val="28"/>
-        </w:rPr>
-        <w:t>1)</w:t>
-      </w:r>
-      <w:r>
-        <w:rPr>
-          <w:sz w:val="28"/>
-          <w:szCs w:val="28"/>
-        </w:rPr>
-        <w:tab/>
-        <w:t xml:space="preserve">crear la base de datos sin tener en cuenta que tipo sea, es decir, sin tener en cuenta que sea una </w:t>
-      </w:r>
-      <w:r>
-        <w:rPr>
-          <w:sz w:val="28"/>
-          <w:szCs w:val="28"/>
-        </w:rPr>
-        <w:t>SQL</w:t>
-      </w:r>
-      <w:r>
-        <w:rPr>
-          <w:sz w:val="28"/>
-          <w:szCs w:val="28"/>
-        </w:rPr>
-        <w:t>, no-</w:t>
-      </w:r>
-      <w:r>
-        <w:rPr>
-          <w:sz w:val="28"/>
-          <w:szCs w:val="28"/>
-        </w:rPr>
-        <w:t>SQL</w:t>
-      </w:r>
-      <w:r>
-        <w:rPr>
-          <w:sz w:val="28"/>
-          <w:szCs w:val="28"/>
-        </w:rPr>
-        <w:t xml:space="preserve"> o de grafos.</w:t>
-      </w:r>
-    </w:p>
-    <w:p>
-      <w:pPr>
-        <w:pStyle w:val="Prrafodelista"/>
-        <w:ind w:left="360"/>
-        <w:rPr>
-          <w:sz w:val="28"/>
-          <w:szCs w:val="28"/>
-        </w:rPr>
-      </w:pPr>
-      <w:r>
-        <w:rPr>
-          <w:sz w:val="28"/>
-          <w:szCs w:val="28"/>
-        </w:rPr>
-        <w:t xml:space="preserve">2)crear el backend con sentencias sencillas para poder conectarlo con la base de datos mediante los drivers </w:t>
-      </w:r>
-      <w:r>
-        <w:rPr>
-          <w:sz w:val="28"/>
-          <w:szCs w:val="28"/>
-        </w:rPr>
-        <w:t>necesarios (</w:t>
-      </w:r>
-      <w:r>
-        <w:rPr>
-          <w:sz w:val="28"/>
-          <w:szCs w:val="28"/>
-        </w:rPr>
-        <w:t>en este caso, el driver necesario fue el de neo4j).</w:t>
-      </w:r>
-    </w:p>
-    <w:p>
-      <w:pPr>
-        <w:pStyle w:val="Prrafodelista"/>
-        <w:ind w:left="360"/>
-        <w:rPr>
-          <w:sz w:val="28"/>
-          <w:szCs w:val="28"/>
-        </w:rPr>
-      </w:pPr>
-      <w:r>
-        <w:rPr>
-          <w:sz w:val="28"/>
-          <w:szCs w:val="28"/>
-        </w:rPr>
-        <w:t xml:space="preserve">3)crear el frontend para poder conectarlo al backend, en este caso con la herramienta axios y </w:t>
-      </w:r>
-      <w:r>
-        <w:rPr>
-          <w:sz w:val="28"/>
-          <w:szCs w:val="28"/>
-        </w:rPr>
-        <w:t>así</w:t>
-      </w:r>
-      <w:r>
-        <w:rPr>
-          <w:sz w:val="28"/>
-          <w:szCs w:val="28"/>
-        </w:rPr>
-        <w:t xml:space="preserve"> poder realizar peticiones al backend.</w:t>
-      </w:r>
-    </w:p>
-    <w:p>
-      <w:pPr>
-        <w:pStyle w:val="Prrafodelista"/>
-        <w:ind w:left="360"/>
-        <w:rPr>
-          <w:sz w:val="28"/>
-          <w:szCs w:val="28"/>
-        </w:rPr>
-      </w:pPr>
-      <w:r>
-        <w:rPr>
-          <w:sz w:val="28"/>
-          <w:szCs w:val="28"/>
-        </w:rPr>
-        <w:lastRenderedPageBreak/>
-        <w:t xml:space="preserve">Una vez creado todas las conexiones entre los distintos elementos, cuando creaba las peticiones a la base de datos, implementaba el </w:t>
-      </w:r>
-      <w:r>
-        <w:rPr>
-          <w:sz w:val="28"/>
-          <w:szCs w:val="28"/>
-        </w:rPr>
-        <w:t>código</w:t>
-      </w:r>
-      <w:r>
-        <w:rPr>
-          <w:sz w:val="28"/>
-          <w:szCs w:val="28"/>
-        </w:rPr>
-        <w:t xml:space="preserve"> necesario y posteriormente utilizaba la herramienta postman para comprobar que el </w:t>
-      </w:r>
-      <w:r>
-        <w:rPr>
-          <w:sz w:val="28"/>
-          <w:szCs w:val="28"/>
-        </w:rPr>
-        <w:t>código</w:t>
-      </w:r>
-      <w:r>
-        <w:rPr>
-          <w:sz w:val="28"/>
-          <w:szCs w:val="28"/>
-        </w:rPr>
-        <w:t xml:space="preserve"> realizado funcionaba correctamente y una vez comprobado esto, podemos hacer las peticiones con el </w:t>
-      </w:r>
-      <w:r>
-        <w:rPr>
-          <w:sz w:val="28"/>
-          <w:szCs w:val="28"/>
-        </w:rPr>
-        <w:t>frontend directamente.</w:t>
-      </w:r>
-    </w:p>
-    <w:p>
-      <w:pPr>
-        <w:pStyle w:val="Prrafodelista"/>
-        <w:ind w:left="360"/>
-        <w:rPr>
-          <w:sz w:val="28"/>
-          <w:szCs w:val="28"/>
-        </w:rPr>
-      </w:pPr>
-    </w:p>
-    <w:p>
-      <w:pPr>
-        <w:pStyle w:val="Prrafodelista"/>
-        <w:ind w:left="360"/>
-        <w:rPr>
-          <w:sz w:val="28"/>
-          <w:szCs w:val="28"/>
-        </w:rPr>
-      </w:pPr>
-      <w:r>
-        <w:rPr>
-          <w:sz w:val="28"/>
-          <w:szCs w:val="28"/>
-        </w:rPr>
-        <w:t xml:space="preserve">Al haber creado esta </w:t>
-      </w:r>
-      <w:r>
-        <w:rPr>
-          <w:sz w:val="28"/>
-          <w:szCs w:val="28"/>
-        </w:rPr>
-        <w:t>dinámica</w:t>
-      </w:r>
-      <w:r>
-        <w:rPr>
-          <w:sz w:val="28"/>
-          <w:szCs w:val="28"/>
-        </w:rPr>
-        <w:t xml:space="preserve">, posiblemente ya existente, </w:t>
-      </w:r>
-      <w:r>
-        <w:rPr>
-          <w:sz w:val="28"/>
-          <w:szCs w:val="28"/>
-        </w:rPr>
-        <w:t>me ayudaba a llevar cierta rapidez a la hora de realizar el código y comprobar que funcionaba correctamente.</w:t>
-      </w:r>
       <w:r>
         <w:rPr>
           <w:i/>
@@ -7672,12 +8208,12 @@
       <w:pPr>
         <w:pStyle w:val="Ttulo1"/>
       </w:pPr>
-      <w:bookmarkStart w:id="19" w:name="_Toc57824033"/>
+      <w:bookmarkStart w:id="20" w:name="_Toc57999704"/>
       <w:r>
         <w:lastRenderedPageBreak/>
         <w:t>Conclusión</w:t>
       </w:r>
-      <w:bookmarkEnd w:id="19"/>
+      <w:bookmarkEnd w:id="20"/>
     </w:p>
     <w:p>
       <w:pPr>
@@ -7701,12 +8237,12 @@
       <w:pPr>
         <w:pStyle w:val="Ttulo1"/>
       </w:pPr>
-      <w:bookmarkStart w:id="20" w:name="_Toc57824034"/>
+      <w:bookmarkStart w:id="21" w:name="_Toc57999705"/>
       <w:r>
         <w:lastRenderedPageBreak/>
         <w:t>Bibliografía y referencias</w:t>
       </w:r>
-      <w:bookmarkEnd w:id="20"/>
+      <w:bookmarkEnd w:id="21"/>
     </w:p>
     <w:p>
       <w:r>
@@ -7715,7 +8251,7 @@
       <w:r>
         <w:t xml:space="preserve">: </w:t>
       </w:r>
-      <w:hyperlink r:id="rId33" w:anchor=":~:text=A%20diferencia%20de%20las%20de,con%20diferentes%20valores%20de%20atributo" w:history="1">
+      <w:hyperlink r:id="rId34" w:anchor=":~:text=A%20diferencia%20de%20las%20de,con%20diferentes%20valores%20de%20atributo" w:history="1">
         <w:r>
           <w:rPr>
             <w:rStyle w:val="Hipervnculo"/>
@@ -7738,7 +8274,7 @@
       <w:r>
         <w:t xml:space="preserve">: </w:t>
       </w:r>
-      <w:hyperlink r:id="rId34" w:history="1">
+      <w:hyperlink r:id="rId35" w:history="1">
         <w:r>
           <w:rPr>
             <w:rStyle w:val="Hipervnculo"/>
@@ -7760,7 +8296,7 @@
       <w:r>
         <w:t xml:space="preserve">: </w:t>
       </w:r>
-      <w:hyperlink r:id="rId35" w:history="1">
+      <w:hyperlink r:id="rId36" w:history="1">
         <w:r>
           <w:rPr>
             <w:rStyle w:val="Hipervnculo"/>
@@ -7786,7 +8322,7 @@
       <w:r>
         <w:t xml:space="preserve"> </w:t>
       </w:r>
-      <w:hyperlink r:id="rId36" w:history="1">
+      <w:hyperlink r:id="rId37" w:history="1">
         <w:r>
           <w:rPr>
             <w:rStyle w:val="Hipervnculo"/>
@@ -7806,7 +8342,7 @@
       <w:r>
         <w:t xml:space="preserve"> </w:t>
       </w:r>
-      <w:hyperlink r:id="rId37" w:history="1">
+      <w:hyperlink r:id="rId38" w:history="1">
         <w:r>
           <w:rPr>
             <w:rStyle w:val="Hipervnculo"/>
@@ -7820,8 +8356,8 @@
     <w:p/>
     <w:p/>
     <w:sectPr>
-      <w:footerReference w:type="default" r:id="rId38"/>
-      <w:headerReference w:type="first" r:id="rId39"/>
+      <w:footerReference w:type="default" r:id="rId39"/>
+      <w:headerReference w:type="first" r:id="rId40"/>
       <w:pgSz w:w="11909" w:h="16834"/>
       <w:pgMar w:top="1440" w:right="1440" w:bottom="1440" w:left="1440" w:header="720" w:footer="720" w:gutter="0"/>
       <w:pgNumType w:start="1"/>
@@ -9100,7 +9636,7 @@
   <w:abstractNum w:abstractNumId="11" w15:restartNumberingAfterBreak="0">
     <w:nsid w:val="54CC55EC"/>
     <w:multiLevelType w:val="hybridMultilevel"/>
-    <w:tmpl w:val="746E1FEA"/>
+    <w:tmpl w:val="627470B4"/>
     <w:lvl w:ilvl="0" w:tplc="040A0001">
       <w:start w:val="1"/>
       <w:numFmt w:val="bullet"/>
@@ -9113,7 +9649,7 @@
         <w:rFonts w:ascii="Symbol" w:hAnsi="Symbol" w:hint="default"/>
       </w:rPr>
     </w:lvl>
-    <w:lvl w:ilvl="1" w:tplc="040A0003" w:tentative="1">
+    <w:lvl w:ilvl="1" w:tplc="040A0003">
       <w:start w:val="1"/>
       <w:numFmt w:val="bullet"/>
       <w:lvlText w:val="o"/>
@@ -9213,7 +9749,7 @@
   <w:abstractNum w:abstractNumId="12" w15:restartNumberingAfterBreak="0">
     <w:nsid w:val="5DDD2B17"/>
     <w:multiLevelType w:val="hybridMultilevel"/>
-    <w:tmpl w:val="F9CA51E4"/>
+    <w:tmpl w:val="55B46886"/>
     <w:lvl w:ilvl="0" w:tplc="040A000F">
       <w:start w:val="1"/>
       <w:numFmt w:val="decimal"/>
@@ -9297,6 +9833,92 @@
     </w:lvl>
   </w:abstractNum>
   <w:abstractNum w:abstractNumId="13" w15:restartNumberingAfterBreak="0">
+    <w:nsid w:val="6FD6373E"/>
+    <w:multiLevelType w:val="hybridMultilevel"/>
+    <w:tmpl w:val="1AD4B74A"/>
+    <w:lvl w:ilvl="0" w:tplc="040A000F">
+      <w:start w:val="1"/>
+      <w:numFmt w:val="decimal"/>
+      <w:lvlText w:val="%1."/>
+      <w:lvlJc w:val="left"/>
+      <w:pPr>
+        <w:ind w:left="720" w:hanging="360"/>
+      </w:pPr>
+    </w:lvl>
+    <w:lvl w:ilvl="1" w:tplc="040A0019" w:tentative="1">
+      <w:start w:val="1"/>
+      <w:numFmt w:val="lowerLetter"/>
+      <w:lvlText w:val="%2."/>
+      <w:lvlJc w:val="left"/>
+      <w:pPr>
+        <w:ind w:left="1440" w:hanging="360"/>
+      </w:pPr>
+    </w:lvl>
+    <w:lvl w:ilvl="2" w:tplc="040A001B" w:tentative="1">
+      <w:start w:val="1"/>
+      <w:numFmt w:val="lowerRoman"/>
+      <w:lvlText w:val="%3."/>
+      <w:lvlJc w:val="right"/>
+      <w:pPr>
+        <w:ind w:left="2160" w:hanging="180"/>
+      </w:pPr>
+    </w:lvl>
+    <w:lvl w:ilvl="3" w:tplc="040A000F" w:tentative="1">
+      <w:start w:val="1"/>
+      <w:numFmt w:val="decimal"/>
+      <w:lvlText w:val="%4."/>
+      <w:lvlJc w:val="left"/>
+      <w:pPr>
+        <w:ind w:left="2880" w:hanging="360"/>
+      </w:pPr>
+    </w:lvl>
+    <w:lvl w:ilvl="4" w:tplc="040A0019" w:tentative="1">
+      <w:start w:val="1"/>
+      <w:numFmt w:val="lowerLetter"/>
+      <w:lvlText w:val="%5."/>
+      <w:lvlJc w:val="left"/>
+      <w:pPr>
+        <w:ind w:left="3600" w:hanging="360"/>
+      </w:pPr>
+    </w:lvl>
+    <w:lvl w:ilvl="5" w:tplc="040A001B" w:tentative="1">
+      <w:start w:val="1"/>
+      <w:numFmt w:val="lowerRoman"/>
+      <w:lvlText w:val="%6."/>
+      <w:lvlJc w:val="right"/>
+      <w:pPr>
+        <w:ind w:left="4320" w:hanging="180"/>
+      </w:pPr>
+    </w:lvl>
+    <w:lvl w:ilvl="6" w:tplc="040A000F" w:tentative="1">
+      <w:start w:val="1"/>
+      <w:numFmt w:val="decimal"/>
+      <w:lvlText w:val="%7."/>
+      <w:lvlJc w:val="left"/>
+      <w:pPr>
+        <w:ind w:left="5040" w:hanging="360"/>
+      </w:pPr>
+    </w:lvl>
+    <w:lvl w:ilvl="7" w:tplc="040A0019" w:tentative="1">
+      <w:start w:val="1"/>
+      <w:numFmt w:val="lowerLetter"/>
+      <w:lvlText w:val="%8."/>
+      <w:lvlJc w:val="left"/>
+      <w:pPr>
+        <w:ind w:left="5760" w:hanging="360"/>
+      </w:pPr>
+    </w:lvl>
+    <w:lvl w:ilvl="8" w:tplc="040A001B" w:tentative="1">
+      <w:start w:val="1"/>
+      <w:numFmt w:val="lowerRoman"/>
+      <w:lvlText w:val="%9."/>
+      <w:lvlJc w:val="right"/>
+      <w:pPr>
+        <w:ind w:left="6480" w:hanging="180"/>
+      </w:pPr>
+    </w:lvl>
+  </w:abstractNum>
+  <w:abstractNum w:abstractNumId="14" w15:restartNumberingAfterBreak="0">
     <w:nsid w:val="746107EA"/>
     <w:multiLevelType w:val="hybridMultilevel"/>
     <w:tmpl w:val="850A76C6"/>
@@ -9382,7 +10004,7 @@
       </w:pPr>
     </w:lvl>
   </w:abstractNum>
-  <w:abstractNum w:abstractNumId="14" w15:restartNumberingAfterBreak="0">
+  <w:abstractNum w:abstractNumId="15" w15:restartNumberingAfterBreak="0">
     <w:nsid w:val="78731A6C"/>
     <w:multiLevelType w:val="multilevel"/>
     <w:tmpl w:val="040A001F"/>
@@ -9469,13 +10091,13 @@
     </w:lvl>
   </w:abstractNum>
   <w:num w:numId="1">
-    <w:abstractNumId w:val="14"/>
+    <w:abstractNumId w:val="15"/>
   </w:num>
   <w:num w:numId="2">
     <w:abstractNumId w:val="4"/>
   </w:num>
   <w:num w:numId="3">
-    <w:abstractNumId w:val="13"/>
+    <w:abstractNumId w:val="14"/>
   </w:num>
   <w:num w:numId="4">
     <w:abstractNumId w:val="10"/>
@@ -9512,6 +10134,9 @@
   </w:num>
   <w:num w:numId="15">
     <w:abstractNumId w:val="7"/>
+  </w:num>
+  <w:num w:numId="16">
+    <w:abstractNumId w:val="13"/>
   </w:num>
 </w:numbering>
 </file>

</xml_diff>